<commit_message>
Spring interview questions completed
</commit_message>
<xml_diff>
--- a/Spring Interview Questions.docx
+++ b/Spring Interview Questions.docx
@@ -1429,7 +1429,26 @@
           <w:szCs w:val="24"/>
           <w:lang w:eastAsia="en-IN"/>
         </w:rPr>
-        <w:t xml:space="preserve">Spring Boot is a Spring-based framework that simplifies application development by providing </w:t>
+        <w:t xml:space="preserve">Spring Boot is a Spring-based </w:t>
+      </w:r>
+      <w:r>
+        <w:rPr>
+          <w:rFonts w:asciiTheme="majorHAnsi" w:eastAsia="Times New Roman" w:hAnsiTheme="majorHAnsi" w:cstheme="majorHAnsi"/>
+          <w:b/>
+          <w:sz w:val="24"/>
+          <w:szCs w:val="24"/>
+          <w:lang w:eastAsia="en-IN"/>
+        </w:rPr>
+        <w:t>framework</w:t>
+      </w:r>
+      <w:r>
+        <w:rPr>
+          <w:rFonts w:asciiTheme="majorHAnsi" w:eastAsia="Times New Roman" w:hAnsiTheme="majorHAnsi" w:cstheme="majorHAnsi"/>
+          <w:sz w:val="24"/>
+          <w:szCs w:val="24"/>
+          <w:lang w:eastAsia="en-IN"/>
+        </w:rPr>
+        <w:t xml:space="preserve"> that simplifies application development by providing </w:t>
       </w:r>
       <w:r>
         <w:rPr>
@@ -5108,27 +5127,7 @@
           <w:szCs w:val="24"/>
           <w:lang w:eastAsia="en-IN"/>
         </w:rPr>
-        <w:t xml:space="preserve">) to </w:t>
-      </w:r>
-      <w:proofErr w:type="gramStart"/>
-      <w:r>
-        <w:rPr>
-          <w:rFonts w:asciiTheme="majorHAnsi" w:eastAsia="Times New Roman" w:hAnsiTheme="majorHAnsi" w:cstheme="majorHAnsi"/>
-          <w:sz w:val="24"/>
-          <w:szCs w:val="24"/>
-          <w:lang w:eastAsia="en-IN"/>
-        </w:rPr>
-        <w:t>detect</w:t>
-      </w:r>
-      <w:proofErr w:type="gramEnd"/>
-      <w:r>
-        <w:rPr>
-          <w:rFonts w:asciiTheme="majorHAnsi" w:eastAsia="Times New Roman" w:hAnsiTheme="majorHAnsi" w:cstheme="majorHAnsi"/>
-          <w:sz w:val="24"/>
-          <w:szCs w:val="24"/>
-          <w:lang w:eastAsia="en-IN"/>
-        </w:rPr>
-        <w:t xml:space="preserve"> these.</w:t>
+        <w:t>) to detect these.</w:t>
       </w:r>
     </w:p>
     <w:p>
@@ -7882,7 +7881,25 @@
                 <w:szCs w:val="24"/>
                 <w:lang w:eastAsia="en-IN"/>
               </w:rPr>
-              <w:t>Full support for annotations (@</w:t>
+              <w:t>Full support for annotations (</w:t>
+            </w:r>
+            <w:r>
+              <w:rPr>
+                <w:rFonts w:asciiTheme="majorHAnsi" w:eastAsia="Times New Roman" w:hAnsiTheme="majorHAnsi" w:cstheme="majorHAnsi"/>
+                <w:sz w:val="24"/>
+                <w:szCs w:val="24"/>
+                <w:lang w:eastAsia="en-IN"/>
+              </w:rPr>
+              <w:t xml:space="preserve">like </w:t>
+            </w:r>
+            <w:r>
+              <w:rPr>
+                <w:rFonts w:asciiTheme="majorHAnsi" w:eastAsia="Times New Roman" w:hAnsiTheme="majorHAnsi" w:cstheme="majorHAnsi"/>
+                <w:sz w:val="24"/>
+                <w:szCs w:val="24"/>
+                <w:lang w:eastAsia="en-IN"/>
+              </w:rPr>
+              <w:t>@</w:t>
             </w:r>
             <w:proofErr w:type="spellStart"/>
             <w:r>
@@ -9786,7 +9803,7 @@
         <w:spacing w:after="0" w:line="276" w:lineRule="auto"/>
         <w:rPr>
           <w:rFonts w:asciiTheme="majorHAnsi" w:eastAsia="Times New Roman" w:hAnsiTheme="majorHAnsi" w:cstheme="majorHAnsi"/>
-          <w:sz w:val="24"/>
+          <w:sz w:val="48"/>
           <w:szCs w:val="24"/>
           <w:lang w:eastAsia="en-IN"/>
         </w:rPr>
@@ -9818,7 +9835,7 @@
           <w:color w:val="385623" w:themeColor="accent6" w:themeShade="80"/>
           <w:sz w:val="28"/>
         </w:rPr>
-        <w:t>8</w:t>
+        <w:t>9</w:t>
       </w:r>
       <w:r>
         <w:rPr>
@@ -9880,7 +9897,6 @@
         </w:rPr>
         <w:t xml:space="preserve"> </w:t>
       </w:r>
-      <w:proofErr w:type="gramStart"/>
       <w:r>
         <w:rPr>
           <w:rFonts w:asciiTheme="majorHAnsi" w:eastAsia="Times New Roman" w:hAnsiTheme="majorHAnsi" w:cstheme="majorHAnsi"/>
@@ -9889,9 +9905,8 @@
           <w:szCs w:val="24"/>
           <w:lang w:eastAsia="en-IN"/>
         </w:rPr>
-        <w:t>duplicate</w:t>
-      </w:r>
-      <w:proofErr w:type="gramEnd"/>
+        <w:t>Duplicate</w:t>
+      </w:r>
       <w:r>
         <w:rPr>
           <w:rFonts w:asciiTheme="majorHAnsi" w:eastAsia="Times New Roman" w:hAnsiTheme="majorHAnsi" w:cstheme="majorHAnsi"/>
@@ -9912,17 +9927,6 @@
         </w:rPr>
         <w:t>.</w:t>
       </w:r>
-    </w:p>
-    <w:p>
-      <w:pPr>
-        <w:spacing w:after="0" w:line="276" w:lineRule="auto"/>
-        <w:rPr>
-          <w:rFonts w:asciiTheme="majorHAnsi" w:eastAsia="Times New Roman" w:hAnsiTheme="majorHAnsi" w:cstheme="majorHAnsi"/>
-          <w:sz w:val="24"/>
-          <w:szCs w:val="24"/>
-          <w:lang w:eastAsia="en-IN"/>
-        </w:rPr>
-      </w:pPr>
     </w:p>
     <w:p>
       <w:pPr>
@@ -9982,7 +9986,7 @@
           <w:color w:val="385623" w:themeColor="accent6" w:themeShade="80"/>
           <w:sz w:val="28"/>
         </w:rPr>
-        <w:t>9</w:t>
+        <w:t>10</w:t>
       </w:r>
       <w:r>
         <w:rPr>
@@ -10294,7 +10298,7 @@
           <w:color w:val="385623" w:themeColor="accent6" w:themeShade="80"/>
           <w:sz w:val="28"/>
         </w:rPr>
-        <w:t>10</w:t>
+        <w:t>11</w:t>
       </w:r>
       <w:r>
         <w:rPr>
@@ -10826,7 +10830,7 @@
           <w:color w:val="385623" w:themeColor="accent6" w:themeShade="80"/>
           <w:sz w:val="28"/>
         </w:rPr>
-        <w:t>11</w:t>
+        <w:t>12</w:t>
       </w:r>
       <w:r>
         <w:rPr>
@@ -10972,8 +10976,8 @@
         <w:tblLook w:val="04A0" w:firstRow="1" w:lastRow="0" w:firstColumn="1" w:lastColumn="0" w:noHBand="0" w:noVBand="1"/>
       </w:tblPr>
       <w:tblGrid>
-        <w:gridCol w:w="2365"/>
-        <w:gridCol w:w="7724"/>
+        <w:gridCol w:w="2354"/>
+        <w:gridCol w:w="7735"/>
       </w:tblGrid>
       <w:tr>
         <w:trPr>
@@ -11112,17 +11116,15 @@
               </w:rPr>
               <w:t xml:space="preserve">One shared instance per Spring container. Created at </w:t>
             </w:r>
-            <w:proofErr w:type="spellStart"/>
-            <w:r>
-              <w:rPr>
-                <w:rFonts w:asciiTheme="majorHAnsi" w:eastAsia="Times New Roman" w:hAnsiTheme="majorHAnsi" w:cstheme="majorHAnsi"/>
-                <w:sz w:val="24"/>
-                <w:szCs w:val="24"/>
-                <w:lang w:eastAsia="en-IN"/>
-              </w:rPr>
-              <w:t>startup</w:t>
-            </w:r>
-            <w:proofErr w:type="spellEnd"/>
+            <w:r>
+              <w:rPr>
+                <w:rFonts w:asciiTheme="majorHAnsi" w:eastAsia="Times New Roman" w:hAnsiTheme="majorHAnsi" w:cstheme="majorHAnsi"/>
+                <w:sz w:val="24"/>
+                <w:szCs w:val="24"/>
+                <w:lang w:eastAsia="en-IN"/>
+              </w:rPr>
+              <w:t>start up</w:t>
+            </w:r>
             <w:r>
               <w:rPr>
                 <w:rFonts w:asciiTheme="majorHAnsi" w:eastAsia="Times New Roman" w:hAnsiTheme="majorHAnsi" w:cstheme="majorHAnsi"/>
@@ -11411,7 +11413,7 @@
                 <w:szCs w:val="24"/>
                 <w:lang w:eastAsia="en-IN"/>
               </w:rPr>
-              <w:t>application</w:t>
+              <w:t>Global session</w:t>
             </w:r>
           </w:p>
         </w:tc>
@@ -11588,7 +11590,7 @@
           <w:color w:val="385623" w:themeColor="accent6" w:themeShade="80"/>
           <w:sz w:val="28"/>
         </w:rPr>
-        <w:t>12</w:t>
+        <w:t>13</w:t>
       </w:r>
       <w:r>
         <w:rPr>
@@ -12958,7 +12960,7 @@
           <w:color w:val="385623" w:themeColor="accent6" w:themeShade="80"/>
           <w:sz w:val="28"/>
         </w:rPr>
-        <w:t>13</w:t>
+        <w:t>14</w:t>
       </w:r>
       <w:r>
         <w:rPr>
@@ -14943,7 +14945,15 @@
           <w:color w:val="385623" w:themeColor="accent6" w:themeShade="80"/>
           <w:sz w:val="28"/>
         </w:rPr>
-        <w:t>13</w:t>
+        <w:t>1</w:t>
+      </w:r>
+      <w:r>
+        <w:rPr>
+          <w:rFonts w:ascii="Segoe UI Symbol" w:hAnsi="Segoe UI Symbol" w:cs="Segoe UI Symbol"/>
+          <w:color w:val="385623" w:themeColor="accent6" w:themeShade="80"/>
+          <w:sz w:val="28"/>
+        </w:rPr>
+        <w:t>5</w:t>
       </w:r>
       <w:r>
         <w:rPr>
@@ -15168,17 +15178,15 @@
         </w:rPr>
         <w:t xml:space="preserve"> at </w:t>
       </w:r>
-      <w:proofErr w:type="spellStart"/>
-      <w:r>
-        <w:rPr>
-          <w:rFonts w:asciiTheme="majorHAnsi" w:eastAsia="Times New Roman" w:hAnsiTheme="majorHAnsi" w:cstheme="majorHAnsi"/>
-          <w:sz w:val="24"/>
-          <w:szCs w:val="24"/>
-          <w:lang w:eastAsia="en-IN"/>
-        </w:rPr>
-        <w:t>startup</w:t>
-      </w:r>
-      <w:proofErr w:type="spellEnd"/>
+      <w:r>
+        <w:rPr>
+          <w:rFonts w:asciiTheme="majorHAnsi" w:eastAsia="Times New Roman" w:hAnsiTheme="majorHAnsi" w:cstheme="majorHAnsi"/>
+          <w:sz w:val="24"/>
+          <w:szCs w:val="24"/>
+          <w:lang w:eastAsia="en-IN"/>
+        </w:rPr>
+        <w:t>start up</w:t>
+      </w:r>
       <w:r>
         <w:rPr>
           <w:rFonts w:asciiTheme="majorHAnsi" w:eastAsia="Times New Roman" w:hAnsiTheme="majorHAnsi" w:cstheme="majorHAnsi"/>
@@ -15247,7 +15255,7 @@
           <w:color w:val="385623" w:themeColor="accent6" w:themeShade="80"/>
           <w:sz w:val="28"/>
         </w:rPr>
-        <w:t>13</w:t>
+        <w:t>1</w:t>
       </w:r>
       <w:r>
         <w:rPr>
@@ -15255,7 +15263,7 @@
           <w:color w:val="385623" w:themeColor="accent6" w:themeShade="80"/>
           <w:sz w:val="28"/>
         </w:rPr>
-        <w:t xml:space="preserve">. </w:t>
+        <w:t>6</w:t>
       </w:r>
       <w:r>
         <w:rPr>
@@ -15263,7 +15271,7 @@
           <w:color w:val="385623" w:themeColor="accent6" w:themeShade="80"/>
           <w:sz w:val="28"/>
         </w:rPr>
-        <w:t xml:space="preserve">Can </w:t>
+        <w:t xml:space="preserve">. </w:t>
       </w:r>
       <w:r>
         <w:rPr>
@@ -15271,390 +15279,424 @@
           <w:color w:val="385623" w:themeColor="accent6" w:themeShade="80"/>
           <w:sz w:val="28"/>
         </w:rPr>
-        <w:t xml:space="preserve">you create Bean of </w:t>
-      </w:r>
-      <w:proofErr w:type="gramStart"/>
+        <w:t xml:space="preserve">Can </w:t>
+      </w:r>
       <w:r>
         <w:rPr>
           <w:rFonts w:ascii="Segoe UI Symbol" w:hAnsi="Segoe UI Symbol" w:cs="Segoe UI Symbol"/>
           <w:color w:val="385623" w:themeColor="accent6" w:themeShade="80"/>
           <w:sz w:val="28"/>
         </w:rPr>
-        <w:t>Interface.</w:t>
-      </w:r>
-      <w:proofErr w:type="gramEnd"/>
-    </w:p>
-    <w:p>
-      <w:r>
-        <w:t>Technically No,</w:t>
-      </w:r>
-      <w:r>
-        <w:t xml:space="preserve"> </w:t>
+        <w:t xml:space="preserve">you create Bean of </w:t>
       </w:r>
       <w:proofErr w:type="gramStart"/>
       <w:r>
-        <w:t>Since</w:t>
-      </w:r>
-      <w:proofErr w:type="gramEnd"/>
-      <w:r>
-        <w:t xml:space="preserve"> </w:t>
-      </w:r>
-      <w:r>
-        <w:rPr>
-          <w:b/>
-          <w:bCs/>
-        </w:rPr>
-        <w:t>interfaces cannot be instantiated</w:t>
-      </w:r>
-      <w:r>
-        <w:t xml:space="preserve">, Spring can't create a bean </w:t>
-      </w:r>
-      <w:r>
-        <w:rPr>
-          <w:b/>
-          <w:bCs/>
-        </w:rPr>
-        <w:t>of an interface by itself</w:t>
-      </w:r>
-      <w:r>
-        <w:t xml:space="preserve"> — you need to provide an </w:t>
-      </w:r>
-      <w:r>
-        <w:rPr>
-          <w:b/>
-          <w:bCs/>
-        </w:rPr>
-        <w:t>implementation</w:t>
-      </w:r>
-      <w:r>
-        <w:t xml:space="preserve"> of that interface and then register that </w:t>
-      </w:r>
-      <w:r>
-        <w:rPr>
-          <w:b/>
-          <w:bCs/>
-        </w:rPr>
-        <w:t>implementation as a bean</w:t>
-      </w:r>
-      <w:r>
-        <w:t>.</w:t>
-      </w:r>
-    </w:p>
-    <w:p>
-      <w:pPr>
-        <w:spacing w:after="0" w:line="276" w:lineRule="auto"/>
-        <w:rPr>
-          <w:rFonts w:asciiTheme="majorHAnsi" w:eastAsia="Times New Roman" w:hAnsiTheme="majorHAnsi" w:cstheme="majorHAnsi"/>
-          <w:sz w:val="24"/>
-          <w:szCs w:val="24"/>
-          <w:lang w:eastAsia="en-IN"/>
-        </w:rPr>
-      </w:pPr>
-      <w:r>
-        <w:rPr>
-          <w:rFonts w:asciiTheme="majorHAnsi" w:eastAsia="Times New Roman" w:hAnsiTheme="majorHAnsi" w:cstheme="majorHAnsi"/>
-          <w:sz w:val="24"/>
-          <w:szCs w:val="24"/>
-          <w:lang w:eastAsia="en-IN"/>
-        </w:rPr>
-        <w:t xml:space="preserve">Error will come at </w:t>
-      </w:r>
-      <w:proofErr w:type="spellStart"/>
-      <w:r>
-        <w:rPr>
-          <w:rFonts w:asciiTheme="majorHAnsi" w:eastAsia="Times New Roman" w:hAnsiTheme="majorHAnsi" w:cstheme="majorHAnsi"/>
-          <w:sz w:val="24"/>
-          <w:szCs w:val="24"/>
-          <w:lang w:eastAsia="en-IN"/>
-        </w:rPr>
-        <w:t>startup</w:t>
-      </w:r>
-      <w:proofErr w:type="spellEnd"/>
-      <w:r>
-        <w:rPr>
-          <w:rFonts w:asciiTheme="majorHAnsi" w:eastAsia="Times New Roman" w:hAnsiTheme="majorHAnsi" w:cstheme="majorHAnsi"/>
-          <w:sz w:val="24"/>
-          <w:szCs w:val="24"/>
-          <w:lang w:eastAsia="en-IN"/>
-        </w:rPr>
-        <w:t xml:space="preserve"> itself, only if that beam is really used somewhere</w:t>
-      </w:r>
-    </w:p>
-    <w:p>
-      <w:pPr>
-        <w:pStyle w:val="HTMLPreformatted"/>
-        <w:shd w:val="clear" w:color="auto" w:fill="1E1F22"/>
-        <w:rPr>
-          <w:color w:val="BCBEC4"/>
-        </w:rPr>
-      </w:pPr>
-      <w:r>
-        <w:rPr>
-          <w:color w:val="B3AE60"/>
-        </w:rPr>
-        <w:t>@Component</w:t>
-      </w:r>
-      <w:r>
-        <w:rPr>
-          <w:color w:val="B3AE60"/>
-        </w:rPr>
-        <w:br/>
-      </w:r>
-      <w:r>
-        <w:rPr>
-          <w:color w:val="CF8E6D"/>
-        </w:rPr>
-        <w:t xml:space="preserve">public interface </w:t>
-      </w:r>
-      <w:r>
-        <w:rPr>
-          <w:color w:val="BCBEC4"/>
-        </w:rPr>
-        <w:t>Car {</w:t>
-      </w:r>
-      <w:r>
-        <w:rPr>
-          <w:color w:val="BCBEC4"/>
-        </w:rPr>
-        <w:br/>
-        <w:t xml:space="preserve">    </w:t>
-      </w:r>
-      <w:r>
-        <w:rPr>
-          <w:color w:val="CF8E6D"/>
-        </w:rPr>
-        <w:t xml:space="preserve">public void </w:t>
-      </w:r>
-      <w:proofErr w:type="gramStart"/>
-      <w:r>
-        <w:rPr>
-          <w:color w:val="56A8F5"/>
-        </w:rPr>
-        <w:t>drive</w:t>
-      </w:r>
-      <w:r>
-        <w:rPr>
-          <w:color w:val="BCBEC4"/>
-        </w:rPr>
-        <w:t>(</w:t>
-      </w:r>
-      <w:proofErr w:type="gramEnd"/>
-      <w:r>
-        <w:rPr>
-          <w:color w:val="BCBEC4"/>
-        </w:rPr>
-        <w:t>);</w:t>
-      </w:r>
-      <w:r>
-        <w:rPr>
-          <w:color w:val="BCBEC4"/>
-        </w:rPr>
-        <w:br/>
-        <w:t>}</w:t>
-      </w:r>
-    </w:p>
-    <w:p>
-      <w:pPr>
-        <w:spacing w:after="0" w:line="240" w:lineRule="auto"/>
-        <w:rPr>
-          <w:rFonts w:asciiTheme="majorHAnsi" w:eastAsia="Times New Roman" w:hAnsiTheme="majorHAnsi" w:cstheme="majorHAnsi"/>
-          <w:sz w:val="24"/>
-          <w:szCs w:val="24"/>
-          <w:lang w:eastAsia="en-IN"/>
-        </w:rPr>
-      </w:pPr>
-      <w:r>
-        <w:rPr>
-          <w:rFonts w:asciiTheme="majorHAnsi" w:eastAsia="Times New Roman" w:hAnsiTheme="majorHAnsi" w:cstheme="majorHAnsi"/>
-          <w:sz w:val="24"/>
-          <w:szCs w:val="24"/>
-          <w:lang w:eastAsia="en-IN"/>
-        </w:rPr>
-        <w:t>If we don’t use it or do autowiring on this object, app will run easily. But if car object is used we get:</w:t>
-      </w:r>
-    </w:p>
-    <w:p>
-      <w:pPr>
-        <w:spacing w:after="0" w:line="240" w:lineRule="auto"/>
-        <w:rPr>
-          <w:rFonts w:asciiTheme="majorHAnsi" w:eastAsia="Times New Roman" w:hAnsiTheme="majorHAnsi" w:cstheme="majorHAnsi"/>
-          <w:sz w:val="24"/>
-          <w:szCs w:val="24"/>
-          <w:lang w:eastAsia="en-IN"/>
-        </w:rPr>
-      </w:pPr>
-      <w:proofErr w:type="spellStart"/>
-      <w:r>
-        <w:rPr>
-          <w:rFonts w:asciiTheme="majorHAnsi" w:eastAsia="Times New Roman" w:hAnsiTheme="majorHAnsi" w:cstheme="majorHAnsi"/>
-          <w:color w:val="FF0000"/>
-          <w:sz w:val="24"/>
-          <w:szCs w:val="24"/>
-          <w:lang w:eastAsia="en-IN"/>
-        </w:rPr>
-        <w:t>NoSuchBeanDefinitionException</w:t>
-      </w:r>
-      <w:proofErr w:type="spellEnd"/>
-      <w:r>
-        <w:rPr>
-          <w:rFonts w:asciiTheme="majorHAnsi" w:eastAsia="Times New Roman" w:hAnsiTheme="majorHAnsi" w:cstheme="majorHAnsi"/>
-          <w:sz w:val="24"/>
-          <w:szCs w:val="24"/>
-          <w:lang w:eastAsia="en-IN"/>
-        </w:rPr>
-        <w:t>: No qualifying bean of type '</w:t>
-      </w:r>
-      <w:proofErr w:type="spellStart"/>
-      <w:r>
-        <w:rPr>
-          <w:rFonts w:asciiTheme="majorHAnsi" w:eastAsia="Times New Roman" w:hAnsiTheme="majorHAnsi" w:cstheme="majorHAnsi"/>
-          <w:sz w:val="24"/>
-          <w:szCs w:val="24"/>
-          <w:lang w:eastAsia="en-IN"/>
-        </w:rPr>
-        <w:t>com.example.demo.components.Car</w:t>
-      </w:r>
-      <w:proofErr w:type="spellEnd"/>
-      <w:r>
-        <w:rPr>
-          <w:rFonts w:asciiTheme="majorHAnsi" w:eastAsia="Times New Roman" w:hAnsiTheme="majorHAnsi" w:cstheme="majorHAnsi"/>
-          <w:sz w:val="24"/>
-          <w:szCs w:val="24"/>
-          <w:lang w:eastAsia="en-IN"/>
-        </w:rPr>
-        <w:t xml:space="preserve">' available: expected at least 1 bean which qualifies as </w:t>
-      </w:r>
-      <w:proofErr w:type="spellStart"/>
-      <w:r>
-        <w:rPr>
-          <w:rFonts w:asciiTheme="majorHAnsi" w:eastAsia="Times New Roman" w:hAnsiTheme="majorHAnsi" w:cstheme="majorHAnsi"/>
-          <w:sz w:val="24"/>
-          <w:szCs w:val="24"/>
-          <w:lang w:eastAsia="en-IN"/>
-        </w:rPr>
-        <w:t>autowire</w:t>
-      </w:r>
-      <w:proofErr w:type="spellEnd"/>
-      <w:r>
-        <w:rPr>
-          <w:rFonts w:asciiTheme="majorHAnsi" w:eastAsia="Times New Roman" w:hAnsiTheme="majorHAnsi" w:cstheme="majorHAnsi"/>
-          <w:sz w:val="24"/>
-          <w:szCs w:val="24"/>
-          <w:lang w:eastAsia="en-IN"/>
-        </w:rPr>
-        <w:t xml:space="preserve"> candidate.</w:t>
-      </w:r>
-    </w:p>
-    <w:p>
-      <w:pPr>
-        <w:spacing w:after="0" w:line="240" w:lineRule="auto"/>
-        <w:rPr>
-          <w:rFonts w:asciiTheme="majorHAnsi" w:eastAsia="Times New Roman" w:hAnsiTheme="majorHAnsi" w:cstheme="majorHAnsi"/>
-          <w:sz w:val="8"/>
-          <w:szCs w:val="24"/>
-          <w:lang w:eastAsia="en-IN"/>
-        </w:rPr>
-      </w:pPr>
-    </w:p>
-    <w:p>
-      <w:pPr>
-        <w:spacing w:after="0" w:line="240" w:lineRule="auto"/>
-        <w:rPr>
-          <w:rFonts w:asciiTheme="majorHAnsi" w:eastAsia="Times New Roman" w:hAnsiTheme="majorHAnsi" w:cstheme="majorHAnsi"/>
-          <w:sz w:val="24"/>
-          <w:szCs w:val="24"/>
-          <w:lang w:eastAsia="en-IN"/>
-        </w:rPr>
-      </w:pPr>
-      <w:r>
-        <w:rPr>
-          <w:rFonts w:asciiTheme="majorHAnsi" w:eastAsia="Times New Roman" w:hAnsiTheme="majorHAnsi" w:cstheme="majorHAnsi"/>
-          <w:b/>
-          <w:sz w:val="24"/>
-          <w:szCs w:val="24"/>
-          <w:lang w:eastAsia="en-IN"/>
-        </w:rPr>
-        <w:t>Note</w:t>
-      </w:r>
-      <w:r>
-        <w:rPr>
-          <w:rFonts w:asciiTheme="majorHAnsi" w:eastAsia="Times New Roman" w:hAnsiTheme="majorHAnsi" w:cstheme="majorHAnsi"/>
-          <w:sz w:val="24"/>
-          <w:szCs w:val="24"/>
-          <w:lang w:eastAsia="en-IN"/>
-        </w:rPr>
-        <w:t xml:space="preserve">: To properly see this exception, mark debug=true in </w:t>
-      </w:r>
-      <w:proofErr w:type="spellStart"/>
-      <w:r>
-        <w:rPr>
-          <w:rFonts w:asciiTheme="majorHAnsi" w:eastAsia="Times New Roman" w:hAnsiTheme="majorHAnsi" w:cstheme="majorHAnsi"/>
-          <w:sz w:val="24"/>
-          <w:szCs w:val="24"/>
-          <w:lang w:eastAsia="en-IN"/>
-        </w:rPr>
-        <w:t>application.properties</w:t>
-      </w:r>
-      <w:proofErr w:type="spellEnd"/>
-    </w:p>
-    <w:p>
-      <w:pPr>
-        <w:spacing w:after="0" w:line="276" w:lineRule="auto"/>
-        <w:rPr>
-          <w:rFonts w:asciiTheme="majorHAnsi" w:eastAsia="Times New Roman" w:hAnsiTheme="majorHAnsi" w:cstheme="majorHAnsi"/>
-          <w:sz w:val="24"/>
-          <w:szCs w:val="24"/>
-          <w:lang w:eastAsia="en-IN"/>
-        </w:rPr>
-      </w:pPr>
-    </w:p>
-    <w:p>
-      <w:pPr>
-        <w:spacing w:after="0" w:line="276" w:lineRule="auto"/>
-        <w:rPr>
-          <w:rFonts w:asciiTheme="majorHAnsi" w:eastAsia="Times New Roman" w:hAnsiTheme="majorHAnsi" w:cstheme="majorHAnsi"/>
-          <w:sz w:val="24"/>
-          <w:szCs w:val="24"/>
-          <w:lang w:eastAsia="en-IN"/>
-        </w:rPr>
-      </w:pPr>
-    </w:p>
-    <w:p>
-      <w:pPr>
-        <w:spacing w:after="0" w:line="276" w:lineRule="auto"/>
-        <w:rPr>
-          <w:rFonts w:asciiTheme="majorHAnsi" w:eastAsia="Times New Roman" w:hAnsiTheme="majorHAnsi" w:cstheme="majorHAnsi"/>
-          <w:sz w:val="24"/>
-          <w:szCs w:val="24"/>
-          <w:lang w:eastAsia="en-IN"/>
-        </w:rPr>
-      </w:pPr>
-    </w:p>
-    <w:p>
-      <w:pPr>
-        <w:pStyle w:val="Heading2"/>
-        <w:spacing w:after="240"/>
         <w:rPr>
           <w:rFonts w:ascii="Segoe UI Symbol" w:hAnsi="Segoe UI Symbol" w:cs="Segoe UI Symbol"/>
           <w:color w:val="385623" w:themeColor="accent6" w:themeShade="80"/>
           <w:sz w:val="28"/>
         </w:rPr>
-      </w:pPr>
-      <w:r>
+        <w:t>Interface.</w:t>
+      </w:r>
+      <w:proofErr w:type="gramEnd"/>
+    </w:p>
+    <w:p>
+      <w:r>
+        <w:t>Technically No,</w:t>
+      </w:r>
+      <w:r>
+        <w:t xml:space="preserve"> </w:t>
+      </w:r>
+      <w:proofErr w:type="gramStart"/>
+      <w:r>
+        <w:t>Since</w:t>
+      </w:r>
+      <w:proofErr w:type="gramEnd"/>
+      <w:r>
+        <w:t xml:space="preserve"> </w:t>
+      </w:r>
+      <w:r>
+        <w:rPr>
+          <w:b/>
+          <w:bCs/>
+        </w:rPr>
+        <w:t>interfaces cannot be instantiated</w:t>
+      </w:r>
+      <w:r>
+        <w:t xml:space="preserve">, Spring can't create a bean </w:t>
+      </w:r>
+      <w:r>
+        <w:rPr>
+          <w:b/>
+          <w:bCs/>
+        </w:rPr>
+        <w:t>of an interface by itself</w:t>
+      </w:r>
+      <w:r>
+        <w:t xml:space="preserve"> — you need to provide an </w:t>
+      </w:r>
+      <w:r>
+        <w:rPr>
+          <w:b/>
+          <w:bCs/>
+        </w:rPr>
+        <w:t>implementation</w:t>
+      </w:r>
+      <w:r>
+        <w:t xml:space="preserve"> of that interface and then register that </w:t>
+      </w:r>
+      <w:r>
+        <w:rPr>
+          <w:b/>
+          <w:bCs/>
+        </w:rPr>
+        <w:t>implementation as a bean</w:t>
+      </w:r>
+      <w:r>
+        <w:t>.</w:t>
+      </w:r>
+    </w:p>
+    <w:p>
+      <w:pPr>
+        <w:spacing w:after="0" w:line="276" w:lineRule="auto"/>
+        <w:rPr>
+          <w:rFonts w:asciiTheme="majorHAnsi" w:eastAsia="Times New Roman" w:hAnsiTheme="majorHAnsi" w:cstheme="majorHAnsi"/>
+          <w:sz w:val="24"/>
+          <w:szCs w:val="24"/>
+          <w:lang w:eastAsia="en-IN"/>
+        </w:rPr>
+      </w:pPr>
+      <w:r>
+        <w:rPr>
+          <w:rFonts w:asciiTheme="majorHAnsi" w:eastAsia="Times New Roman" w:hAnsiTheme="majorHAnsi" w:cstheme="majorHAnsi"/>
+          <w:sz w:val="24"/>
+          <w:szCs w:val="24"/>
+          <w:lang w:eastAsia="en-IN"/>
+        </w:rPr>
+        <w:t xml:space="preserve">Error will come at </w:t>
+      </w:r>
+      <w:proofErr w:type="spellStart"/>
+      <w:r>
+        <w:rPr>
+          <w:rFonts w:asciiTheme="majorHAnsi" w:eastAsia="Times New Roman" w:hAnsiTheme="majorHAnsi" w:cstheme="majorHAnsi"/>
+          <w:sz w:val="24"/>
+          <w:szCs w:val="24"/>
+          <w:lang w:eastAsia="en-IN"/>
+        </w:rPr>
+        <w:t>s</w:t>
+      </w:r>
+      <w:r>
+        <w:rPr>
+          <w:rFonts w:asciiTheme="majorHAnsi" w:eastAsia="Times New Roman" w:hAnsiTheme="majorHAnsi" w:cstheme="majorHAnsi"/>
+          <w:sz w:val="24"/>
+          <w:szCs w:val="24"/>
+          <w:lang w:eastAsia="en-IN"/>
+        </w:rPr>
+        <w:t>tartup</w:t>
+      </w:r>
+      <w:proofErr w:type="spellEnd"/>
+      <w:r>
+        <w:rPr>
+          <w:rFonts w:asciiTheme="majorHAnsi" w:eastAsia="Times New Roman" w:hAnsiTheme="majorHAnsi" w:cstheme="majorHAnsi"/>
+          <w:sz w:val="24"/>
+          <w:szCs w:val="24"/>
+          <w:lang w:eastAsia="en-IN"/>
+        </w:rPr>
+        <w:t xml:space="preserve"> itself, only if that bean</w:t>
+      </w:r>
+      <w:r>
+        <w:rPr>
+          <w:rFonts w:asciiTheme="majorHAnsi" w:eastAsia="Times New Roman" w:hAnsiTheme="majorHAnsi" w:cstheme="majorHAnsi"/>
+          <w:sz w:val="24"/>
+          <w:szCs w:val="24"/>
+          <w:lang w:eastAsia="en-IN"/>
+        </w:rPr>
+        <w:t xml:space="preserve"> is really used somewhere</w:t>
+      </w:r>
+    </w:p>
+    <w:p>
+      <w:pPr>
+        <w:pStyle w:val="HTMLPreformatted"/>
+        <w:shd w:val="clear" w:color="auto" w:fill="1E1F22"/>
+        <w:rPr>
+          <w:color w:val="BCBEC4"/>
+        </w:rPr>
+      </w:pPr>
+      <w:r>
+        <w:rPr>
+          <w:color w:val="B3AE60"/>
+        </w:rPr>
+        <w:t>@Component</w:t>
+      </w:r>
+      <w:r>
+        <w:rPr>
+          <w:color w:val="B3AE60"/>
+        </w:rPr>
+        <w:br/>
+      </w:r>
+      <w:r>
+        <w:rPr>
+          <w:color w:val="CF8E6D"/>
+        </w:rPr>
+        <w:t xml:space="preserve">public interface </w:t>
+      </w:r>
+      <w:r>
+        <w:rPr>
+          <w:color w:val="BCBEC4"/>
+        </w:rPr>
+        <w:t>Car {</w:t>
+      </w:r>
+      <w:r>
+        <w:rPr>
+          <w:color w:val="BCBEC4"/>
+        </w:rPr>
+        <w:br/>
+        <w:t xml:space="preserve">    </w:t>
+      </w:r>
+      <w:r>
+        <w:rPr>
+          <w:color w:val="CF8E6D"/>
+        </w:rPr>
+        <w:t xml:space="preserve">public void </w:t>
+      </w:r>
+      <w:proofErr w:type="gramStart"/>
+      <w:r>
+        <w:rPr>
+          <w:color w:val="56A8F5"/>
+        </w:rPr>
+        <w:t>drive</w:t>
+      </w:r>
+      <w:r>
+        <w:rPr>
+          <w:color w:val="BCBEC4"/>
+        </w:rPr>
+        <w:t>(</w:t>
+      </w:r>
+      <w:proofErr w:type="gramEnd"/>
+      <w:r>
+        <w:rPr>
+          <w:color w:val="BCBEC4"/>
+        </w:rPr>
+        <w:t>);</w:t>
+      </w:r>
+      <w:r>
+        <w:rPr>
+          <w:color w:val="BCBEC4"/>
+        </w:rPr>
+        <w:br/>
+        <w:t>}</w:t>
+      </w:r>
+    </w:p>
+    <w:p>
+      <w:pPr>
+        <w:spacing w:after="0" w:line="240" w:lineRule="auto"/>
+        <w:rPr>
+          <w:rFonts w:asciiTheme="majorHAnsi" w:eastAsia="Times New Roman" w:hAnsiTheme="majorHAnsi" w:cstheme="majorHAnsi"/>
+          <w:sz w:val="24"/>
+          <w:szCs w:val="24"/>
+          <w:lang w:eastAsia="en-IN"/>
+        </w:rPr>
+      </w:pPr>
+      <w:r>
+        <w:rPr>
+          <w:rFonts w:asciiTheme="majorHAnsi" w:eastAsia="Times New Roman" w:hAnsiTheme="majorHAnsi" w:cstheme="majorHAnsi"/>
+          <w:sz w:val="24"/>
+          <w:szCs w:val="24"/>
+          <w:lang w:eastAsia="en-IN"/>
+        </w:rPr>
+        <w:t>If we don’t use it or do autowiring on this object, app will run easily. But if car object is used we get:</w:t>
+      </w:r>
+    </w:p>
+    <w:p>
+      <w:pPr>
+        <w:spacing w:after="0" w:line="240" w:lineRule="auto"/>
+        <w:rPr>
+          <w:rFonts w:asciiTheme="majorHAnsi" w:eastAsia="Times New Roman" w:hAnsiTheme="majorHAnsi" w:cstheme="majorHAnsi"/>
+          <w:sz w:val="24"/>
+          <w:szCs w:val="24"/>
+          <w:lang w:eastAsia="en-IN"/>
+        </w:rPr>
+      </w:pPr>
+      <w:proofErr w:type="spellStart"/>
+      <w:r>
+        <w:rPr>
+          <w:rFonts w:asciiTheme="majorHAnsi" w:eastAsia="Times New Roman" w:hAnsiTheme="majorHAnsi" w:cstheme="majorHAnsi"/>
+          <w:color w:val="FF0000"/>
+          <w:sz w:val="24"/>
+          <w:szCs w:val="24"/>
+          <w:lang w:eastAsia="en-IN"/>
+        </w:rPr>
+        <w:t>NoSuchBeanDefinitionException</w:t>
+      </w:r>
+      <w:proofErr w:type="spellEnd"/>
+      <w:r>
+        <w:rPr>
+          <w:rFonts w:asciiTheme="majorHAnsi" w:eastAsia="Times New Roman" w:hAnsiTheme="majorHAnsi" w:cstheme="majorHAnsi"/>
+          <w:sz w:val="24"/>
+          <w:szCs w:val="24"/>
+          <w:lang w:eastAsia="en-IN"/>
+        </w:rPr>
+        <w:t>: No qualifying bean of type '</w:t>
+      </w:r>
+      <w:proofErr w:type="spellStart"/>
+      <w:r>
+        <w:rPr>
+          <w:rFonts w:asciiTheme="majorHAnsi" w:eastAsia="Times New Roman" w:hAnsiTheme="majorHAnsi" w:cstheme="majorHAnsi"/>
+          <w:sz w:val="24"/>
+          <w:szCs w:val="24"/>
+          <w:lang w:eastAsia="en-IN"/>
+        </w:rPr>
+        <w:t>com.example.demo.components.Car</w:t>
+      </w:r>
+      <w:proofErr w:type="spellEnd"/>
+      <w:r>
+        <w:rPr>
+          <w:rFonts w:asciiTheme="majorHAnsi" w:eastAsia="Times New Roman" w:hAnsiTheme="majorHAnsi" w:cstheme="majorHAnsi"/>
+          <w:sz w:val="24"/>
+          <w:szCs w:val="24"/>
+          <w:lang w:eastAsia="en-IN"/>
+        </w:rPr>
+        <w:t xml:space="preserve">' available: expected at least 1 bean which qualifies as </w:t>
+      </w:r>
+      <w:proofErr w:type="spellStart"/>
+      <w:r>
+        <w:rPr>
+          <w:rFonts w:asciiTheme="majorHAnsi" w:eastAsia="Times New Roman" w:hAnsiTheme="majorHAnsi" w:cstheme="majorHAnsi"/>
+          <w:sz w:val="24"/>
+          <w:szCs w:val="24"/>
+          <w:lang w:eastAsia="en-IN"/>
+        </w:rPr>
+        <w:t>autowire</w:t>
+      </w:r>
+      <w:proofErr w:type="spellEnd"/>
+      <w:r>
+        <w:rPr>
+          <w:rFonts w:asciiTheme="majorHAnsi" w:eastAsia="Times New Roman" w:hAnsiTheme="majorHAnsi" w:cstheme="majorHAnsi"/>
+          <w:sz w:val="24"/>
+          <w:szCs w:val="24"/>
+          <w:lang w:eastAsia="en-IN"/>
+        </w:rPr>
+        <w:t xml:space="preserve"> candidate.</w:t>
+      </w:r>
+    </w:p>
+    <w:p>
+      <w:pPr>
+        <w:spacing w:after="0" w:line="240" w:lineRule="auto"/>
+        <w:rPr>
+          <w:rFonts w:asciiTheme="majorHAnsi" w:eastAsia="Times New Roman" w:hAnsiTheme="majorHAnsi" w:cstheme="majorHAnsi"/>
+          <w:sz w:val="8"/>
+          <w:szCs w:val="24"/>
+          <w:lang w:eastAsia="en-IN"/>
+        </w:rPr>
+      </w:pPr>
+    </w:p>
+    <w:p>
+      <w:pPr>
+        <w:spacing w:after="0" w:line="240" w:lineRule="auto"/>
+        <w:rPr>
+          <w:rFonts w:asciiTheme="majorHAnsi" w:eastAsia="Times New Roman" w:hAnsiTheme="majorHAnsi" w:cstheme="majorHAnsi"/>
+          <w:sz w:val="24"/>
+          <w:szCs w:val="24"/>
+          <w:lang w:eastAsia="en-IN"/>
+        </w:rPr>
+      </w:pPr>
+      <w:r>
+        <w:rPr>
+          <w:rFonts w:asciiTheme="majorHAnsi" w:eastAsia="Times New Roman" w:hAnsiTheme="majorHAnsi" w:cstheme="majorHAnsi"/>
+          <w:b/>
+          <w:sz w:val="24"/>
+          <w:szCs w:val="24"/>
+          <w:lang w:eastAsia="en-IN"/>
+        </w:rPr>
+        <w:t>Note</w:t>
+      </w:r>
+      <w:r>
+        <w:rPr>
+          <w:rFonts w:asciiTheme="majorHAnsi" w:eastAsia="Times New Roman" w:hAnsiTheme="majorHAnsi" w:cstheme="majorHAnsi"/>
+          <w:sz w:val="24"/>
+          <w:szCs w:val="24"/>
+          <w:lang w:eastAsia="en-IN"/>
+        </w:rPr>
+        <w:t xml:space="preserve">: To properly see this exception, mark debug=true in </w:t>
+      </w:r>
+      <w:proofErr w:type="spellStart"/>
+      <w:r>
+        <w:rPr>
+          <w:rFonts w:asciiTheme="majorHAnsi" w:eastAsia="Times New Roman" w:hAnsiTheme="majorHAnsi" w:cstheme="majorHAnsi"/>
+          <w:sz w:val="24"/>
+          <w:szCs w:val="24"/>
+          <w:lang w:eastAsia="en-IN"/>
+        </w:rPr>
+        <w:t>application.properties</w:t>
+      </w:r>
+      <w:proofErr w:type="spellEnd"/>
+    </w:p>
+    <w:p>
+      <w:pPr>
+        <w:spacing w:after="0" w:line="276" w:lineRule="auto"/>
+        <w:rPr>
+          <w:rFonts w:asciiTheme="majorHAnsi" w:eastAsia="Times New Roman" w:hAnsiTheme="majorHAnsi" w:cstheme="majorHAnsi"/>
+          <w:sz w:val="24"/>
+          <w:szCs w:val="24"/>
+          <w:lang w:eastAsia="en-IN"/>
+        </w:rPr>
+      </w:pPr>
+    </w:p>
+    <w:p>
+      <w:pPr>
+        <w:spacing w:after="0" w:line="276" w:lineRule="auto"/>
+        <w:rPr>
+          <w:rFonts w:asciiTheme="majorHAnsi" w:eastAsia="Times New Roman" w:hAnsiTheme="majorHAnsi" w:cstheme="majorHAnsi"/>
+          <w:sz w:val="24"/>
+          <w:szCs w:val="24"/>
+          <w:lang w:eastAsia="en-IN"/>
+        </w:rPr>
+      </w:pPr>
+    </w:p>
+    <w:p>
+      <w:pPr>
+        <w:spacing w:after="0" w:line="276" w:lineRule="auto"/>
+        <w:rPr>
+          <w:rFonts w:asciiTheme="majorHAnsi" w:eastAsia="Times New Roman" w:hAnsiTheme="majorHAnsi" w:cstheme="majorHAnsi"/>
+          <w:sz w:val="24"/>
+          <w:szCs w:val="24"/>
+          <w:lang w:eastAsia="en-IN"/>
+        </w:rPr>
+      </w:pPr>
+    </w:p>
+    <w:p>
+      <w:pPr>
+        <w:pStyle w:val="Heading2"/>
+        <w:spacing w:after="240"/>
         <w:rPr>
           <w:rFonts w:ascii="Segoe UI Symbol" w:hAnsi="Segoe UI Symbol" w:cs="Segoe UI Symbol"/>
           <w:color w:val="385623" w:themeColor="accent6" w:themeShade="80"/>
           <w:sz w:val="28"/>
         </w:rPr>
-        <w:t>Q</w:t>
-      </w:r>
+      </w:pPr>
       <w:r>
         <w:rPr>
           <w:rFonts w:ascii="Segoe UI Symbol" w:hAnsi="Segoe UI Symbol" w:cs="Segoe UI Symbol"/>
           <w:color w:val="385623" w:themeColor="accent6" w:themeShade="80"/>
           <w:sz w:val="28"/>
         </w:rPr>
-        <w:t>13</w:t>
+        <w:t>Q</w:t>
+      </w:r>
+      <w:r>
+        <w:rPr>
+          <w:rFonts w:ascii="Segoe UI Symbol" w:hAnsi="Segoe UI Symbol" w:cs="Segoe UI Symbol"/>
+          <w:color w:val="385623" w:themeColor="accent6" w:themeShade="80"/>
+          <w:sz w:val="28"/>
+        </w:rPr>
+        <w:t>1</w:t>
+      </w:r>
+      <w:r>
+        <w:rPr>
+          <w:rFonts w:ascii="Segoe UI Symbol" w:hAnsi="Segoe UI Symbol" w:cs="Segoe UI Symbol"/>
+          <w:color w:val="385623" w:themeColor="accent6" w:themeShade="80"/>
+          <w:sz w:val="28"/>
+        </w:rPr>
+        <w:t>7</w:t>
       </w:r>
       <w:r>
         <w:rPr>
@@ -16228,7 +16270,15 @@
           <w:color w:val="385623" w:themeColor="accent6" w:themeShade="80"/>
           <w:sz w:val="28"/>
         </w:rPr>
-        <w:t>13</w:t>
+        <w:t>1</w:t>
+      </w:r>
+      <w:r>
+        <w:rPr>
+          <w:rFonts w:ascii="Segoe UI Symbol" w:hAnsi="Segoe UI Symbol" w:cs="Segoe UI Symbol"/>
+          <w:color w:val="385623" w:themeColor="accent6" w:themeShade="80"/>
+          <w:sz w:val="28"/>
+        </w:rPr>
+        <w:t>8</w:t>
       </w:r>
       <w:r>
         <w:rPr>
@@ -16531,83 +16581,6 @@
     </w:p>
     <w:p>
       <w:pPr>
-        <w:spacing w:after="0" w:line="276" w:lineRule="auto"/>
-        <w:rPr>
-          <w:rFonts w:asciiTheme="majorHAnsi" w:eastAsia="Times New Roman" w:hAnsiTheme="majorHAnsi" w:cstheme="majorHAnsi"/>
-          <w:sz w:val="24"/>
-          <w:szCs w:val="24"/>
-          <w:lang w:eastAsia="en-IN"/>
-        </w:rPr>
-      </w:pPr>
-    </w:p>
-    <w:p>
-      <w:pPr>
-        <w:spacing w:after="0" w:line="276" w:lineRule="auto"/>
-        <w:rPr>
-          <w:rFonts w:asciiTheme="majorHAnsi" w:eastAsia="Times New Roman" w:hAnsiTheme="majorHAnsi" w:cstheme="majorHAnsi"/>
-          <w:sz w:val="24"/>
-          <w:szCs w:val="24"/>
-          <w:lang w:eastAsia="en-IN"/>
-        </w:rPr>
-      </w:pPr>
-    </w:p>
-    <w:p>
-      <w:pPr>
-        <w:spacing w:after="0" w:line="276" w:lineRule="auto"/>
-        <w:rPr>
-          <w:rFonts w:asciiTheme="majorHAnsi" w:eastAsia="Times New Roman" w:hAnsiTheme="majorHAnsi" w:cstheme="majorHAnsi"/>
-          <w:sz w:val="24"/>
-          <w:szCs w:val="24"/>
-          <w:lang w:eastAsia="en-IN"/>
-        </w:rPr>
-      </w:pPr>
-    </w:p>
-    <w:p>
-      <w:pPr>
-        <w:spacing w:after="0" w:line="276" w:lineRule="auto"/>
-        <w:rPr>
-          <w:rFonts w:asciiTheme="majorHAnsi" w:eastAsia="Times New Roman" w:hAnsiTheme="majorHAnsi" w:cstheme="majorHAnsi"/>
-          <w:sz w:val="24"/>
-          <w:szCs w:val="24"/>
-          <w:lang w:eastAsia="en-IN"/>
-        </w:rPr>
-      </w:pPr>
-    </w:p>
-    <w:p>
-      <w:pPr>
-        <w:spacing w:after="0" w:line="276" w:lineRule="auto"/>
-        <w:rPr>
-          <w:rFonts w:asciiTheme="majorHAnsi" w:eastAsia="Times New Roman" w:hAnsiTheme="majorHAnsi" w:cstheme="majorHAnsi"/>
-          <w:sz w:val="24"/>
-          <w:szCs w:val="24"/>
-          <w:lang w:eastAsia="en-IN"/>
-        </w:rPr>
-      </w:pPr>
-    </w:p>
-    <w:p>
-      <w:pPr>
-        <w:spacing w:after="0" w:line="276" w:lineRule="auto"/>
-        <w:rPr>
-          <w:rFonts w:asciiTheme="majorHAnsi" w:eastAsia="Times New Roman" w:hAnsiTheme="majorHAnsi" w:cstheme="majorHAnsi"/>
-          <w:sz w:val="24"/>
-          <w:szCs w:val="24"/>
-          <w:lang w:eastAsia="en-IN"/>
-        </w:rPr>
-      </w:pPr>
-    </w:p>
-    <w:p>
-      <w:pPr>
-        <w:spacing w:after="0" w:line="276" w:lineRule="auto"/>
-        <w:rPr>
-          <w:rFonts w:asciiTheme="majorHAnsi" w:eastAsia="Times New Roman" w:hAnsiTheme="majorHAnsi" w:cstheme="majorHAnsi"/>
-          <w:sz w:val="24"/>
-          <w:szCs w:val="24"/>
-          <w:lang w:eastAsia="en-IN"/>
-        </w:rPr>
-      </w:pPr>
-    </w:p>
-    <w:p>
-      <w:pPr>
         <w:pStyle w:val="Heading2"/>
         <w:spacing w:after="240"/>
         <w:rPr>
@@ -16622,6 +16595,7 @@
           <w:color w:val="385623" w:themeColor="accent6" w:themeShade="80"/>
           <w:sz w:val="28"/>
         </w:rPr>
+        <w:lastRenderedPageBreak/>
         <w:t>Q</w:t>
       </w:r>
       <w:r>
@@ -16630,7 +16604,15 @@
           <w:color w:val="385623" w:themeColor="accent6" w:themeShade="80"/>
           <w:sz w:val="28"/>
         </w:rPr>
-        <w:t>13</w:t>
+        <w:t>1</w:t>
+      </w:r>
+      <w:r>
+        <w:rPr>
+          <w:rFonts w:ascii="Segoe UI Symbol" w:hAnsi="Segoe UI Symbol" w:cs="Segoe UI Symbol"/>
+          <w:color w:val="385623" w:themeColor="accent6" w:themeShade="80"/>
+          <w:sz w:val="28"/>
+        </w:rPr>
+        <w:t>9</w:t>
       </w:r>
       <w:r>
         <w:rPr>
@@ -16825,19 +16807,7 @@
         <w:rPr>
           <w:rFonts w:asciiTheme="majorHAnsi" w:eastAsia="Times New Roman" w:hAnsiTheme="majorHAnsi" w:cstheme="majorHAnsi"/>
           <w:b/>
-          <w:sz w:val="24"/>
-          <w:szCs w:val="24"/>
-          <w:lang w:eastAsia="en-IN"/>
-        </w:rPr>
-      </w:pPr>
-    </w:p>
-    <w:p>
-      <w:pPr>
-        <w:spacing w:after="0" w:line="276" w:lineRule="auto"/>
-        <w:rPr>
-          <w:rFonts w:asciiTheme="majorHAnsi" w:eastAsia="Times New Roman" w:hAnsiTheme="majorHAnsi" w:cstheme="majorHAnsi"/>
-          <w:b/>
-          <w:sz w:val="24"/>
+          <w:sz w:val="8"/>
           <w:szCs w:val="24"/>
           <w:lang w:eastAsia="en-IN"/>
         </w:rPr>
@@ -16845,7 +16815,7 @@
     </w:p>
     <w:tbl>
       <w:tblPr>
-        <w:tblW w:w="10377" w:type="dxa"/>
+        <w:tblW w:w="10338" w:type="dxa"/>
         <w:tblCellSpacing w:w="15" w:type="dxa"/>
         <w:tblBorders>
           <w:top w:val="single" w:sz="4" w:space="0" w:color="auto"/>
@@ -16864,13 +16834,13 @@
         <w:tblLook w:val="04A0" w:firstRow="1" w:lastRow="0" w:firstColumn="1" w:lastColumn="0" w:noHBand="0" w:noVBand="1"/>
       </w:tblPr>
       <w:tblGrid>
-        <w:gridCol w:w="2259"/>
-        <w:gridCol w:w="3954"/>
-        <w:gridCol w:w="4164"/>
+        <w:gridCol w:w="2253"/>
+        <w:gridCol w:w="3939"/>
+        <w:gridCol w:w="4146"/>
       </w:tblGrid>
       <w:tr>
         <w:trPr>
-          <w:trHeight w:val="608"/>
+          <w:trHeight w:val="289"/>
           <w:tblHeader/>
           <w:tblCellSpacing w:w="15" w:type="dxa"/>
         </w:trPr>
@@ -16882,13 +16852,13 @@
           </w:tcPr>
           <w:p>
             <w:pPr>
-              <w:spacing w:after="0" w:line="276" w:lineRule="auto"/>
+              <w:spacing w:after="0" w:line="240" w:lineRule="auto"/>
               <w:rPr>
                 <w:rFonts w:asciiTheme="majorHAnsi" w:eastAsia="Times New Roman" w:hAnsiTheme="majorHAnsi" w:cstheme="majorHAnsi"/>
                 <w:b/>
                 <w:bCs/>
-                <w:sz w:val="24"/>
-                <w:szCs w:val="24"/>
+                <w:sz w:val="20"/>
+                <w:szCs w:val="20"/>
                 <w:lang w:eastAsia="en-IN"/>
               </w:rPr>
             </w:pPr>
@@ -16897,8 +16867,8 @@
                 <w:rFonts w:asciiTheme="majorHAnsi" w:eastAsia="Times New Roman" w:hAnsiTheme="majorHAnsi" w:cstheme="majorHAnsi"/>
                 <w:b/>
                 <w:bCs/>
-                <w:sz w:val="24"/>
-                <w:szCs w:val="24"/>
+                <w:sz w:val="20"/>
+                <w:szCs w:val="20"/>
                 <w:lang w:eastAsia="en-IN"/>
               </w:rPr>
               <w:t>Aspect</w:t>
@@ -16913,13 +16883,13 @@
           </w:tcPr>
           <w:p>
             <w:pPr>
-              <w:spacing w:after="0" w:line="276" w:lineRule="auto"/>
+              <w:spacing w:after="0" w:line="240" w:lineRule="auto"/>
               <w:rPr>
                 <w:rFonts w:asciiTheme="majorHAnsi" w:eastAsia="Times New Roman" w:hAnsiTheme="majorHAnsi" w:cstheme="majorHAnsi"/>
                 <w:b/>
                 <w:bCs/>
-                <w:sz w:val="24"/>
-                <w:szCs w:val="24"/>
+                <w:sz w:val="20"/>
+                <w:szCs w:val="20"/>
                 <w:lang w:eastAsia="en-IN"/>
               </w:rPr>
             </w:pPr>
@@ -16928,8 +16898,8 @@
                 <w:rFonts w:asciiTheme="majorHAnsi" w:eastAsia="Times New Roman" w:hAnsiTheme="majorHAnsi" w:cstheme="majorHAnsi"/>
                 <w:b/>
                 <w:bCs/>
-                <w:sz w:val="24"/>
-                <w:szCs w:val="24"/>
+                <w:sz w:val="20"/>
+                <w:szCs w:val="20"/>
                 <w:lang w:eastAsia="en-IN"/>
               </w:rPr>
               <w:t>Spring singleton Scope</w:t>
@@ -16944,13 +16914,13 @@
           </w:tcPr>
           <w:p>
             <w:pPr>
-              <w:spacing w:after="0" w:line="276" w:lineRule="auto"/>
+              <w:spacing w:after="0" w:line="240" w:lineRule="auto"/>
               <w:rPr>
                 <w:rFonts w:asciiTheme="majorHAnsi" w:eastAsia="Times New Roman" w:hAnsiTheme="majorHAnsi" w:cstheme="majorHAnsi"/>
                 <w:b/>
                 <w:bCs/>
-                <w:sz w:val="24"/>
-                <w:szCs w:val="24"/>
+                <w:sz w:val="20"/>
+                <w:szCs w:val="20"/>
                 <w:lang w:eastAsia="en-IN"/>
               </w:rPr>
             </w:pPr>
@@ -16959,8 +16929,8 @@
                 <w:rFonts w:asciiTheme="majorHAnsi" w:eastAsia="Times New Roman" w:hAnsiTheme="majorHAnsi" w:cstheme="majorHAnsi"/>
                 <w:b/>
                 <w:bCs/>
-                <w:sz w:val="24"/>
-                <w:szCs w:val="24"/>
+                <w:sz w:val="20"/>
+                <w:szCs w:val="20"/>
                 <w:lang w:eastAsia="en-IN"/>
               </w:rPr>
               <w:t>Singleton Design Pattern</w:t>
@@ -16970,7 +16940,7 @@
       </w:tr>
       <w:tr>
         <w:trPr>
-          <w:trHeight w:val="608"/>
+          <w:trHeight w:val="289"/>
           <w:tblCellSpacing w:w="15" w:type="dxa"/>
         </w:trPr>
         <w:tc>
@@ -16981,11 +16951,11 @@
           </w:tcPr>
           <w:p>
             <w:pPr>
-              <w:spacing w:after="0" w:line="276" w:lineRule="auto"/>
-              <w:rPr>
-                <w:rFonts w:asciiTheme="majorHAnsi" w:eastAsia="Times New Roman" w:hAnsiTheme="majorHAnsi" w:cstheme="majorHAnsi"/>
-                <w:sz w:val="24"/>
-                <w:szCs w:val="24"/>
+              <w:spacing w:after="0" w:line="240" w:lineRule="auto"/>
+              <w:rPr>
+                <w:rFonts w:asciiTheme="majorHAnsi" w:eastAsia="Times New Roman" w:hAnsiTheme="majorHAnsi" w:cstheme="majorHAnsi"/>
+                <w:sz w:val="20"/>
+                <w:szCs w:val="20"/>
                 <w:lang w:eastAsia="en-IN"/>
               </w:rPr>
             </w:pPr>
@@ -16994,8 +16964,8 @@
                 <w:rFonts w:asciiTheme="majorHAnsi" w:eastAsia="Times New Roman" w:hAnsiTheme="majorHAnsi" w:cstheme="majorHAnsi"/>
                 <w:b/>
                 <w:bCs/>
-                <w:sz w:val="24"/>
-                <w:szCs w:val="24"/>
+                <w:sz w:val="20"/>
+                <w:szCs w:val="20"/>
                 <w:lang w:eastAsia="en-IN"/>
               </w:rPr>
               <w:t>Who controls it?</w:t>
@@ -17010,19 +16980,19 @@
           </w:tcPr>
           <w:p>
             <w:pPr>
-              <w:spacing w:after="0" w:line="276" w:lineRule="auto"/>
-              <w:rPr>
-                <w:rFonts w:asciiTheme="majorHAnsi" w:eastAsia="Times New Roman" w:hAnsiTheme="majorHAnsi" w:cstheme="majorHAnsi"/>
-                <w:sz w:val="24"/>
-                <w:szCs w:val="24"/>
+              <w:spacing w:after="0" w:line="240" w:lineRule="auto"/>
+              <w:rPr>
+                <w:rFonts w:asciiTheme="majorHAnsi" w:eastAsia="Times New Roman" w:hAnsiTheme="majorHAnsi" w:cstheme="majorHAnsi"/>
+                <w:sz w:val="20"/>
+                <w:szCs w:val="20"/>
                 <w:lang w:eastAsia="en-IN"/>
               </w:rPr>
             </w:pPr>
             <w:r>
               <w:rPr>
                 <w:rFonts w:asciiTheme="majorHAnsi" w:eastAsia="Times New Roman" w:hAnsiTheme="majorHAnsi" w:cstheme="majorHAnsi"/>
-                <w:sz w:val="24"/>
-                <w:szCs w:val="24"/>
+                <w:sz w:val="20"/>
+                <w:szCs w:val="20"/>
                 <w:lang w:eastAsia="en-IN"/>
               </w:rPr>
               <w:t>Spring IoC container</w:t>
@@ -17037,19 +17007,19 @@
           </w:tcPr>
           <w:p>
             <w:pPr>
-              <w:spacing w:after="0" w:line="276" w:lineRule="auto"/>
-              <w:rPr>
-                <w:rFonts w:asciiTheme="majorHAnsi" w:eastAsia="Times New Roman" w:hAnsiTheme="majorHAnsi" w:cstheme="majorHAnsi"/>
-                <w:sz w:val="24"/>
-                <w:szCs w:val="24"/>
+              <w:spacing w:after="0" w:line="240" w:lineRule="auto"/>
+              <w:rPr>
+                <w:rFonts w:asciiTheme="majorHAnsi" w:eastAsia="Times New Roman" w:hAnsiTheme="majorHAnsi" w:cstheme="majorHAnsi"/>
+                <w:sz w:val="20"/>
+                <w:szCs w:val="20"/>
                 <w:lang w:eastAsia="en-IN"/>
               </w:rPr>
             </w:pPr>
             <w:r>
               <w:rPr>
                 <w:rFonts w:asciiTheme="majorHAnsi" w:eastAsia="Times New Roman" w:hAnsiTheme="majorHAnsi" w:cstheme="majorHAnsi"/>
-                <w:sz w:val="24"/>
-                <w:szCs w:val="24"/>
+                <w:sz w:val="20"/>
+                <w:szCs w:val="20"/>
                 <w:lang w:eastAsia="en-IN"/>
               </w:rPr>
               <w:t>You (developer) write the code</w:t>
@@ -17059,7 +17029,7 @@
       </w:tr>
       <w:tr>
         <w:trPr>
-          <w:trHeight w:val="638"/>
+          <w:trHeight w:val="304"/>
           <w:tblCellSpacing w:w="15" w:type="dxa"/>
         </w:trPr>
         <w:tc>
@@ -17070,11 +17040,11 @@
           </w:tcPr>
           <w:p>
             <w:pPr>
-              <w:spacing w:after="0" w:line="276" w:lineRule="auto"/>
-              <w:rPr>
-                <w:rFonts w:asciiTheme="majorHAnsi" w:eastAsia="Times New Roman" w:hAnsiTheme="majorHAnsi" w:cstheme="majorHAnsi"/>
-                <w:sz w:val="24"/>
-                <w:szCs w:val="24"/>
+              <w:spacing w:after="0" w:line="240" w:lineRule="auto"/>
+              <w:rPr>
+                <w:rFonts w:asciiTheme="majorHAnsi" w:eastAsia="Times New Roman" w:hAnsiTheme="majorHAnsi" w:cstheme="majorHAnsi"/>
+                <w:sz w:val="20"/>
+                <w:szCs w:val="20"/>
                 <w:lang w:eastAsia="en-IN"/>
               </w:rPr>
             </w:pPr>
@@ -17083,8 +17053,8 @@
                 <w:rFonts w:asciiTheme="majorHAnsi" w:eastAsia="Times New Roman" w:hAnsiTheme="majorHAnsi" w:cstheme="majorHAnsi"/>
                 <w:b/>
                 <w:bCs/>
-                <w:sz w:val="24"/>
-                <w:szCs w:val="24"/>
+                <w:sz w:val="20"/>
+                <w:szCs w:val="20"/>
                 <w:lang w:eastAsia="en-IN"/>
               </w:rPr>
               <w:t>How many instances?</w:t>
@@ -17099,19 +17069,19 @@
           </w:tcPr>
           <w:p>
             <w:pPr>
-              <w:spacing w:after="0" w:line="276" w:lineRule="auto"/>
-              <w:rPr>
-                <w:rFonts w:asciiTheme="majorHAnsi" w:eastAsia="Times New Roman" w:hAnsiTheme="majorHAnsi" w:cstheme="majorHAnsi"/>
-                <w:sz w:val="24"/>
-                <w:szCs w:val="24"/>
+              <w:spacing w:after="0" w:line="240" w:lineRule="auto"/>
+              <w:rPr>
+                <w:rFonts w:asciiTheme="majorHAnsi" w:eastAsia="Times New Roman" w:hAnsiTheme="majorHAnsi" w:cstheme="majorHAnsi"/>
+                <w:sz w:val="20"/>
+                <w:szCs w:val="20"/>
                 <w:lang w:eastAsia="en-IN"/>
               </w:rPr>
             </w:pPr>
             <w:r>
               <w:rPr>
                 <w:rFonts w:asciiTheme="majorHAnsi" w:eastAsia="Times New Roman" w:hAnsiTheme="majorHAnsi" w:cstheme="majorHAnsi"/>
-                <w:sz w:val="24"/>
-                <w:szCs w:val="24"/>
+                <w:sz w:val="20"/>
+                <w:szCs w:val="20"/>
                 <w:lang w:eastAsia="en-IN"/>
               </w:rPr>
               <w:t>One per Spring container</w:t>
@@ -17126,19 +17096,19 @@
           </w:tcPr>
           <w:p>
             <w:pPr>
-              <w:spacing w:after="0" w:line="276" w:lineRule="auto"/>
-              <w:rPr>
-                <w:rFonts w:asciiTheme="majorHAnsi" w:eastAsia="Times New Roman" w:hAnsiTheme="majorHAnsi" w:cstheme="majorHAnsi"/>
-                <w:sz w:val="24"/>
-                <w:szCs w:val="24"/>
+              <w:spacing w:after="0" w:line="240" w:lineRule="auto"/>
+              <w:rPr>
+                <w:rFonts w:asciiTheme="majorHAnsi" w:eastAsia="Times New Roman" w:hAnsiTheme="majorHAnsi" w:cstheme="majorHAnsi"/>
+                <w:sz w:val="20"/>
+                <w:szCs w:val="20"/>
                 <w:lang w:eastAsia="en-IN"/>
               </w:rPr>
             </w:pPr>
             <w:r>
               <w:rPr>
                 <w:rFonts w:asciiTheme="majorHAnsi" w:eastAsia="Times New Roman" w:hAnsiTheme="majorHAnsi" w:cstheme="majorHAnsi"/>
-                <w:sz w:val="24"/>
-                <w:szCs w:val="24"/>
+                <w:sz w:val="20"/>
+                <w:szCs w:val="20"/>
                 <w:lang w:eastAsia="en-IN"/>
               </w:rPr>
               <w:t xml:space="preserve">One per JVM or </w:t>
@@ -17147,8 +17117,8 @@
             <w:r>
               <w:rPr>
                 <w:rFonts w:asciiTheme="majorHAnsi" w:eastAsia="Times New Roman" w:hAnsiTheme="majorHAnsi" w:cstheme="majorHAnsi"/>
-                <w:sz w:val="24"/>
-                <w:szCs w:val="24"/>
+                <w:sz w:val="20"/>
+                <w:szCs w:val="20"/>
                 <w:lang w:eastAsia="en-IN"/>
               </w:rPr>
               <w:t>classloader</w:t>
@@ -17159,7 +17129,7 @@
       </w:tr>
       <w:tr>
         <w:trPr>
-          <w:trHeight w:val="608"/>
+          <w:trHeight w:val="289"/>
           <w:tblCellSpacing w:w="15" w:type="dxa"/>
         </w:trPr>
         <w:tc>
@@ -17170,11 +17140,11 @@
           </w:tcPr>
           <w:p>
             <w:pPr>
-              <w:spacing w:after="0" w:line="276" w:lineRule="auto"/>
-              <w:rPr>
-                <w:rFonts w:asciiTheme="majorHAnsi" w:eastAsia="Times New Roman" w:hAnsiTheme="majorHAnsi" w:cstheme="majorHAnsi"/>
-                <w:sz w:val="24"/>
-                <w:szCs w:val="24"/>
+              <w:spacing w:after="0" w:line="240" w:lineRule="auto"/>
+              <w:rPr>
+                <w:rFonts w:asciiTheme="majorHAnsi" w:eastAsia="Times New Roman" w:hAnsiTheme="majorHAnsi" w:cstheme="majorHAnsi"/>
+                <w:sz w:val="20"/>
+                <w:szCs w:val="20"/>
                 <w:lang w:eastAsia="en-IN"/>
               </w:rPr>
             </w:pPr>
@@ -17183,8 +17153,8 @@
                 <w:rFonts w:asciiTheme="majorHAnsi" w:eastAsia="Times New Roman" w:hAnsiTheme="majorHAnsi" w:cstheme="majorHAnsi"/>
                 <w:b/>
                 <w:bCs/>
-                <w:sz w:val="24"/>
-                <w:szCs w:val="24"/>
+                <w:sz w:val="20"/>
+                <w:szCs w:val="20"/>
                 <w:lang w:eastAsia="en-IN"/>
               </w:rPr>
               <w:t>Thread safety?</w:t>
@@ -17199,19 +17169,19 @@
           </w:tcPr>
           <w:p>
             <w:pPr>
-              <w:spacing w:after="0" w:line="276" w:lineRule="auto"/>
-              <w:rPr>
-                <w:rFonts w:asciiTheme="majorHAnsi" w:eastAsia="Times New Roman" w:hAnsiTheme="majorHAnsi" w:cstheme="majorHAnsi"/>
-                <w:sz w:val="24"/>
-                <w:szCs w:val="24"/>
+              <w:spacing w:after="0" w:line="240" w:lineRule="auto"/>
+              <w:rPr>
+                <w:rFonts w:asciiTheme="majorHAnsi" w:eastAsia="Times New Roman" w:hAnsiTheme="majorHAnsi" w:cstheme="majorHAnsi"/>
+                <w:sz w:val="20"/>
+                <w:szCs w:val="20"/>
                 <w:lang w:eastAsia="en-IN"/>
               </w:rPr>
             </w:pPr>
             <w:r>
               <w:rPr>
                 <w:rFonts w:asciiTheme="majorHAnsi" w:eastAsia="Times New Roman" w:hAnsiTheme="majorHAnsi" w:cstheme="majorHAnsi"/>
-                <w:sz w:val="24"/>
-                <w:szCs w:val="24"/>
+                <w:sz w:val="20"/>
+                <w:szCs w:val="20"/>
                 <w:lang w:eastAsia="en-IN"/>
               </w:rPr>
               <w:t>Not guaranteed — you must manage it</w:t>
@@ -17226,19 +17196,19 @@
           </w:tcPr>
           <w:p>
             <w:pPr>
-              <w:spacing w:after="0" w:line="276" w:lineRule="auto"/>
-              <w:rPr>
-                <w:rFonts w:asciiTheme="majorHAnsi" w:eastAsia="Times New Roman" w:hAnsiTheme="majorHAnsi" w:cstheme="majorHAnsi"/>
-                <w:sz w:val="24"/>
-                <w:szCs w:val="24"/>
+              <w:spacing w:after="0" w:line="240" w:lineRule="auto"/>
+              <w:rPr>
+                <w:rFonts w:asciiTheme="majorHAnsi" w:eastAsia="Times New Roman" w:hAnsiTheme="majorHAnsi" w:cstheme="majorHAnsi"/>
+                <w:sz w:val="20"/>
+                <w:szCs w:val="20"/>
                 <w:lang w:eastAsia="en-IN"/>
               </w:rPr>
             </w:pPr>
             <w:r>
               <w:rPr>
                 <w:rFonts w:asciiTheme="majorHAnsi" w:eastAsia="Times New Roman" w:hAnsiTheme="majorHAnsi" w:cstheme="majorHAnsi"/>
-                <w:sz w:val="24"/>
-                <w:szCs w:val="24"/>
+                <w:sz w:val="20"/>
+                <w:szCs w:val="20"/>
                 <w:lang w:eastAsia="en-IN"/>
               </w:rPr>
               <w:t>Must handle thread safety manually</w:t>
@@ -17248,7 +17218,7 @@
       </w:tr>
       <w:tr>
         <w:trPr>
-          <w:trHeight w:val="608"/>
+          <w:trHeight w:val="289"/>
           <w:tblCellSpacing w:w="15" w:type="dxa"/>
         </w:trPr>
         <w:tc>
@@ -17259,11 +17229,11 @@
           </w:tcPr>
           <w:p>
             <w:pPr>
-              <w:spacing w:after="0" w:line="276" w:lineRule="auto"/>
-              <w:rPr>
-                <w:rFonts w:asciiTheme="majorHAnsi" w:eastAsia="Times New Roman" w:hAnsiTheme="majorHAnsi" w:cstheme="majorHAnsi"/>
-                <w:sz w:val="24"/>
-                <w:szCs w:val="24"/>
+              <w:spacing w:after="0" w:line="240" w:lineRule="auto"/>
+              <w:rPr>
+                <w:rFonts w:asciiTheme="majorHAnsi" w:eastAsia="Times New Roman" w:hAnsiTheme="majorHAnsi" w:cstheme="majorHAnsi"/>
+                <w:sz w:val="20"/>
+                <w:szCs w:val="20"/>
                 <w:lang w:eastAsia="en-IN"/>
               </w:rPr>
             </w:pPr>
@@ -17272,8 +17242,8 @@
                 <w:rFonts w:asciiTheme="majorHAnsi" w:eastAsia="Times New Roman" w:hAnsiTheme="majorHAnsi" w:cstheme="majorHAnsi"/>
                 <w:b/>
                 <w:bCs/>
-                <w:sz w:val="24"/>
-                <w:szCs w:val="24"/>
+                <w:sz w:val="20"/>
+                <w:szCs w:val="20"/>
                 <w:lang w:eastAsia="en-IN"/>
               </w:rPr>
               <w:t>Lazy vs Eager loading</w:t>
@@ -17288,19 +17258,19 @@
           </w:tcPr>
           <w:p>
             <w:pPr>
-              <w:spacing w:after="0" w:line="276" w:lineRule="auto"/>
-              <w:rPr>
-                <w:rFonts w:asciiTheme="majorHAnsi" w:eastAsia="Times New Roman" w:hAnsiTheme="majorHAnsi" w:cstheme="majorHAnsi"/>
-                <w:sz w:val="24"/>
-                <w:szCs w:val="24"/>
+              <w:spacing w:after="0" w:line="240" w:lineRule="auto"/>
+              <w:rPr>
+                <w:rFonts w:asciiTheme="majorHAnsi" w:eastAsia="Times New Roman" w:hAnsiTheme="majorHAnsi" w:cstheme="majorHAnsi"/>
+                <w:sz w:val="20"/>
+                <w:szCs w:val="20"/>
                 <w:lang w:eastAsia="en-IN"/>
               </w:rPr>
             </w:pPr>
             <w:r>
               <w:rPr>
                 <w:rFonts w:asciiTheme="majorHAnsi" w:eastAsia="Times New Roman" w:hAnsiTheme="majorHAnsi" w:cstheme="majorHAnsi"/>
-                <w:sz w:val="24"/>
-                <w:szCs w:val="24"/>
+                <w:sz w:val="20"/>
+                <w:szCs w:val="20"/>
                 <w:lang w:eastAsia="en-IN"/>
               </w:rPr>
               <w:t>Eager by default (can be made lazy)</w:t>
@@ -17315,19 +17285,19 @@
           </w:tcPr>
           <w:p>
             <w:pPr>
-              <w:spacing w:after="0" w:line="276" w:lineRule="auto"/>
-              <w:rPr>
-                <w:rFonts w:asciiTheme="majorHAnsi" w:eastAsia="Times New Roman" w:hAnsiTheme="majorHAnsi" w:cstheme="majorHAnsi"/>
-                <w:sz w:val="24"/>
-                <w:szCs w:val="24"/>
+              <w:spacing w:after="0" w:line="240" w:lineRule="auto"/>
+              <w:rPr>
+                <w:rFonts w:asciiTheme="majorHAnsi" w:eastAsia="Times New Roman" w:hAnsiTheme="majorHAnsi" w:cstheme="majorHAnsi"/>
+                <w:sz w:val="20"/>
+                <w:szCs w:val="20"/>
                 <w:lang w:eastAsia="en-IN"/>
               </w:rPr>
             </w:pPr>
             <w:r>
               <w:rPr>
                 <w:rFonts w:asciiTheme="majorHAnsi" w:eastAsia="Times New Roman" w:hAnsiTheme="majorHAnsi" w:cstheme="majorHAnsi"/>
-                <w:sz w:val="24"/>
-                <w:szCs w:val="24"/>
+                <w:sz w:val="20"/>
+                <w:szCs w:val="20"/>
                 <w:lang w:eastAsia="en-IN"/>
               </w:rPr>
               <w:t>You decide when to initialize (lazy/eager)</w:t>
@@ -17361,48 +17331,54 @@
     <w:p>
       <w:pPr>
         <w:pStyle w:val="Heading2"/>
-        <w:spacing w:after="240"/>
-        <w:rPr>
-          <w:rFonts w:ascii="Segoe UI Symbol" w:hAnsi="Segoe UI Symbol" w:cs="Segoe UI Symbol"/>
-          <w:b/>
-          <w:bCs/>
-          <w:color w:val="385623" w:themeColor="accent6" w:themeShade="80"/>
-          <w:sz w:val="28"/>
-        </w:rPr>
-      </w:pPr>
-      <w:r>
-        <w:rPr>
-          <w:rFonts w:ascii="Segoe UI Symbol" w:hAnsi="Segoe UI Symbol" w:cs="Segoe UI Symbol"/>
-          <w:color w:val="385623" w:themeColor="accent6" w:themeShade="80"/>
-          <w:sz w:val="28"/>
-        </w:rPr>
-        <w:t>Q</w:t>
-      </w:r>
-      <w:r>
-        <w:rPr>
-          <w:rFonts w:ascii="Segoe UI Symbol" w:hAnsi="Segoe UI Symbol" w:cs="Segoe UI Symbol"/>
-          <w:color w:val="385623" w:themeColor="accent6" w:themeShade="80"/>
-          <w:sz w:val="28"/>
-        </w:rPr>
-        <w:t>14</w:t>
-      </w:r>
-      <w:r>
-        <w:rPr>
-          <w:rFonts w:ascii="Segoe UI Symbol" w:hAnsi="Segoe UI Symbol" w:cs="Segoe UI Symbol"/>
-          <w:color w:val="385623" w:themeColor="accent6" w:themeShade="80"/>
-          <w:sz w:val="28"/>
-        </w:rPr>
-        <w:t xml:space="preserve">. </w:t>
-      </w:r>
-      <w:r>
+        <w:spacing w:line="240" w:lineRule="auto"/>
         <w:rPr>
           <w:rFonts w:ascii="Segoe UI Symbol" w:hAnsi="Segoe UI Symbol" w:cs="Segoe UI Symbol"/>
           <w:bCs/>
           <w:color w:val="385623" w:themeColor="accent6" w:themeShade="80"/>
           <w:sz w:val="28"/>
         </w:rPr>
+      </w:pPr>
+      <w:r>
+        <w:rPr>
+          <w:rFonts w:ascii="Segoe UI Symbol" w:hAnsi="Segoe UI Symbol" w:cs="Segoe UI Symbol"/>
+          <w:color w:val="385623" w:themeColor="accent6" w:themeShade="80"/>
+          <w:sz w:val="28"/>
+        </w:rPr>
+        <w:t>Q</w:t>
+      </w:r>
+      <w:r>
+        <w:rPr>
+          <w:rFonts w:ascii="Segoe UI Symbol" w:hAnsi="Segoe UI Symbol" w:cs="Segoe UI Symbol"/>
+          <w:color w:val="385623" w:themeColor="accent6" w:themeShade="80"/>
+          <w:sz w:val="28"/>
+        </w:rPr>
+        <w:t>20</w:t>
+      </w:r>
+      <w:r>
+        <w:rPr>
+          <w:rFonts w:ascii="Segoe UI Symbol" w:hAnsi="Segoe UI Symbol" w:cs="Segoe UI Symbol"/>
+          <w:color w:val="385623" w:themeColor="accent6" w:themeShade="80"/>
+          <w:sz w:val="28"/>
+        </w:rPr>
+        <w:t xml:space="preserve">. </w:t>
+      </w:r>
+      <w:r>
+        <w:rPr>
+          <w:rFonts w:ascii="Segoe UI Symbol" w:hAnsi="Segoe UI Symbol" w:cs="Segoe UI Symbol"/>
+          <w:bCs/>
+          <w:color w:val="385623" w:themeColor="accent6" w:themeShade="80"/>
+          <w:sz w:val="28"/>
+        </w:rPr>
         <w:t>What is autowiring and name the different modes of it?</w:t>
       </w:r>
+    </w:p>
+    <w:p>
+      <w:pPr>
+        <w:rPr>
+          <w:sz w:val="8"/>
+        </w:rPr>
+      </w:pPr>
     </w:p>
     <w:p>
       <w:pPr>
@@ -17538,8 +17514,14 @@
     <w:p>
       <w:pPr>
         <w:spacing w:after="0"/>
-      </w:pPr>
-      <w:r>
+        <w:rPr>
+          <w:sz w:val="24"/>
+        </w:rPr>
+      </w:pPr>
+      <w:r>
+        <w:rPr>
+          <w:sz w:val="24"/>
+        </w:rPr>
         <w:t>Different modes of autowiring are:</w:t>
       </w:r>
     </w:p>
@@ -17548,7 +17530,7 @@
         <w:spacing w:after="0" w:line="276" w:lineRule="auto"/>
         <w:rPr>
           <w:rFonts w:asciiTheme="majorHAnsi" w:eastAsia="Times New Roman" w:hAnsiTheme="majorHAnsi" w:cstheme="majorHAnsi"/>
-          <w:sz w:val="24"/>
+          <w:sz w:val="8"/>
           <w:szCs w:val="24"/>
           <w:lang w:eastAsia="en-IN"/>
         </w:rPr>
@@ -17556,7 +17538,7 @@
     </w:p>
     <w:tbl>
       <w:tblPr>
-        <w:tblW w:w="0" w:type="auto"/>
+        <w:tblW w:w="10703" w:type="dxa"/>
         <w:tblCellSpacing w:w="15" w:type="dxa"/>
         <w:tblBorders>
           <w:top w:val="single" w:sz="4" w:space="0" w:color="auto"/>
@@ -17575,19 +17557,20 @@
         <w:tblLook w:val="04A0" w:firstRow="1" w:lastRow="0" w:firstColumn="1" w:lastColumn="0" w:noHBand="0" w:noVBand="1"/>
       </w:tblPr>
       <w:tblGrid>
-        <w:gridCol w:w="1325"/>
-        <w:gridCol w:w="2568"/>
-        <w:gridCol w:w="1174"/>
-        <w:gridCol w:w="5389"/>
+        <w:gridCol w:w="1356"/>
+        <w:gridCol w:w="2629"/>
+        <w:gridCol w:w="1201"/>
+        <w:gridCol w:w="5517"/>
       </w:tblGrid>
       <w:tr>
         <w:trPr>
+          <w:trHeight w:val="338"/>
           <w:tblHeader/>
           <w:tblCellSpacing w:w="15" w:type="dxa"/>
         </w:trPr>
         <w:tc>
           <w:tcPr>
-            <w:tcW w:w="1280" w:type="dxa"/>
+            <w:tcW w:w="1311" w:type="dxa"/>
             <w:vAlign w:val="center"/>
             <w:hideMark/>
           </w:tcPr>
@@ -17618,7 +17601,7 @@
         </w:tc>
         <w:tc>
           <w:tcPr>
-            <w:tcW w:w="2538" w:type="dxa"/>
+            <w:tcW w:w="2599" w:type="dxa"/>
             <w:vAlign w:val="center"/>
             <w:hideMark/>
           </w:tcPr>
@@ -17649,7 +17632,7 @@
         </w:tc>
         <w:tc>
           <w:tcPr>
-            <w:tcW w:w="1144" w:type="dxa"/>
+            <w:tcW w:w="1171" w:type="dxa"/>
             <w:vAlign w:val="center"/>
             <w:hideMark/>
           </w:tcPr>
@@ -17680,7 +17663,7 @@
         </w:tc>
         <w:tc>
           <w:tcPr>
-            <w:tcW w:w="5344" w:type="dxa"/>
+            <w:tcW w:w="5472" w:type="dxa"/>
             <w:vAlign w:val="center"/>
             <w:hideMark/>
           </w:tcPr>
@@ -17712,49 +17695,108 @@
       </w:tr>
       <w:tr>
         <w:trPr>
+          <w:trHeight w:val="880"/>
           <w:tblCellSpacing w:w="15" w:type="dxa"/>
         </w:trPr>
         <w:tc>
           <w:tcPr>
-            <w:tcW w:w="1280" w:type="dxa"/>
+            <w:tcW w:w="1311" w:type="dxa"/>
+            <w:vAlign w:val="center"/>
+            <w:hideMark/>
+          </w:tcPr>
+          <w:p>
+            <w:pPr>
+              <w:spacing w:after="0" w:line="240" w:lineRule="auto"/>
+              <w:rPr>
+                <w:rFonts w:asciiTheme="majorHAnsi" w:eastAsia="Times New Roman" w:hAnsiTheme="majorHAnsi" w:cstheme="majorHAnsi"/>
+                <w:b/>
+                <w:sz w:val="20"/>
+                <w:szCs w:val="20"/>
+                <w:lang w:eastAsia="en-IN"/>
+              </w:rPr>
+            </w:pPr>
+            <w:r>
+              <w:rPr>
+                <w:rFonts w:asciiTheme="majorHAnsi" w:eastAsia="Times New Roman" w:hAnsiTheme="majorHAnsi" w:cstheme="majorHAnsi"/>
+                <w:b/>
+                <w:sz w:val="20"/>
+                <w:szCs w:val="20"/>
+                <w:lang w:eastAsia="en-IN"/>
+              </w:rPr>
+              <w:t xml:space="preserve">no </w:t>
+            </w:r>
+            <w:r>
+              <w:rPr>
+                <w:rFonts w:asciiTheme="majorHAnsi" w:eastAsia="Times New Roman" w:hAnsiTheme="majorHAnsi" w:cstheme="majorHAnsi"/>
+                <w:b/>
+                <w:i/>
+                <w:iCs/>
+                <w:sz w:val="20"/>
+                <w:szCs w:val="20"/>
+                <w:lang w:eastAsia="en-IN"/>
+              </w:rPr>
+              <w:t>(default)</w:t>
+            </w:r>
+          </w:p>
+        </w:tc>
+        <w:tc>
+          <w:tcPr>
+            <w:tcW w:w="2599" w:type="dxa"/>
+            <w:vAlign w:val="center"/>
+            <w:hideMark/>
+          </w:tcPr>
+          <w:p>
+            <w:pPr>
+              <w:spacing w:after="0" w:line="240" w:lineRule="auto"/>
+              <w:rPr>
+                <w:rFonts w:asciiTheme="majorHAnsi" w:eastAsia="Times New Roman" w:hAnsiTheme="majorHAnsi" w:cstheme="majorHAnsi"/>
+                <w:sz w:val="20"/>
+                <w:szCs w:val="20"/>
+                <w:lang w:eastAsia="en-IN"/>
+              </w:rPr>
+            </w:pPr>
+            <w:r>
+              <w:rPr>
+                <w:rFonts w:asciiTheme="majorHAnsi" w:eastAsia="Times New Roman" w:hAnsiTheme="majorHAnsi" w:cstheme="majorHAnsi"/>
+                <w:sz w:val="20"/>
+                <w:szCs w:val="20"/>
+                <w:lang w:eastAsia="en-IN"/>
+              </w:rPr>
+              <w:t>No autowiring. Dependencies must be injected manually.</w:t>
+            </w:r>
+          </w:p>
+        </w:tc>
+        <w:tc>
+          <w:tcPr>
+            <w:tcW w:w="1171" w:type="dxa"/>
             <w:vAlign w:val="center"/>
             <w:hideMark/>
           </w:tcPr>
           <w:p>
             <w:pPr>
               <w:spacing w:after="0" w:line="276" w:lineRule="auto"/>
-              <w:rPr>
-                <w:rFonts w:asciiTheme="majorHAnsi" w:eastAsia="Times New Roman" w:hAnsiTheme="majorHAnsi" w:cstheme="majorHAnsi"/>
-                <w:sz w:val="24"/>
-                <w:szCs w:val="24"/>
+              <w:jc w:val="center"/>
+              <w:rPr>
+                <w:rFonts w:asciiTheme="majorHAnsi" w:eastAsia="Times New Roman" w:hAnsiTheme="majorHAnsi" w:cstheme="majorHAnsi"/>
+                <w:sz w:val="20"/>
+                <w:szCs w:val="20"/>
                 <w:lang w:eastAsia="en-IN"/>
               </w:rPr>
             </w:pPr>
             <w:r>
               <w:rPr>
                 <w:rFonts w:asciiTheme="majorHAnsi" w:eastAsia="Times New Roman" w:hAnsiTheme="majorHAnsi" w:cstheme="majorHAnsi"/>
-                <w:sz w:val="24"/>
-                <w:szCs w:val="24"/>
-                <w:lang w:eastAsia="en-IN"/>
-              </w:rPr>
-              <w:t xml:space="preserve">no </w:t>
-            </w:r>
-            <w:r>
-              <w:rPr>
-                <w:rFonts w:asciiTheme="majorHAnsi" w:eastAsia="Times New Roman" w:hAnsiTheme="majorHAnsi" w:cstheme="majorHAnsi"/>
-                <w:i/>
-                <w:iCs/>
-                <w:sz w:val="24"/>
-                <w:szCs w:val="24"/>
-                <w:lang w:eastAsia="en-IN"/>
-              </w:rPr>
-              <w:t>(default)</w:t>
+                <w:sz w:val="20"/>
+                <w:szCs w:val="20"/>
+                <w:lang w:eastAsia="en-IN"/>
+              </w:rPr>
+              <w:t>XML</w:t>
             </w:r>
           </w:p>
         </w:tc>
         <w:tc>
           <w:tcPr>
-            <w:tcW w:w="2538" w:type="dxa"/>
+            <w:tcW w:w="5472" w:type="dxa"/>
             <w:vAlign w:val="center"/>
             <w:hideMark/>
           </w:tcPr>
@@ -17763,43 +17805,179 @@
               <w:spacing w:after="0" w:line="276" w:lineRule="auto"/>
               <w:rPr>
                 <w:rFonts w:asciiTheme="majorHAnsi" w:eastAsia="Times New Roman" w:hAnsiTheme="majorHAnsi" w:cstheme="majorHAnsi"/>
-                <w:sz w:val="24"/>
-                <w:szCs w:val="24"/>
+                <w:sz w:val="20"/>
+                <w:szCs w:val="20"/>
                 <w:lang w:eastAsia="en-IN"/>
               </w:rPr>
             </w:pPr>
             <w:r>
               <w:rPr>
                 <w:rFonts w:asciiTheme="majorHAnsi" w:eastAsia="Times New Roman" w:hAnsiTheme="majorHAnsi" w:cstheme="majorHAnsi"/>
-                <w:sz w:val="24"/>
-                <w:szCs w:val="24"/>
-                <w:lang w:eastAsia="en-IN"/>
-              </w:rPr>
-              <w:t>No autowiring. Dependencies must be injected manually.</w:t>
-            </w:r>
+                <w:b/>
+                <w:bCs/>
+                <w:sz w:val="20"/>
+                <w:szCs w:val="20"/>
+                <w:lang w:eastAsia="en-IN"/>
+              </w:rPr>
+              <w:t>XML:</w:t>
+            </w:r>
+            <w:r>
+              <w:rPr>
+                <w:rFonts w:asciiTheme="majorHAnsi" w:eastAsia="Times New Roman" w:hAnsiTheme="majorHAnsi" w:cstheme="majorHAnsi"/>
+                <w:sz w:val="20"/>
+                <w:szCs w:val="20"/>
+                <w:lang w:eastAsia="en-IN"/>
+              </w:rPr>
+              <w:t>&lt;bean id="car" class="</w:t>
+            </w:r>
+            <w:proofErr w:type="spellStart"/>
+            <w:r>
+              <w:rPr>
+                <w:rFonts w:asciiTheme="majorHAnsi" w:eastAsia="Times New Roman" w:hAnsiTheme="majorHAnsi" w:cstheme="majorHAnsi"/>
+                <w:sz w:val="20"/>
+                <w:szCs w:val="20"/>
+                <w:lang w:eastAsia="en-IN"/>
+              </w:rPr>
+              <w:t>com.example.Car</w:t>
+            </w:r>
+            <w:proofErr w:type="spellEnd"/>
+            <w:r>
+              <w:rPr>
+                <w:rFonts w:asciiTheme="majorHAnsi" w:eastAsia="Times New Roman" w:hAnsiTheme="majorHAnsi" w:cstheme="majorHAnsi"/>
+                <w:sz w:val="20"/>
+                <w:szCs w:val="20"/>
+                <w:lang w:eastAsia="en-IN"/>
+              </w:rPr>
+              <w:t xml:space="preserve">" </w:t>
+            </w:r>
+            <w:proofErr w:type="spellStart"/>
+            <w:r>
+              <w:rPr>
+                <w:rFonts w:asciiTheme="majorHAnsi" w:eastAsia="Times New Roman" w:hAnsiTheme="majorHAnsi" w:cstheme="majorHAnsi"/>
+                <w:sz w:val="20"/>
+                <w:szCs w:val="20"/>
+                <w:lang w:eastAsia="en-IN"/>
+              </w:rPr>
+              <w:t>autowire</w:t>
+            </w:r>
+            <w:proofErr w:type="spellEnd"/>
+            <w:r>
+              <w:rPr>
+                <w:rFonts w:asciiTheme="majorHAnsi" w:eastAsia="Times New Roman" w:hAnsiTheme="majorHAnsi" w:cstheme="majorHAnsi"/>
+                <w:sz w:val="20"/>
+                <w:szCs w:val="20"/>
+                <w:lang w:eastAsia="en-IN"/>
+              </w:rPr>
+              <w:t>="no" /&gt;</w:t>
+            </w:r>
+          </w:p>
+        </w:tc>
+      </w:tr>
+      <w:tr>
+        <w:trPr>
+          <w:trHeight w:val="1013"/>
+          <w:tblCellSpacing w:w="15" w:type="dxa"/>
+        </w:trPr>
+        <w:tc>
+          <w:tcPr>
+            <w:tcW w:w="1311" w:type="dxa"/>
+            <w:vAlign w:val="center"/>
+            <w:hideMark/>
+          </w:tcPr>
+          <w:p>
+            <w:pPr>
+              <w:spacing w:after="0" w:line="240" w:lineRule="auto"/>
+              <w:rPr>
+                <w:rFonts w:asciiTheme="majorHAnsi" w:eastAsia="Times New Roman" w:hAnsiTheme="majorHAnsi" w:cstheme="majorHAnsi"/>
+                <w:b/>
+                <w:sz w:val="20"/>
+                <w:szCs w:val="20"/>
+                <w:lang w:eastAsia="en-IN"/>
+              </w:rPr>
+            </w:pPr>
+            <w:proofErr w:type="spellStart"/>
+            <w:r>
+              <w:rPr>
+                <w:rFonts w:asciiTheme="majorHAnsi" w:eastAsia="Times New Roman" w:hAnsiTheme="majorHAnsi" w:cstheme="majorHAnsi"/>
+                <w:b/>
+                <w:sz w:val="20"/>
+                <w:szCs w:val="20"/>
+                <w:lang w:eastAsia="en-IN"/>
+              </w:rPr>
+              <w:t>byName</w:t>
+            </w:r>
+            <w:proofErr w:type="spellEnd"/>
           </w:p>
         </w:tc>
         <w:tc>
           <w:tcPr>
-            <w:tcW w:w="1144" w:type="dxa"/>
+            <w:tcW w:w="2599" w:type="dxa"/>
+            <w:vAlign w:val="center"/>
+            <w:hideMark/>
+          </w:tcPr>
+          <w:p>
+            <w:pPr>
+              <w:spacing w:after="0" w:line="240" w:lineRule="auto"/>
+              <w:rPr>
+                <w:rFonts w:asciiTheme="majorHAnsi" w:eastAsia="Times New Roman" w:hAnsiTheme="majorHAnsi" w:cstheme="majorHAnsi"/>
+                <w:sz w:val="20"/>
+                <w:szCs w:val="20"/>
+                <w:lang w:eastAsia="en-IN"/>
+              </w:rPr>
+            </w:pPr>
+            <w:r>
+              <w:rPr>
+                <w:rFonts w:asciiTheme="majorHAnsi" w:eastAsia="Times New Roman" w:hAnsiTheme="majorHAnsi" w:cstheme="majorHAnsi"/>
+                <w:sz w:val="20"/>
+                <w:szCs w:val="20"/>
+                <w:lang w:eastAsia="en-IN"/>
+              </w:rPr>
+              <w:t xml:space="preserve">Matches bean </w:t>
+            </w:r>
+            <w:r>
+              <w:rPr>
+                <w:rFonts w:asciiTheme="majorHAnsi" w:eastAsia="Times New Roman" w:hAnsiTheme="majorHAnsi" w:cstheme="majorHAnsi"/>
+                <w:b/>
+                <w:bCs/>
+                <w:sz w:val="20"/>
+                <w:szCs w:val="20"/>
+                <w:lang w:eastAsia="en-IN"/>
+              </w:rPr>
+              <w:t>ID</w:t>
+            </w:r>
+            <w:r>
+              <w:rPr>
+                <w:rFonts w:asciiTheme="majorHAnsi" w:eastAsia="Times New Roman" w:hAnsiTheme="majorHAnsi" w:cstheme="majorHAnsi"/>
+                <w:sz w:val="20"/>
+                <w:szCs w:val="20"/>
+                <w:lang w:eastAsia="en-IN"/>
+              </w:rPr>
+              <w:t xml:space="preserve"> with the property name and injects it.</w:t>
+            </w:r>
+          </w:p>
+        </w:tc>
+        <w:tc>
+          <w:tcPr>
+            <w:tcW w:w="1171" w:type="dxa"/>
             <w:vAlign w:val="center"/>
             <w:hideMark/>
           </w:tcPr>
           <w:p>
             <w:pPr>
               <w:spacing w:after="0" w:line="276" w:lineRule="auto"/>
-              <w:rPr>
-                <w:rFonts w:asciiTheme="majorHAnsi" w:eastAsia="Times New Roman" w:hAnsiTheme="majorHAnsi" w:cstheme="majorHAnsi"/>
-                <w:sz w:val="24"/>
-                <w:szCs w:val="24"/>
+              <w:jc w:val="center"/>
+              <w:rPr>
+                <w:rFonts w:asciiTheme="majorHAnsi" w:eastAsia="Times New Roman" w:hAnsiTheme="majorHAnsi" w:cstheme="majorHAnsi"/>
+                <w:sz w:val="20"/>
+                <w:szCs w:val="20"/>
                 <w:lang w:eastAsia="en-IN"/>
               </w:rPr>
             </w:pPr>
             <w:r>
               <w:rPr>
                 <w:rFonts w:asciiTheme="majorHAnsi" w:eastAsia="Times New Roman" w:hAnsiTheme="majorHAnsi" w:cstheme="majorHAnsi"/>
-                <w:sz w:val="24"/>
-                <w:szCs w:val="24"/>
+                <w:sz w:val="20"/>
+                <w:szCs w:val="20"/>
                 <w:lang w:eastAsia="en-IN"/>
               </w:rPr>
               <w:t>XML</w:t>
@@ -17808,7 +17986,7 @@
         </w:tc>
         <w:tc>
           <w:tcPr>
-            <w:tcW w:w="5344" w:type="dxa"/>
+            <w:tcW w:w="5472" w:type="dxa"/>
             <w:vAlign w:val="center"/>
             <w:hideMark/>
           </w:tcPr>
@@ -17817,8 +17995,8 @@
               <w:spacing w:after="0" w:line="276" w:lineRule="auto"/>
               <w:rPr>
                 <w:rFonts w:asciiTheme="majorHAnsi" w:eastAsia="Times New Roman" w:hAnsiTheme="majorHAnsi" w:cstheme="majorHAnsi"/>
-                <w:sz w:val="24"/>
-                <w:szCs w:val="24"/>
+                <w:sz w:val="20"/>
+                <w:szCs w:val="20"/>
                 <w:lang w:eastAsia="en-IN"/>
               </w:rPr>
             </w:pPr>
@@ -17827,8 +18005,8 @@
                 <w:rFonts w:asciiTheme="majorHAnsi" w:eastAsia="Times New Roman" w:hAnsiTheme="majorHAnsi" w:cstheme="majorHAnsi"/>
                 <w:b/>
                 <w:bCs/>
-                <w:sz w:val="24"/>
-                <w:szCs w:val="24"/>
+                <w:sz w:val="20"/>
+                <w:szCs w:val="20"/>
                 <w:lang w:eastAsia="en-IN"/>
               </w:rPr>
               <w:t>XML:</w:t>
@@ -17836,18 +18014,38 @@
             <w:r>
               <w:rPr>
                 <w:rFonts w:asciiTheme="majorHAnsi" w:eastAsia="Times New Roman" w:hAnsiTheme="majorHAnsi" w:cstheme="majorHAnsi"/>
-                <w:sz w:val="24"/>
-                <w:szCs w:val="24"/>
-                <w:lang w:eastAsia="en-IN"/>
-              </w:rPr>
-              <w:t>&lt;bean id="car" class="</w:t>
+                <w:sz w:val="20"/>
+                <w:szCs w:val="20"/>
+                <w:lang w:eastAsia="en-IN"/>
+              </w:rPr>
+              <w:t>&lt;bean id="engine" class="</w:t>
             </w:r>
             <w:proofErr w:type="spellStart"/>
             <w:r>
               <w:rPr>
                 <w:rFonts w:asciiTheme="majorHAnsi" w:eastAsia="Times New Roman" w:hAnsiTheme="majorHAnsi" w:cstheme="majorHAnsi"/>
-                <w:sz w:val="24"/>
-                <w:szCs w:val="24"/>
+                <w:sz w:val="20"/>
+                <w:szCs w:val="20"/>
+                <w:lang w:eastAsia="en-IN"/>
+              </w:rPr>
+              <w:t>com.example.Engine</w:t>
+            </w:r>
+            <w:proofErr w:type="spellEnd"/>
+            <w:r>
+              <w:rPr>
+                <w:rFonts w:asciiTheme="majorHAnsi" w:eastAsia="Times New Roman" w:hAnsiTheme="majorHAnsi" w:cstheme="majorHAnsi"/>
+                <w:sz w:val="20"/>
+                <w:szCs w:val="20"/>
+                <w:lang w:eastAsia="en-IN"/>
+              </w:rPr>
+              <w:t>"/&gt;&lt;bean id="car" class="</w:t>
+            </w:r>
+            <w:proofErr w:type="spellStart"/>
+            <w:r>
+              <w:rPr>
+                <w:rFonts w:asciiTheme="majorHAnsi" w:eastAsia="Times New Roman" w:hAnsiTheme="majorHAnsi" w:cstheme="majorHAnsi"/>
+                <w:sz w:val="20"/>
+                <w:szCs w:val="20"/>
                 <w:lang w:eastAsia="en-IN"/>
               </w:rPr>
               <w:t>com.example.Car</w:t>
@@ -17856,8 +18054,8 @@
             <w:r>
               <w:rPr>
                 <w:rFonts w:asciiTheme="majorHAnsi" w:eastAsia="Times New Roman" w:hAnsiTheme="majorHAnsi" w:cstheme="majorHAnsi"/>
-                <w:sz w:val="24"/>
-                <w:szCs w:val="24"/>
+                <w:sz w:val="20"/>
+                <w:szCs w:val="20"/>
                 <w:lang w:eastAsia="en-IN"/>
               </w:rPr>
               <w:t xml:space="preserve">" </w:t>
@@ -17866,8 +18064,8 @@
             <w:r>
               <w:rPr>
                 <w:rFonts w:asciiTheme="majorHAnsi" w:eastAsia="Times New Roman" w:hAnsiTheme="majorHAnsi" w:cstheme="majorHAnsi"/>
-                <w:sz w:val="24"/>
-                <w:szCs w:val="24"/>
+                <w:sz w:val="20"/>
+                <w:szCs w:val="20"/>
                 <w:lang w:eastAsia="en-IN"/>
               </w:rPr>
               <w:t>autowire</w:t>
@@ -17876,52 +18074,149 @@
             <w:r>
               <w:rPr>
                 <w:rFonts w:asciiTheme="majorHAnsi" w:eastAsia="Times New Roman" w:hAnsiTheme="majorHAnsi" w:cstheme="majorHAnsi"/>
-                <w:sz w:val="24"/>
-                <w:szCs w:val="24"/>
-                <w:lang w:eastAsia="en-IN"/>
-              </w:rPr>
-              <w:t>="no" /&gt;</w:t>
+                <w:sz w:val="20"/>
+                <w:szCs w:val="20"/>
+                <w:lang w:eastAsia="en-IN"/>
+              </w:rPr>
+              <w:t>="</w:t>
+            </w:r>
+            <w:proofErr w:type="spellStart"/>
+            <w:r>
+              <w:rPr>
+                <w:rFonts w:asciiTheme="majorHAnsi" w:eastAsia="Times New Roman" w:hAnsiTheme="majorHAnsi" w:cstheme="majorHAnsi"/>
+                <w:sz w:val="20"/>
+                <w:szCs w:val="20"/>
+                <w:lang w:eastAsia="en-IN"/>
+              </w:rPr>
+              <w:t>byName</w:t>
+            </w:r>
+            <w:proofErr w:type="spellEnd"/>
+            <w:r>
+              <w:rPr>
+                <w:rFonts w:asciiTheme="majorHAnsi" w:eastAsia="Times New Roman" w:hAnsiTheme="majorHAnsi" w:cstheme="majorHAnsi"/>
+                <w:sz w:val="20"/>
+                <w:szCs w:val="20"/>
+                <w:lang w:eastAsia="en-IN"/>
+              </w:rPr>
+              <w:t>"/&gt;</w:t>
             </w:r>
           </w:p>
         </w:tc>
       </w:tr>
       <w:tr>
         <w:trPr>
+          <w:trHeight w:val="1013"/>
           <w:tblCellSpacing w:w="15" w:type="dxa"/>
         </w:trPr>
         <w:tc>
           <w:tcPr>
-            <w:tcW w:w="1280" w:type="dxa"/>
+            <w:tcW w:w="1311" w:type="dxa"/>
+            <w:vAlign w:val="center"/>
+            <w:hideMark/>
+          </w:tcPr>
+          <w:p>
+            <w:pPr>
+              <w:spacing w:after="0" w:line="240" w:lineRule="auto"/>
+              <w:rPr>
+                <w:rFonts w:asciiTheme="majorHAnsi" w:eastAsia="Times New Roman" w:hAnsiTheme="majorHAnsi" w:cstheme="majorHAnsi"/>
+                <w:b/>
+                <w:sz w:val="20"/>
+                <w:szCs w:val="20"/>
+                <w:lang w:eastAsia="en-IN"/>
+              </w:rPr>
+            </w:pPr>
+            <w:proofErr w:type="spellStart"/>
+            <w:r>
+              <w:rPr>
+                <w:rFonts w:asciiTheme="majorHAnsi" w:eastAsia="Times New Roman" w:hAnsiTheme="majorHAnsi" w:cstheme="majorHAnsi"/>
+                <w:b/>
+                <w:sz w:val="20"/>
+                <w:szCs w:val="20"/>
+                <w:lang w:eastAsia="en-IN"/>
+              </w:rPr>
+              <w:t>byType</w:t>
+            </w:r>
+            <w:proofErr w:type="spellEnd"/>
+          </w:p>
+        </w:tc>
+        <w:tc>
+          <w:tcPr>
+            <w:tcW w:w="2599" w:type="dxa"/>
+            <w:vAlign w:val="center"/>
+            <w:hideMark/>
+          </w:tcPr>
+          <w:p>
+            <w:pPr>
+              <w:spacing w:after="0" w:line="240" w:lineRule="auto"/>
+              <w:rPr>
+                <w:rFonts w:asciiTheme="majorHAnsi" w:eastAsia="Times New Roman" w:hAnsiTheme="majorHAnsi" w:cstheme="majorHAnsi"/>
+                <w:sz w:val="20"/>
+                <w:szCs w:val="20"/>
+                <w:lang w:eastAsia="en-IN"/>
+              </w:rPr>
+            </w:pPr>
+            <w:r>
+              <w:rPr>
+                <w:rFonts w:asciiTheme="majorHAnsi" w:eastAsia="Times New Roman" w:hAnsiTheme="majorHAnsi" w:cstheme="majorHAnsi"/>
+                <w:sz w:val="20"/>
+                <w:szCs w:val="20"/>
+                <w:lang w:eastAsia="en-IN"/>
+              </w:rPr>
+              <w:t xml:space="preserve">Matches bean </w:t>
+            </w:r>
+            <w:r>
+              <w:rPr>
+                <w:rFonts w:asciiTheme="majorHAnsi" w:eastAsia="Times New Roman" w:hAnsiTheme="majorHAnsi" w:cstheme="majorHAnsi"/>
+                <w:b/>
+                <w:bCs/>
+                <w:sz w:val="20"/>
+                <w:szCs w:val="20"/>
+                <w:lang w:eastAsia="en-IN"/>
+              </w:rPr>
+              <w:t>type</w:t>
+            </w:r>
+            <w:r>
+              <w:rPr>
+                <w:rFonts w:asciiTheme="majorHAnsi" w:eastAsia="Times New Roman" w:hAnsiTheme="majorHAnsi" w:cstheme="majorHAnsi"/>
+                <w:sz w:val="20"/>
+                <w:szCs w:val="20"/>
+                <w:lang w:eastAsia="en-IN"/>
+              </w:rPr>
+              <w:t xml:space="preserve"> with the property type and injects it.</w:t>
+            </w:r>
+          </w:p>
+        </w:tc>
+        <w:tc>
+          <w:tcPr>
+            <w:tcW w:w="1171" w:type="dxa"/>
             <w:vAlign w:val="center"/>
             <w:hideMark/>
           </w:tcPr>
           <w:p>
             <w:pPr>
               <w:spacing w:after="0" w:line="276" w:lineRule="auto"/>
-              <w:rPr>
-                <w:rFonts w:asciiTheme="majorHAnsi" w:eastAsia="Times New Roman" w:hAnsiTheme="majorHAnsi" w:cstheme="majorHAnsi"/>
-                <w:sz w:val="24"/>
-                <w:szCs w:val="24"/>
+              <w:jc w:val="center"/>
+              <w:rPr>
+                <w:rFonts w:asciiTheme="majorHAnsi" w:eastAsia="Times New Roman" w:hAnsiTheme="majorHAnsi" w:cstheme="majorHAnsi"/>
+                <w:sz w:val="20"/>
+                <w:szCs w:val="20"/>
                 <w:lang w:eastAsia="en-IN"/>
               </w:rPr>
             </w:pPr>
-            <w:proofErr w:type="spellStart"/>
-            <w:r>
-              <w:rPr>
-                <w:rFonts w:asciiTheme="majorHAnsi" w:eastAsia="Times New Roman" w:hAnsiTheme="majorHAnsi" w:cstheme="majorHAnsi"/>
-                <w:sz w:val="24"/>
-                <w:szCs w:val="24"/>
-                <w:lang w:eastAsia="en-IN"/>
-              </w:rPr>
-              <w:lastRenderedPageBreak/>
-              <w:t>byName</w:t>
-            </w:r>
-            <w:proofErr w:type="spellEnd"/>
+            <w:r>
+              <w:rPr>
+                <w:rFonts w:asciiTheme="majorHAnsi" w:eastAsia="Times New Roman" w:hAnsiTheme="majorHAnsi" w:cstheme="majorHAnsi"/>
+                <w:sz w:val="20"/>
+                <w:szCs w:val="20"/>
+                <w:lang w:eastAsia="en-IN"/>
+              </w:rPr>
+              <w:t>XML</w:t>
+            </w:r>
           </w:p>
         </w:tc>
         <w:tc>
           <w:tcPr>
-            <w:tcW w:w="2538" w:type="dxa"/>
+            <w:tcW w:w="5472" w:type="dxa"/>
             <w:vAlign w:val="center"/>
             <w:hideMark/>
           </w:tcPr>
@@ -17930,63 +18225,197 @@
               <w:spacing w:after="0" w:line="276" w:lineRule="auto"/>
               <w:rPr>
                 <w:rFonts w:asciiTheme="majorHAnsi" w:eastAsia="Times New Roman" w:hAnsiTheme="majorHAnsi" w:cstheme="majorHAnsi"/>
-                <w:sz w:val="24"/>
-                <w:szCs w:val="24"/>
+                <w:sz w:val="20"/>
+                <w:szCs w:val="20"/>
                 <w:lang w:eastAsia="en-IN"/>
               </w:rPr>
             </w:pPr>
-            <w:r>
-              <w:rPr>
-                <w:rFonts w:asciiTheme="majorHAnsi" w:eastAsia="Times New Roman" w:hAnsiTheme="majorHAnsi" w:cstheme="majorHAnsi"/>
-                <w:sz w:val="24"/>
-                <w:szCs w:val="24"/>
-                <w:lang w:eastAsia="en-IN"/>
-              </w:rPr>
-              <w:t xml:space="preserve">Matches bean </w:t>
-            </w:r>
             <w:r>
               <w:rPr>
                 <w:rFonts w:asciiTheme="majorHAnsi" w:eastAsia="Times New Roman" w:hAnsiTheme="majorHAnsi" w:cstheme="majorHAnsi"/>
                 <w:b/>
                 <w:bCs/>
-                <w:sz w:val="24"/>
-                <w:szCs w:val="24"/>
-                <w:lang w:eastAsia="en-IN"/>
-              </w:rPr>
-              <w:t>ID</w:t>
-            </w:r>
-            <w:r>
-              <w:rPr>
-                <w:rFonts w:asciiTheme="majorHAnsi" w:eastAsia="Times New Roman" w:hAnsiTheme="majorHAnsi" w:cstheme="majorHAnsi"/>
-                <w:sz w:val="24"/>
-                <w:szCs w:val="24"/>
-                <w:lang w:eastAsia="en-IN"/>
-              </w:rPr>
-              <w:t xml:space="preserve"> with the property name and injects it.</w:t>
+                <w:sz w:val="20"/>
+                <w:szCs w:val="20"/>
+                <w:lang w:eastAsia="en-IN"/>
+              </w:rPr>
+              <w:t>XML:</w:t>
+            </w:r>
+            <w:r>
+              <w:rPr>
+                <w:rFonts w:asciiTheme="majorHAnsi" w:eastAsia="Times New Roman" w:hAnsiTheme="majorHAnsi" w:cstheme="majorHAnsi"/>
+                <w:sz w:val="20"/>
+                <w:szCs w:val="20"/>
+                <w:lang w:eastAsia="en-IN"/>
+              </w:rPr>
+              <w:t>&lt;bean id="engine1" class="</w:t>
+            </w:r>
+            <w:proofErr w:type="spellStart"/>
+            <w:r>
+              <w:rPr>
+                <w:rFonts w:asciiTheme="majorHAnsi" w:eastAsia="Times New Roman" w:hAnsiTheme="majorHAnsi" w:cstheme="majorHAnsi"/>
+                <w:sz w:val="20"/>
+                <w:szCs w:val="20"/>
+                <w:lang w:eastAsia="en-IN"/>
+              </w:rPr>
+              <w:t>com.example.Engine</w:t>
+            </w:r>
+            <w:proofErr w:type="spellEnd"/>
+            <w:r>
+              <w:rPr>
+                <w:rFonts w:asciiTheme="majorHAnsi" w:eastAsia="Times New Roman" w:hAnsiTheme="majorHAnsi" w:cstheme="majorHAnsi"/>
+                <w:sz w:val="20"/>
+                <w:szCs w:val="20"/>
+                <w:lang w:eastAsia="en-IN"/>
+              </w:rPr>
+              <w:t>"/&gt;&lt;bean id="car" class="</w:t>
+            </w:r>
+            <w:proofErr w:type="spellStart"/>
+            <w:r>
+              <w:rPr>
+                <w:rFonts w:asciiTheme="majorHAnsi" w:eastAsia="Times New Roman" w:hAnsiTheme="majorHAnsi" w:cstheme="majorHAnsi"/>
+                <w:sz w:val="20"/>
+                <w:szCs w:val="20"/>
+                <w:lang w:eastAsia="en-IN"/>
+              </w:rPr>
+              <w:t>com.example.Car</w:t>
+            </w:r>
+            <w:proofErr w:type="spellEnd"/>
+            <w:r>
+              <w:rPr>
+                <w:rFonts w:asciiTheme="majorHAnsi" w:eastAsia="Times New Roman" w:hAnsiTheme="majorHAnsi" w:cstheme="majorHAnsi"/>
+                <w:sz w:val="20"/>
+                <w:szCs w:val="20"/>
+                <w:lang w:eastAsia="en-IN"/>
+              </w:rPr>
+              <w:t xml:space="preserve">" </w:t>
+            </w:r>
+            <w:proofErr w:type="spellStart"/>
+            <w:r>
+              <w:rPr>
+                <w:rFonts w:asciiTheme="majorHAnsi" w:eastAsia="Times New Roman" w:hAnsiTheme="majorHAnsi" w:cstheme="majorHAnsi"/>
+                <w:sz w:val="20"/>
+                <w:szCs w:val="20"/>
+                <w:lang w:eastAsia="en-IN"/>
+              </w:rPr>
+              <w:t>autowire</w:t>
+            </w:r>
+            <w:proofErr w:type="spellEnd"/>
+            <w:r>
+              <w:rPr>
+                <w:rFonts w:asciiTheme="majorHAnsi" w:eastAsia="Times New Roman" w:hAnsiTheme="majorHAnsi" w:cstheme="majorHAnsi"/>
+                <w:sz w:val="20"/>
+                <w:szCs w:val="20"/>
+                <w:lang w:eastAsia="en-IN"/>
+              </w:rPr>
+              <w:t>="</w:t>
+            </w:r>
+            <w:proofErr w:type="spellStart"/>
+            <w:r>
+              <w:rPr>
+                <w:rFonts w:asciiTheme="majorHAnsi" w:eastAsia="Times New Roman" w:hAnsiTheme="majorHAnsi" w:cstheme="majorHAnsi"/>
+                <w:sz w:val="20"/>
+                <w:szCs w:val="20"/>
+                <w:lang w:eastAsia="en-IN"/>
+              </w:rPr>
+              <w:t>byType</w:t>
+            </w:r>
+            <w:proofErr w:type="spellEnd"/>
+            <w:r>
+              <w:rPr>
+                <w:rFonts w:asciiTheme="majorHAnsi" w:eastAsia="Times New Roman" w:hAnsiTheme="majorHAnsi" w:cstheme="majorHAnsi"/>
+                <w:sz w:val="20"/>
+                <w:szCs w:val="20"/>
+                <w:lang w:eastAsia="en-IN"/>
+              </w:rPr>
+              <w:t>"/&gt;</w:t>
+            </w:r>
+          </w:p>
+        </w:tc>
+      </w:tr>
+      <w:tr>
+        <w:trPr>
+          <w:trHeight w:val="1351"/>
+          <w:tblCellSpacing w:w="15" w:type="dxa"/>
+        </w:trPr>
+        <w:tc>
+          <w:tcPr>
+            <w:tcW w:w="1311" w:type="dxa"/>
+            <w:vAlign w:val="center"/>
+            <w:hideMark/>
+          </w:tcPr>
+          <w:p>
+            <w:pPr>
+              <w:spacing w:after="0" w:line="240" w:lineRule="auto"/>
+              <w:rPr>
+                <w:rFonts w:asciiTheme="majorHAnsi" w:eastAsia="Times New Roman" w:hAnsiTheme="majorHAnsi" w:cstheme="majorHAnsi"/>
+                <w:b/>
+                <w:sz w:val="20"/>
+                <w:szCs w:val="20"/>
+                <w:lang w:eastAsia="en-IN"/>
+              </w:rPr>
+            </w:pPr>
+            <w:r>
+              <w:rPr>
+                <w:rFonts w:asciiTheme="majorHAnsi" w:eastAsia="Times New Roman" w:hAnsiTheme="majorHAnsi" w:cstheme="majorHAnsi"/>
+                <w:b/>
+                <w:sz w:val="20"/>
+                <w:szCs w:val="20"/>
+                <w:lang w:eastAsia="en-IN"/>
+              </w:rPr>
+              <w:t>constructor</w:t>
             </w:r>
           </w:p>
         </w:tc>
         <w:tc>
           <w:tcPr>
-            <w:tcW w:w="1144" w:type="dxa"/>
+            <w:tcW w:w="2599" w:type="dxa"/>
+            <w:vAlign w:val="center"/>
+            <w:hideMark/>
+          </w:tcPr>
+          <w:p>
+            <w:pPr>
+              <w:spacing w:after="0" w:line="240" w:lineRule="auto"/>
+              <w:rPr>
+                <w:rFonts w:asciiTheme="majorHAnsi" w:eastAsia="Times New Roman" w:hAnsiTheme="majorHAnsi" w:cstheme="majorHAnsi"/>
+                <w:sz w:val="20"/>
+                <w:szCs w:val="20"/>
+                <w:lang w:eastAsia="en-IN"/>
+              </w:rPr>
+            </w:pPr>
+            <w:r>
+              <w:rPr>
+                <w:rFonts w:asciiTheme="majorHAnsi" w:eastAsia="Times New Roman" w:hAnsiTheme="majorHAnsi" w:cstheme="majorHAnsi"/>
+                <w:sz w:val="20"/>
+                <w:szCs w:val="20"/>
+                <w:lang w:eastAsia="en-IN"/>
+              </w:rPr>
+              <w:t>Matches constructor parameters with bean types and injects them.</w:t>
+            </w:r>
+          </w:p>
+        </w:tc>
+        <w:tc>
+          <w:tcPr>
+            <w:tcW w:w="1171" w:type="dxa"/>
             <w:vAlign w:val="center"/>
             <w:hideMark/>
           </w:tcPr>
           <w:p>
             <w:pPr>
               <w:spacing w:after="0" w:line="276" w:lineRule="auto"/>
-              <w:rPr>
-                <w:rFonts w:asciiTheme="majorHAnsi" w:eastAsia="Times New Roman" w:hAnsiTheme="majorHAnsi" w:cstheme="majorHAnsi"/>
-                <w:sz w:val="24"/>
-                <w:szCs w:val="24"/>
+              <w:jc w:val="center"/>
+              <w:rPr>
+                <w:rFonts w:asciiTheme="majorHAnsi" w:eastAsia="Times New Roman" w:hAnsiTheme="majorHAnsi" w:cstheme="majorHAnsi"/>
+                <w:sz w:val="20"/>
+                <w:szCs w:val="20"/>
                 <w:lang w:eastAsia="en-IN"/>
               </w:rPr>
             </w:pPr>
             <w:r>
               <w:rPr>
                 <w:rFonts w:asciiTheme="majorHAnsi" w:eastAsia="Times New Roman" w:hAnsiTheme="majorHAnsi" w:cstheme="majorHAnsi"/>
-                <w:sz w:val="24"/>
-                <w:szCs w:val="24"/>
+                <w:sz w:val="20"/>
+                <w:szCs w:val="20"/>
                 <w:lang w:eastAsia="en-IN"/>
               </w:rPr>
               <w:t>XML</w:t>
@@ -17995,7 +18424,7 @@
         </w:tc>
         <w:tc>
           <w:tcPr>
-            <w:tcW w:w="5344" w:type="dxa"/>
+            <w:tcW w:w="5472" w:type="dxa"/>
             <w:vAlign w:val="center"/>
             <w:hideMark/>
           </w:tcPr>
@@ -18004,8 +18433,8 @@
               <w:spacing w:after="0" w:line="276" w:lineRule="auto"/>
               <w:rPr>
                 <w:rFonts w:asciiTheme="majorHAnsi" w:eastAsia="Times New Roman" w:hAnsiTheme="majorHAnsi" w:cstheme="majorHAnsi"/>
-                <w:sz w:val="24"/>
-                <w:szCs w:val="24"/>
+                <w:sz w:val="20"/>
+                <w:szCs w:val="20"/>
                 <w:lang w:eastAsia="en-IN"/>
               </w:rPr>
             </w:pPr>
@@ -18014,8 +18443,8 @@
                 <w:rFonts w:asciiTheme="majorHAnsi" w:eastAsia="Times New Roman" w:hAnsiTheme="majorHAnsi" w:cstheme="majorHAnsi"/>
                 <w:b/>
                 <w:bCs/>
-                <w:sz w:val="24"/>
-                <w:szCs w:val="24"/>
+                <w:sz w:val="20"/>
+                <w:szCs w:val="20"/>
                 <w:lang w:eastAsia="en-IN"/>
               </w:rPr>
               <w:t>XML:</w:t>
@@ -18023,8 +18452,8 @@
             <w:r>
               <w:rPr>
                 <w:rFonts w:asciiTheme="majorHAnsi" w:eastAsia="Times New Roman" w:hAnsiTheme="majorHAnsi" w:cstheme="majorHAnsi"/>
-                <w:sz w:val="24"/>
-                <w:szCs w:val="24"/>
+                <w:sz w:val="20"/>
+                <w:szCs w:val="20"/>
                 <w:lang w:eastAsia="en-IN"/>
               </w:rPr>
               <w:t>&lt;bean id="engine" class="</w:t>
@@ -18033,8 +18462,8 @@
             <w:r>
               <w:rPr>
                 <w:rFonts w:asciiTheme="majorHAnsi" w:eastAsia="Times New Roman" w:hAnsiTheme="majorHAnsi" w:cstheme="majorHAnsi"/>
-                <w:sz w:val="24"/>
-                <w:szCs w:val="24"/>
+                <w:sz w:val="20"/>
+                <w:szCs w:val="20"/>
                 <w:lang w:eastAsia="en-IN"/>
               </w:rPr>
               <w:t>com.example.Engine</w:t>
@@ -18043,8 +18472,8 @@
             <w:r>
               <w:rPr>
                 <w:rFonts w:asciiTheme="majorHAnsi" w:eastAsia="Times New Roman" w:hAnsiTheme="majorHAnsi" w:cstheme="majorHAnsi"/>
-                <w:sz w:val="24"/>
-                <w:szCs w:val="24"/>
+                <w:sz w:val="20"/>
+                <w:szCs w:val="20"/>
                 <w:lang w:eastAsia="en-IN"/>
               </w:rPr>
               <w:t>"/&gt;&lt;bean id="car" class="</w:t>
@@ -18053,8 +18482,8 @@
             <w:r>
               <w:rPr>
                 <w:rFonts w:asciiTheme="majorHAnsi" w:eastAsia="Times New Roman" w:hAnsiTheme="majorHAnsi" w:cstheme="majorHAnsi"/>
-                <w:sz w:val="24"/>
-                <w:szCs w:val="24"/>
+                <w:sz w:val="20"/>
+                <w:szCs w:val="20"/>
                 <w:lang w:eastAsia="en-IN"/>
               </w:rPr>
               <w:t>com.example.Car</w:t>
@@ -18063,8 +18492,8 @@
             <w:r>
               <w:rPr>
                 <w:rFonts w:asciiTheme="majorHAnsi" w:eastAsia="Times New Roman" w:hAnsiTheme="majorHAnsi" w:cstheme="majorHAnsi"/>
-                <w:sz w:val="24"/>
-                <w:szCs w:val="24"/>
+                <w:sz w:val="20"/>
+                <w:szCs w:val="20"/>
                 <w:lang w:eastAsia="en-IN"/>
               </w:rPr>
               <w:t xml:space="preserve">" </w:t>
@@ -18073,8 +18502,8 @@
             <w:r>
               <w:rPr>
                 <w:rFonts w:asciiTheme="majorHAnsi" w:eastAsia="Times New Roman" w:hAnsiTheme="majorHAnsi" w:cstheme="majorHAnsi"/>
-                <w:sz w:val="24"/>
-                <w:szCs w:val="24"/>
+                <w:sz w:val="20"/>
+                <w:szCs w:val="20"/>
                 <w:lang w:eastAsia="en-IN"/>
               </w:rPr>
               <w:t>autowire</w:t>
@@ -18083,71 +18512,139 @@
             <w:r>
               <w:rPr>
                 <w:rFonts w:asciiTheme="majorHAnsi" w:eastAsia="Times New Roman" w:hAnsiTheme="majorHAnsi" w:cstheme="majorHAnsi"/>
-                <w:sz w:val="24"/>
-                <w:szCs w:val="24"/>
-                <w:lang w:eastAsia="en-IN"/>
-              </w:rPr>
-              <w:t>="</w:t>
-            </w:r>
-            <w:proofErr w:type="spellStart"/>
-            <w:r>
-              <w:rPr>
-                <w:rFonts w:asciiTheme="majorHAnsi" w:eastAsia="Times New Roman" w:hAnsiTheme="majorHAnsi" w:cstheme="majorHAnsi"/>
-                <w:sz w:val="24"/>
-                <w:szCs w:val="24"/>
-                <w:lang w:eastAsia="en-IN"/>
-              </w:rPr>
-              <w:t>byName</w:t>
-            </w:r>
-            <w:proofErr w:type="spellEnd"/>
-            <w:r>
-              <w:rPr>
-                <w:rFonts w:asciiTheme="majorHAnsi" w:eastAsia="Times New Roman" w:hAnsiTheme="majorHAnsi" w:cstheme="majorHAnsi"/>
-                <w:sz w:val="24"/>
-                <w:szCs w:val="24"/>
-                <w:lang w:eastAsia="en-IN"/>
-              </w:rPr>
-              <w:t>"/&gt;</w:t>
+                <w:sz w:val="20"/>
+                <w:szCs w:val="20"/>
+                <w:lang w:eastAsia="en-IN"/>
+              </w:rPr>
+              <w:t>="constructor"/&gt;Use Car(Engine)</w:t>
             </w:r>
           </w:p>
         </w:tc>
       </w:tr>
       <w:tr>
         <w:trPr>
+          <w:trHeight w:val="587"/>
           <w:tblCellSpacing w:w="15" w:type="dxa"/>
         </w:trPr>
         <w:tc>
           <w:tcPr>
-            <w:tcW w:w="1280" w:type="dxa"/>
+            <w:tcW w:w="1311" w:type="dxa"/>
+            <w:vAlign w:val="center"/>
+            <w:hideMark/>
+          </w:tcPr>
+          <w:p>
+            <w:pPr>
+              <w:spacing w:after="0" w:line="240" w:lineRule="auto"/>
+              <w:rPr>
+                <w:rFonts w:asciiTheme="majorHAnsi" w:eastAsia="Times New Roman" w:hAnsiTheme="majorHAnsi" w:cstheme="majorHAnsi"/>
+                <w:b/>
+                <w:sz w:val="20"/>
+                <w:szCs w:val="20"/>
+                <w:lang w:eastAsia="en-IN"/>
+              </w:rPr>
+            </w:pPr>
+            <w:r>
+              <w:rPr>
+                <w:rFonts w:asciiTheme="majorHAnsi" w:eastAsia="Times New Roman" w:hAnsiTheme="majorHAnsi" w:cstheme="majorHAnsi"/>
+                <w:b/>
+                <w:sz w:val="20"/>
+                <w:szCs w:val="20"/>
+                <w:lang w:eastAsia="en-IN"/>
+              </w:rPr>
+              <w:t>@</w:t>
+            </w:r>
+            <w:proofErr w:type="spellStart"/>
+            <w:r>
+              <w:rPr>
+                <w:rFonts w:asciiTheme="majorHAnsi" w:eastAsia="Times New Roman" w:hAnsiTheme="majorHAnsi" w:cstheme="majorHAnsi"/>
+                <w:b/>
+                <w:sz w:val="20"/>
+                <w:szCs w:val="20"/>
+                <w:lang w:eastAsia="en-IN"/>
+              </w:rPr>
+              <w:t>Autowired</w:t>
+            </w:r>
+            <w:proofErr w:type="spellEnd"/>
+          </w:p>
+        </w:tc>
+        <w:tc>
+          <w:tcPr>
+            <w:tcW w:w="2599" w:type="dxa"/>
+            <w:vAlign w:val="center"/>
+            <w:hideMark/>
+          </w:tcPr>
+          <w:p>
+            <w:pPr>
+              <w:spacing w:after="0" w:line="240" w:lineRule="auto"/>
+              <w:rPr>
+                <w:rFonts w:asciiTheme="majorHAnsi" w:eastAsia="Times New Roman" w:hAnsiTheme="majorHAnsi" w:cstheme="majorHAnsi"/>
+                <w:sz w:val="20"/>
+                <w:szCs w:val="20"/>
+                <w:lang w:eastAsia="en-IN"/>
+              </w:rPr>
+            </w:pPr>
+            <w:r>
+              <w:rPr>
+                <w:rFonts w:asciiTheme="majorHAnsi" w:eastAsia="Times New Roman" w:hAnsiTheme="majorHAnsi" w:cstheme="majorHAnsi"/>
+                <w:sz w:val="20"/>
+                <w:szCs w:val="20"/>
+                <w:lang w:eastAsia="en-IN"/>
+              </w:rPr>
+              <w:t xml:space="preserve">Injects by </w:t>
+            </w:r>
+            <w:r>
+              <w:rPr>
+                <w:rFonts w:asciiTheme="majorHAnsi" w:eastAsia="Times New Roman" w:hAnsiTheme="majorHAnsi" w:cstheme="majorHAnsi"/>
+                <w:b/>
+                <w:bCs/>
+                <w:sz w:val="20"/>
+                <w:szCs w:val="20"/>
+                <w:lang w:eastAsia="en-IN"/>
+              </w:rPr>
+              <w:t>type</w:t>
+            </w:r>
+            <w:r>
+              <w:rPr>
+                <w:rFonts w:asciiTheme="majorHAnsi" w:eastAsia="Times New Roman" w:hAnsiTheme="majorHAnsi" w:cstheme="majorHAnsi"/>
+                <w:sz w:val="20"/>
+                <w:szCs w:val="20"/>
+                <w:lang w:eastAsia="en-IN"/>
+              </w:rPr>
+              <w:t xml:space="preserve"> using annotations.</w:t>
+            </w:r>
+          </w:p>
+        </w:tc>
+        <w:tc>
+          <w:tcPr>
+            <w:tcW w:w="1171" w:type="dxa"/>
             <w:vAlign w:val="center"/>
             <w:hideMark/>
           </w:tcPr>
           <w:p>
             <w:pPr>
               <w:spacing w:after="0" w:line="276" w:lineRule="auto"/>
-              <w:rPr>
-                <w:rFonts w:asciiTheme="majorHAnsi" w:eastAsia="Times New Roman" w:hAnsiTheme="majorHAnsi" w:cstheme="majorHAnsi"/>
-                <w:sz w:val="24"/>
-                <w:szCs w:val="24"/>
+              <w:jc w:val="center"/>
+              <w:rPr>
+                <w:rFonts w:asciiTheme="majorHAnsi" w:eastAsia="Times New Roman" w:hAnsiTheme="majorHAnsi" w:cstheme="majorHAnsi"/>
+                <w:sz w:val="20"/>
+                <w:szCs w:val="20"/>
                 <w:lang w:eastAsia="en-IN"/>
               </w:rPr>
             </w:pPr>
-            <w:proofErr w:type="spellStart"/>
-            <w:r>
-              <w:rPr>
-                <w:rFonts w:asciiTheme="majorHAnsi" w:eastAsia="Times New Roman" w:hAnsiTheme="majorHAnsi" w:cstheme="majorHAnsi"/>
-                <w:sz w:val="24"/>
-                <w:szCs w:val="24"/>
-                <w:lang w:eastAsia="en-IN"/>
-              </w:rPr>
-              <w:t>byType</w:t>
-            </w:r>
-            <w:proofErr w:type="spellEnd"/>
+            <w:r>
+              <w:rPr>
+                <w:rFonts w:asciiTheme="majorHAnsi" w:eastAsia="Times New Roman" w:hAnsiTheme="majorHAnsi" w:cstheme="majorHAnsi"/>
+                <w:sz w:val="20"/>
+                <w:szCs w:val="20"/>
+                <w:lang w:eastAsia="en-IN"/>
+              </w:rPr>
+              <w:t>Annotation</w:t>
+            </w:r>
           </w:p>
         </w:tc>
         <w:tc>
           <w:tcPr>
-            <w:tcW w:w="2538" w:type="dxa"/>
+            <w:tcW w:w="5472" w:type="dxa"/>
             <w:vAlign w:val="center"/>
             <w:hideMark/>
           </w:tcPr>
@@ -18156,72 +18653,146 @@
               <w:spacing w:after="0" w:line="276" w:lineRule="auto"/>
               <w:rPr>
                 <w:rFonts w:asciiTheme="majorHAnsi" w:eastAsia="Times New Roman" w:hAnsiTheme="majorHAnsi" w:cstheme="majorHAnsi"/>
-                <w:sz w:val="24"/>
-                <w:szCs w:val="24"/>
+                <w:sz w:val="20"/>
+                <w:szCs w:val="20"/>
                 <w:lang w:eastAsia="en-IN"/>
               </w:rPr>
             </w:pPr>
             <w:r>
               <w:rPr>
                 <w:rFonts w:asciiTheme="majorHAnsi" w:eastAsia="Times New Roman" w:hAnsiTheme="majorHAnsi" w:cstheme="majorHAnsi"/>
-                <w:sz w:val="24"/>
-                <w:szCs w:val="24"/>
-                <w:lang w:eastAsia="en-IN"/>
-              </w:rPr>
-              <w:t xml:space="preserve">Matches bean </w:t>
-            </w:r>
-            <w:r>
+                <w:sz w:val="20"/>
+                <w:szCs w:val="20"/>
+                <w:lang w:eastAsia="en-IN"/>
+              </w:rPr>
+              <w:t>@</w:t>
+            </w:r>
+            <w:proofErr w:type="spellStart"/>
+            <w:r>
+              <w:rPr>
+                <w:rFonts w:asciiTheme="majorHAnsi" w:eastAsia="Times New Roman" w:hAnsiTheme="majorHAnsi" w:cstheme="majorHAnsi"/>
+                <w:sz w:val="20"/>
+                <w:szCs w:val="20"/>
+                <w:lang w:eastAsia="en-IN"/>
+              </w:rPr>
+              <w:t>Autowired</w:t>
+            </w:r>
+            <w:proofErr w:type="spellEnd"/>
+          </w:p>
+        </w:tc>
+      </w:tr>
+      <w:tr>
+        <w:trPr>
+          <w:trHeight w:val="1173"/>
+          <w:tblCellSpacing w:w="15" w:type="dxa"/>
+        </w:trPr>
+        <w:tc>
+          <w:tcPr>
+            <w:tcW w:w="1311" w:type="dxa"/>
+            <w:vAlign w:val="center"/>
+            <w:hideMark/>
+          </w:tcPr>
+          <w:p>
+            <w:pPr>
+              <w:spacing w:after="0" w:line="240" w:lineRule="auto"/>
               <w:rPr>
                 <w:rFonts w:asciiTheme="majorHAnsi" w:eastAsia="Times New Roman" w:hAnsiTheme="majorHAnsi" w:cstheme="majorHAnsi"/>
                 <w:b/>
-                <w:bCs/>
-                <w:sz w:val="24"/>
-                <w:szCs w:val="24"/>
-                <w:lang w:eastAsia="en-IN"/>
-              </w:rPr>
-              <w:t>type</w:t>
-            </w:r>
-            <w:r>
-              <w:rPr>
-                <w:rFonts w:asciiTheme="majorHAnsi" w:eastAsia="Times New Roman" w:hAnsiTheme="majorHAnsi" w:cstheme="majorHAnsi"/>
-                <w:sz w:val="24"/>
-                <w:szCs w:val="24"/>
-                <w:lang w:eastAsia="en-IN"/>
-              </w:rPr>
-              <w:t xml:space="preserve"> with the property type and injects it.</w:t>
+                <w:sz w:val="20"/>
+                <w:szCs w:val="20"/>
+                <w:lang w:eastAsia="en-IN"/>
+              </w:rPr>
+            </w:pPr>
+            <w:r>
+              <w:rPr>
+                <w:rFonts w:asciiTheme="majorHAnsi" w:eastAsia="Times New Roman" w:hAnsiTheme="majorHAnsi" w:cstheme="majorHAnsi"/>
+                <w:b/>
+                <w:sz w:val="20"/>
+                <w:szCs w:val="20"/>
+                <w:lang w:eastAsia="en-IN"/>
+              </w:rPr>
+              <w:t>@Qualifier</w:t>
             </w:r>
           </w:p>
         </w:tc>
         <w:tc>
           <w:tcPr>
-            <w:tcW w:w="1144" w:type="dxa"/>
+            <w:tcW w:w="2599" w:type="dxa"/>
+            <w:vAlign w:val="center"/>
+            <w:hideMark/>
+          </w:tcPr>
+          <w:p>
+            <w:pPr>
+              <w:spacing w:after="0" w:line="240" w:lineRule="auto"/>
+              <w:rPr>
+                <w:rFonts w:asciiTheme="majorHAnsi" w:eastAsia="Times New Roman" w:hAnsiTheme="majorHAnsi" w:cstheme="majorHAnsi"/>
+                <w:sz w:val="20"/>
+                <w:szCs w:val="20"/>
+                <w:lang w:eastAsia="en-IN"/>
+              </w:rPr>
+            </w:pPr>
+            <w:r>
+              <w:rPr>
+                <w:rFonts w:asciiTheme="majorHAnsi" w:eastAsia="Times New Roman" w:hAnsiTheme="majorHAnsi" w:cstheme="majorHAnsi"/>
+                <w:sz w:val="20"/>
+                <w:szCs w:val="20"/>
+                <w:lang w:eastAsia="en-IN"/>
+              </w:rPr>
+              <w:t>Used with @</w:t>
+            </w:r>
+            <w:proofErr w:type="spellStart"/>
+            <w:r>
+              <w:rPr>
+                <w:rFonts w:asciiTheme="majorHAnsi" w:eastAsia="Times New Roman" w:hAnsiTheme="majorHAnsi" w:cstheme="majorHAnsi"/>
+                <w:sz w:val="20"/>
+                <w:szCs w:val="20"/>
+                <w:lang w:eastAsia="en-IN"/>
+              </w:rPr>
+              <w:t>Autowired</w:t>
+            </w:r>
+            <w:proofErr w:type="spellEnd"/>
+            <w:r>
+              <w:rPr>
+                <w:rFonts w:asciiTheme="majorHAnsi" w:eastAsia="Times New Roman" w:hAnsiTheme="majorHAnsi" w:cstheme="majorHAnsi"/>
+                <w:sz w:val="20"/>
+                <w:szCs w:val="20"/>
+                <w:lang w:eastAsia="en-IN"/>
+              </w:rPr>
+              <w:t xml:space="preserve"> to resolve ambiguity when multiple beans of same type exist.</w:t>
+            </w:r>
+          </w:p>
+        </w:tc>
+        <w:tc>
+          <w:tcPr>
+            <w:tcW w:w="1171" w:type="dxa"/>
             <w:vAlign w:val="center"/>
             <w:hideMark/>
           </w:tcPr>
           <w:p>
             <w:pPr>
               <w:spacing w:after="0" w:line="276" w:lineRule="auto"/>
-              <w:rPr>
-                <w:rFonts w:asciiTheme="majorHAnsi" w:eastAsia="Times New Roman" w:hAnsiTheme="majorHAnsi" w:cstheme="majorHAnsi"/>
-                <w:sz w:val="24"/>
-                <w:szCs w:val="24"/>
+              <w:jc w:val="center"/>
+              <w:rPr>
+                <w:rFonts w:asciiTheme="majorHAnsi" w:eastAsia="Times New Roman" w:hAnsiTheme="majorHAnsi" w:cstheme="majorHAnsi"/>
+                <w:sz w:val="20"/>
+                <w:szCs w:val="20"/>
                 <w:lang w:eastAsia="en-IN"/>
               </w:rPr>
             </w:pPr>
             <w:r>
               <w:rPr>
                 <w:rFonts w:asciiTheme="majorHAnsi" w:eastAsia="Times New Roman" w:hAnsiTheme="majorHAnsi" w:cstheme="majorHAnsi"/>
-                <w:sz w:val="24"/>
-                <w:szCs w:val="24"/>
-                <w:lang w:eastAsia="en-IN"/>
-              </w:rPr>
-              <w:t>XML</w:t>
+                <w:sz w:val="20"/>
+                <w:szCs w:val="20"/>
+                <w:lang w:eastAsia="en-IN"/>
+              </w:rPr>
+              <w:t>Annotation</w:t>
             </w:r>
           </w:p>
         </w:tc>
         <w:tc>
           <w:tcPr>
-            <w:tcW w:w="5344" w:type="dxa"/>
+            <w:tcW w:w="5472" w:type="dxa"/>
             <w:vAlign w:val="center"/>
             <w:hideMark/>
           </w:tcPr>
@@ -18230,609 +18801,46 @@
               <w:spacing w:after="0" w:line="276" w:lineRule="auto"/>
               <w:rPr>
                 <w:rFonts w:asciiTheme="majorHAnsi" w:eastAsia="Times New Roman" w:hAnsiTheme="majorHAnsi" w:cstheme="majorHAnsi"/>
-                <w:sz w:val="24"/>
-                <w:szCs w:val="24"/>
+                <w:sz w:val="20"/>
+                <w:szCs w:val="20"/>
                 <w:lang w:eastAsia="en-IN"/>
               </w:rPr>
             </w:pPr>
             <w:r>
               <w:rPr>
                 <w:rFonts w:asciiTheme="majorHAnsi" w:eastAsia="Times New Roman" w:hAnsiTheme="majorHAnsi" w:cstheme="majorHAnsi"/>
-                <w:b/>
-                <w:bCs/>
-                <w:sz w:val="24"/>
-                <w:szCs w:val="24"/>
-                <w:lang w:eastAsia="en-IN"/>
-              </w:rPr>
-              <w:t>XML:</w:t>
-            </w:r>
-            <w:r>
-              <w:rPr>
-                <w:rFonts w:asciiTheme="majorHAnsi" w:eastAsia="Times New Roman" w:hAnsiTheme="majorHAnsi" w:cstheme="majorHAnsi"/>
-                <w:sz w:val="24"/>
-                <w:szCs w:val="24"/>
-                <w:lang w:eastAsia="en-IN"/>
-              </w:rPr>
-              <w:t>&lt;bean id="engine1" class="</w:t>
+                <w:sz w:val="20"/>
+                <w:szCs w:val="20"/>
+                <w:lang w:eastAsia="en-IN"/>
+              </w:rPr>
+              <w:t>@</w:t>
             </w:r>
             <w:proofErr w:type="spellStart"/>
             <w:r>
               <w:rPr>
                 <w:rFonts w:asciiTheme="majorHAnsi" w:eastAsia="Times New Roman" w:hAnsiTheme="majorHAnsi" w:cstheme="majorHAnsi"/>
-                <w:sz w:val="24"/>
-                <w:szCs w:val="24"/>
-                <w:lang w:eastAsia="en-IN"/>
-              </w:rPr>
-              <w:t>com.example.Engine</w:t>
+                <w:sz w:val="20"/>
+                <w:szCs w:val="20"/>
+                <w:lang w:eastAsia="en-IN"/>
+              </w:rPr>
+              <w:t>Autowired</w:t>
             </w:r>
             <w:proofErr w:type="spellEnd"/>
             <w:r>
               <w:rPr>
                 <w:rFonts w:asciiTheme="majorHAnsi" w:eastAsia="Times New Roman" w:hAnsiTheme="majorHAnsi" w:cstheme="majorHAnsi"/>
-                <w:sz w:val="24"/>
-                <w:szCs w:val="24"/>
-                <w:lang w:eastAsia="en-IN"/>
-              </w:rPr>
-              <w:t>"/&gt;&lt;bean id="car" class="</w:t>
+                <w:sz w:val="20"/>
+                <w:szCs w:val="20"/>
+                <w:lang w:eastAsia="en-IN"/>
+              </w:rPr>
+              <w:t xml:space="preserve">  // </w:t>
             </w:r>
             <w:proofErr w:type="spellStart"/>
             <w:r>
               <w:rPr>
                 <w:rFonts w:asciiTheme="majorHAnsi" w:eastAsia="Times New Roman" w:hAnsiTheme="majorHAnsi" w:cstheme="majorHAnsi"/>
-                <w:sz w:val="24"/>
-                <w:szCs w:val="24"/>
-                <w:lang w:eastAsia="en-IN"/>
-              </w:rPr>
-              <w:t>com.example.Car</w:t>
-            </w:r>
-            <w:proofErr w:type="spellEnd"/>
-            <w:r>
-              <w:rPr>
-                <w:rFonts w:asciiTheme="majorHAnsi" w:eastAsia="Times New Roman" w:hAnsiTheme="majorHAnsi" w:cstheme="majorHAnsi"/>
-                <w:sz w:val="24"/>
-                <w:szCs w:val="24"/>
-                <w:lang w:eastAsia="en-IN"/>
-              </w:rPr>
-              <w:t xml:space="preserve">" </w:t>
-            </w:r>
-            <w:proofErr w:type="spellStart"/>
-            <w:r>
-              <w:rPr>
-                <w:rFonts w:asciiTheme="majorHAnsi" w:eastAsia="Times New Roman" w:hAnsiTheme="majorHAnsi" w:cstheme="majorHAnsi"/>
-                <w:sz w:val="24"/>
-                <w:szCs w:val="24"/>
-                <w:lang w:eastAsia="en-IN"/>
-              </w:rPr>
-              <w:t>autowire</w:t>
-            </w:r>
-            <w:proofErr w:type="spellEnd"/>
-            <w:r>
-              <w:rPr>
-                <w:rFonts w:asciiTheme="majorHAnsi" w:eastAsia="Times New Roman" w:hAnsiTheme="majorHAnsi" w:cstheme="majorHAnsi"/>
-                <w:sz w:val="24"/>
-                <w:szCs w:val="24"/>
-                <w:lang w:eastAsia="en-IN"/>
-              </w:rPr>
-              <w:t>="</w:t>
-            </w:r>
-            <w:proofErr w:type="spellStart"/>
-            <w:r>
-              <w:rPr>
-                <w:rFonts w:asciiTheme="majorHAnsi" w:eastAsia="Times New Roman" w:hAnsiTheme="majorHAnsi" w:cstheme="majorHAnsi"/>
-                <w:sz w:val="24"/>
-                <w:szCs w:val="24"/>
-                <w:lang w:eastAsia="en-IN"/>
-              </w:rPr>
-              <w:t>byType</w:t>
-            </w:r>
-            <w:proofErr w:type="spellEnd"/>
-            <w:r>
-              <w:rPr>
-                <w:rFonts w:asciiTheme="majorHAnsi" w:eastAsia="Times New Roman" w:hAnsiTheme="majorHAnsi" w:cstheme="majorHAnsi"/>
-                <w:sz w:val="24"/>
-                <w:szCs w:val="24"/>
-                <w:lang w:eastAsia="en-IN"/>
-              </w:rPr>
-              <w:t>"/&gt;</w:t>
-            </w:r>
-          </w:p>
-        </w:tc>
-      </w:tr>
-      <w:tr>
-        <w:trPr>
-          <w:tblCellSpacing w:w="15" w:type="dxa"/>
-        </w:trPr>
-        <w:tc>
-          <w:tcPr>
-            <w:tcW w:w="1280" w:type="dxa"/>
-            <w:vAlign w:val="center"/>
-            <w:hideMark/>
-          </w:tcPr>
-          <w:p>
-            <w:pPr>
-              <w:spacing w:after="0" w:line="276" w:lineRule="auto"/>
-              <w:rPr>
-                <w:rFonts w:asciiTheme="majorHAnsi" w:eastAsia="Times New Roman" w:hAnsiTheme="majorHAnsi" w:cstheme="majorHAnsi"/>
-                <w:sz w:val="24"/>
-                <w:szCs w:val="24"/>
-                <w:lang w:eastAsia="en-IN"/>
-              </w:rPr>
-            </w:pPr>
-            <w:r>
-              <w:rPr>
-                <w:rFonts w:asciiTheme="majorHAnsi" w:eastAsia="Times New Roman" w:hAnsiTheme="majorHAnsi" w:cstheme="majorHAnsi"/>
-                <w:sz w:val="24"/>
-                <w:szCs w:val="24"/>
-                <w:lang w:eastAsia="en-IN"/>
-              </w:rPr>
-              <w:t>constructor</w:t>
-            </w:r>
-          </w:p>
-        </w:tc>
-        <w:tc>
-          <w:tcPr>
-            <w:tcW w:w="2538" w:type="dxa"/>
-            <w:vAlign w:val="center"/>
-            <w:hideMark/>
-          </w:tcPr>
-          <w:p>
-            <w:pPr>
-              <w:spacing w:after="0" w:line="276" w:lineRule="auto"/>
-              <w:rPr>
-                <w:rFonts w:asciiTheme="majorHAnsi" w:eastAsia="Times New Roman" w:hAnsiTheme="majorHAnsi" w:cstheme="majorHAnsi"/>
-                <w:sz w:val="24"/>
-                <w:szCs w:val="24"/>
-                <w:lang w:eastAsia="en-IN"/>
-              </w:rPr>
-            </w:pPr>
-            <w:r>
-              <w:rPr>
-                <w:rFonts w:asciiTheme="majorHAnsi" w:eastAsia="Times New Roman" w:hAnsiTheme="majorHAnsi" w:cstheme="majorHAnsi"/>
-                <w:sz w:val="24"/>
-                <w:szCs w:val="24"/>
-                <w:lang w:eastAsia="en-IN"/>
-              </w:rPr>
-              <w:t>Matches constructor parameters with bean types and injects them.</w:t>
-            </w:r>
-          </w:p>
-        </w:tc>
-        <w:tc>
-          <w:tcPr>
-            <w:tcW w:w="1144" w:type="dxa"/>
-            <w:vAlign w:val="center"/>
-            <w:hideMark/>
-          </w:tcPr>
-          <w:p>
-            <w:pPr>
-              <w:spacing w:after="0" w:line="276" w:lineRule="auto"/>
-              <w:rPr>
-                <w:rFonts w:asciiTheme="majorHAnsi" w:eastAsia="Times New Roman" w:hAnsiTheme="majorHAnsi" w:cstheme="majorHAnsi"/>
-                <w:sz w:val="24"/>
-                <w:szCs w:val="24"/>
-                <w:lang w:eastAsia="en-IN"/>
-              </w:rPr>
-            </w:pPr>
-            <w:r>
-              <w:rPr>
-                <w:rFonts w:asciiTheme="majorHAnsi" w:eastAsia="Times New Roman" w:hAnsiTheme="majorHAnsi" w:cstheme="majorHAnsi"/>
-                <w:sz w:val="24"/>
-                <w:szCs w:val="24"/>
-                <w:lang w:eastAsia="en-IN"/>
-              </w:rPr>
-              <w:t>XML</w:t>
-            </w:r>
-          </w:p>
-        </w:tc>
-        <w:tc>
-          <w:tcPr>
-            <w:tcW w:w="5344" w:type="dxa"/>
-            <w:vAlign w:val="center"/>
-            <w:hideMark/>
-          </w:tcPr>
-          <w:p>
-            <w:pPr>
-              <w:spacing w:after="0" w:line="276" w:lineRule="auto"/>
-              <w:rPr>
-                <w:rFonts w:asciiTheme="majorHAnsi" w:eastAsia="Times New Roman" w:hAnsiTheme="majorHAnsi" w:cstheme="majorHAnsi"/>
-                <w:sz w:val="24"/>
-                <w:szCs w:val="24"/>
-                <w:lang w:eastAsia="en-IN"/>
-              </w:rPr>
-            </w:pPr>
-            <w:r>
-              <w:rPr>
-                <w:rFonts w:asciiTheme="majorHAnsi" w:eastAsia="Times New Roman" w:hAnsiTheme="majorHAnsi" w:cstheme="majorHAnsi"/>
-                <w:b/>
-                <w:bCs/>
-                <w:sz w:val="24"/>
-                <w:szCs w:val="24"/>
-                <w:lang w:eastAsia="en-IN"/>
-              </w:rPr>
-              <w:t>XML:</w:t>
-            </w:r>
-            <w:r>
-              <w:rPr>
-                <w:rFonts w:asciiTheme="majorHAnsi" w:eastAsia="Times New Roman" w:hAnsiTheme="majorHAnsi" w:cstheme="majorHAnsi"/>
-                <w:sz w:val="24"/>
-                <w:szCs w:val="24"/>
-                <w:lang w:eastAsia="en-IN"/>
-              </w:rPr>
-              <w:t>&lt;bean id="engine" class="</w:t>
-            </w:r>
-            <w:proofErr w:type="spellStart"/>
-            <w:r>
-              <w:rPr>
-                <w:rFonts w:asciiTheme="majorHAnsi" w:eastAsia="Times New Roman" w:hAnsiTheme="majorHAnsi" w:cstheme="majorHAnsi"/>
-                <w:sz w:val="24"/>
-                <w:szCs w:val="24"/>
-                <w:lang w:eastAsia="en-IN"/>
-              </w:rPr>
-              <w:t>com.example.Engine</w:t>
-            </w:r>
-            <w:proofErr w:type="spellEnd"/>
-            <w:r>
-              <w:rPr>
-                <w:rFonts w:asciiTheme="majorHAnsi" w:eastAsia="Times New Roman" w:hAnsiTheme="majorHAnsi" w:cstheme="majorHAnsi"/>
-                <w:sz w:val="24"/>
-                <w:szCs w:val="24"/>
-                <w:lang w:eastAsia="en-IN"/>
-              </w:rPr>
-              <w:t>"/&gt;&lt;bean id="car" class="</w:t>
-            </w:r>
-            <w:proofErr w:type="spellStart"/>
-            <w:r>
-              <w:rPr>
-                <w:rFonts w:asciiTheme="majorHAnsi" w:eastAsia="Times New Roman" w:hAnsiTheme="majorHAnsi" w:cstheme="majorHAnsi"/>
-                <w:sz w:val="24"/>
-                <w:szCs w:val="24"/>
-                <w:lang w:eastAsia="en-IN"/>
-              </w:rPr>
-              <w:t>com.example.Car</w:t>
-            </w:r>
-            <w:proofErr w:type="spellEnd"/>
-            <w:r>
-              <w:rPr>
-                <w:rFonts w:asciiTheme="majorHAnsi" w:eastAsia="Times New Roman" w:hAnsiTheme="majorHAnsi" w:cstheme="majorHAnsi"/>
-                <w:sz w:val="24"/>
-                <w:szCs w:val="24"/>
-                <w:lang w:eastAsia="en-IN"/>
-              </w:rPr>
-              <w:t xml:space="preserve">" </w:t>
-            </w:r>
-            <w:proofErr w:type="spellStart"/>
-            <w:r>
-              <w:rPr>
-                <w:rFonts w:asciiTheme="majorHAnsi" w:eastAsia="Times New Roman" w:hAnsiTheme="majorHAnsi" w:cstheme="majorHAnsi"/>
-                <w:sz w:val="24"/>
-                <w:szCs w:val="24"/>
-                <w:lang w:eastAsia="en-IN"/>
-              </w:rPr>
-              <w:t>autowire</w:t>
-            </w:r>
-            <w:proofErr w:type="spellEnd"/>
-            <w:r>
-              <w:rPr>
-                <w:rFonts w:asciiTheme="majorHAnsi" w:eastAsia="Times New Roman" w:hAnsiTheme="majorHAnsi" w:cstheme="majorHAnsi"/>
-                <w:sz w:val="24"/>
-                <w:szCs w:val="24"/>
-                <w:lang w:eastAsia="en-IN"/>
-              </w:rPr>
-              <w:t>="constructor"/&gt;Use Car(Engine)</w:t>
-            </w:r>
-          </w:p>
-        </w:tc>
-      </w:tr>
-      <w:tr>
-        <w:trPr>
-          <w:tblCellSpacing w:w="15" w:type="dxa"/>
-        </w:trPr>
-        <w:tc>
-          <w:tcPr>
-            <w:tcW w:w="1280" w:type="dxa"/>
-            <w:vAlign w:val="center"/>
-            <w:hideMark/>
-          </w:tcPr>
-          <w:p>
-            <w:pPr>
-              <w:spacing w:after="0" w:line="276" w:lineRule="auto"/>
-              <w:rPr>
-                <w:rFonts w:asciiTheme="majorHAnsi" w:eastAsia="Times New Roman" w:hAnsiTheme="majorHAnsi" w:cstheme="majorHAnsi"/>
-                <w:sz w:val="24"/>
-                <w:szCs w:val="24"/>
-                <w:lang w:eastAsia="en-IN"/>
-              </w:rPr>
-            </w:pPr>
-            <w:r>
-              <w:rPr>
-                <w:rFonts w:asciiTheme="majorHAnsi" w:eastAsia="Times New Roman" w:hAnsiTheme="majorHAnsi" w:cstheme="majorHAnsi"/>
-                <w:sz w:val="24"/>
-                <w:szCs w:val="24"/>
-                <w:lang w:eastAsia="en-IN"/>
-              </w:rPr>
-              <w:t>@</w:t>
-            </w:r>
-            <w:proofErr w:type="spellStart"/>
-            <w:r>
-              <w:rPr>
-                <w:rFonts w:asciiTheme="majorHAnsi" w:eastAsia="Times New Roman" w:hAnsiTheme="majorHAnsi" w:cstheme="majorHAnsi"/>
-                <w:sz w:val="24"/>
-                <w:szCs w:val="24"/>
-                <w:lang w:eastAsia="en-IN"/>
-              </w:rPr>
-              <w:t>Autowired</w:t>
-            </w:r>
-            <w:proofErr w:type="spellEnd"/>
-          </w:p>
-        </w:tc>
-        <w:tc>
-          <w:tcPr>
-            <w:tcW w:w="2538" w:type="dxa"/>
-            <w:vAlign w:val="center"/>
-            <w:hideMark/>
-          </w:tcPr>
-          <w:p>
-            <w:pPr>
-              <w:spacing w:after="0" w:line="276" w:lineRule="auto"/>
-              <w:rPr>
-                <w:rFonts w:asciiTheme="majorHAnsi" w:eastAsia="Times New Roman" w:hAnsiTheme="majorHAnsi" w:cstheme="majorHAnsi"/>
-                <w:sz w:val="24"/>
-                <w:szCs w:val="24"/>
-                <w:lang w:eastAsia="en-IN"/>
-              </w:rPr>
-            </w:pPr>
-            <w:r>
-              <w:rPr>
-                <w:rFonts w:asciiTheme="majorHAnsi" w:eastAsia="Times New Roman" w:hAnsiTheme="majorHAnsi" w:cstheme="majorHAnsi"/>
-                <w:sz w:val="24"/>
-                <w:szCs w:val="24"/>
-                <w:lang w:eastAsia="en-IN"/>
-              </w:rPr>
-              <w:t xml:space="preserve">Injects by </w:t>
-            </w:r>
-            <w:r>
-              <w:rPr>
-                <w:rFonts w:asciiTheme="majorHAnsi" w:eastAsia="Times New Roman" w:hAnsiTheme="majorHAnsi" w:cstheme="majorHAnsi"/>
-                <w:b/>
-                <w:bCs/>
-                <w:sz w:val="24"/>
-                <w:szCs w:val="24"/>
-                <w:lang w:eastAsia="en-IN"/>
-              </w:rPr>
-              <w:t>type</w:t>
-            </w:r>
-            <w:r>
-              <w:rPr>
-                <w:rFonts w:asciiTheme="majorHAnsi" w:eastAsia="Times New Roman" w:hAnsiTheme="majorHAnsi" w:cstheme="majorHAnsi"/>
-                <w:sz w:val="24"/>
-                <w:szCs w:val="24"/>
-                <w:lang w:eastAsia="en-IN"/>
-              </w:rPr>
-              <w:t xml:space="preserve"> using annotations.</w:t>
-            </w:r>
-          </w:p>
-        </w:tc>
-        <w:tc>
-          <w:tcPr>
-            <w:tcW w:w="1144" w:type="dxa"/>
-            <w:vAlign w:val="center"/>
-            <w:hideMark/>
-          </w:tcPr>
-          <w:p>
-            <w:pPr>
-              <w:spacing w:after="0" w:line="276" w:lineRule="auto"/>
-              <w:rPr>
-                <w:rFonts w:asciiTheme="majorHAnsi" w:eastAsia="Times New Roman" w:hAnsiTheme="majorHAnsi" w:cstheme="majorHAnsi"/>
-                <w:sz w:val="24"/>
-                <w:szCs w:val="24"/>
-                <w:lang w:eastAsia="en-IN"/>
-              </w:rPr>
-            </w:pPr>
-            <w:r>
-              <w:rPr>
-                <w:rFonts w:asciiTheme="majorHAnsi" w:eastAsia="Times New Roman" w:hAnsiTheme="majorHAnsi" w:cstheme="majorHAnsi"/>
-                <w:sz w:val="24"/>
-                <w:szCs w:val="24"/>
-                <w:lang w:eastAsia="en-IN"/>
-              </w:rPr>
-              <w:t>Annotation</w:t>
-            </w:r>
-          </w:p>
-        </w:tc>
-        <w:tc>
-          <w:tcPr>
-            <w:tcW w:w="5344" w:type="dxa"/>
-            <w:vAlign w:val="center"/>
-            <w:hideMark/>
-          </w:tcPr>
-          <w:p>
-            <w:pPr>
-              <w:spacing w:after="0" w:line="276" w:lineRule="auto"/>
-              <w:rPr>
-                <w:rFonts w:asciiTheme="majorHAnsi" w:eastAsia="Times New Roman" w:hAnsiTheme="majorHAnsi" w:cstheme="majorHAnsi"/>
-                <w:sz w:val="24"/>
-                <w:szCs w:val="24"/>
-                <w:lang w:eastAsia="en-IN"/>
-              </w:rPr>
-            </w:pPr>
-            <w:r>
-              <w:rPr>
-                <w:rFonts w:asciiTheme="majorHAnsi" w:eastAsia="Times New Roman" w:hAnsiTheme="majorHAnsi" w:cstheme="majorHAnsi"/>
-                <w:sz w:val="24"/>
-                <w:szCs w:val="24"/>
-                <w:lang w:eastAsia="en-IN"/>
-              </w:rPr>
-              <w:t>@</w:t>
-            </w:r>
-            <w:proofErr w:type="spellStart"/>
-            <w:r>
-              <w:rPr>
-                <w:rFonts w:asciiTheme="majorHAnsi" w:eastAsia="Times New Roman" w:hAnsiTheme="majorHAnsi" w:cstheme="majorHAnsi"/>
-                <w:sz w:val="24"/>
-                <w:szCs w:val="24"/>
-                <w:lang w:eastAsia="en-IN"/>
-              </w:rPr>
-              <w:t>Autowired</w:t>
-            </w:r>
-            <w:proofErr w:type="spellEnd"/>
-          </w:p>
-        </w:tc>
-      </w:tr>
-      <w:tr>
-        <w:trPr>
-          <w:tblCellSpacing w:w="15" w:type="dxa"/>
-        </w:trPr>
-        <w:tc>
-          <w:tcPr>
-            <w:tcW w:w="1280" w:type="dxa"/>
-            <w:vAlign w:val="center"/>
-            <w:hideMark/>
-          </w:tcPr>
-          <w:p>
-            <w:pPr>
-              <w:spacing w:after="0" w:line="276" w:lineRule="auto"/>
-              <w:rPr>
-                <w:rFonts w:asciiTheme="majorHAnsi" w:eastAsia="Times New Roman" w:hAnsiTheme="majorHAnsi" w:cstheme="majorHAnsi"/>
-                <w:sz w:val="24"/>
-                <w:szCs w:val="24"/>
-                <w:lang w:eastAsia="en-IN"/>
-              </w:rPr>
-            </w:pPr>
-            <w:r>
-              <w:rPr>
-                <w:rFonts w:asciiTheme="majorHAnsi" w:eastAsia="Times New Roman" w:hAnsiTheme="majorHAnsi" w:cstheme="majorHAnsi"/>
-                <w:sz w:val="24"/>
-                <w:szCs w:val="24"/>
-                <w:lang w:eastAsia="en-IN"/>
-              </w:rPr>
-              <w:t>@Qualifier</w:t>
-            </w:r>
-          </w:p>
-        </w:tc>
-        <w:tc>
-          <w:tcPr>
-            <w:tcW w:w="2538" w:type="dxa"/>
-            <w:vAlign w:val="center"/>
-            <w:hideMark/>
-          </w:tcPr>
-          <w:p>
-            <w:pPr>
-              <w:spacing w:after="0" w:line="276" w:lineRule="auto"/>
-              <w:rPr>
-                <w:rFonts w:asciiTheme="majorHAnsi" w:eastAsia="Times New Roman" w:hAnsiTheme="majorHAnsi" w:cstheme="majorHAnsi"/>
-                <w:sz w:val="24"/>
-                <w:szCs w:val="24"/>
-                <w:lang w:eastAsia="en-IN"/>
-              </w:rPr>
-            </w:pPr>
-            <w:r>
-              <w:rPr>
-                <w:rFonts w:asciiTheme="majorHAnsi" w:eastAsia="Times New Roman" w:hAnsiTheme="majorHAnsi" w:cstheme="majorHAnsi"/>
-                <w:sz w:val="24"/>
-                <w:szCs w:val="24"/>
-                <w:lang w:eastAsia="en-IN"/>
-              </w:rPr>
-              <w:t>Used with @</w:t>
-            </w:r>
-            <w:proofErr w:type="spellStart"/>
-            <w:r>
-              <w:rPr>
-                <w:rFonts w:asciiTheme="majorHAnsi" w:eastAsia="Times New Roman" w:hAnsiTheme="majorHAnsi" w:cstheme="majorHAnsi"/>
-                <w:sz w:val="24"/>
-                <w:szCs w:val="24"/>
-                <w:lang w:eastAsia="en-IN"/>
-              </w:rPr>
-              <w:t>Autowired</w:t>
-            </w:r>
-            <w:proofErr w:type="spellEnd"/>
-            <w:r>
-              <w:rPr>
-                <w:rFonts w:asciiTheme="majorHAnsi" w:eastAsia="Times New Roman" w:hAnsiTheme="majorHAnsi" w:cstheme="majorHAnsi"/>
-                <w:sz w:val="24"/>
-                <w:szCs w:val="24"/>
-                <w:lang w:eastAsia="en-IN"/>
-              </w:rPr>
-              <w:t xml:space="preserve"> to resolve ambiguity when multiple beans of same type exist.</w:t>
-            </w:r>
-          </w:p>
-        </w:tc>
-        <w:tc>
-          <w:tcPr>
-            <w:tcW w:w="1144" w:type="dxa"/>
-            <w:vAlign w:val="center"/>
-            <w:hideMark/>
-          </w:tcPr>
-          <w:p>
-            <w:pPr>
-              <w:spacing w:after="0" w:line="276" w:lineRule="auto"/>
-              <w:rPr>
-                <w:rFonts w:asciiTheme="majorHAnsi" w:eastAsia="Times New Roman" w:hAnsiTheme="majorHAnsi" w:cstheme="majorHAnsi"/>
-                <w:sz w:val="24"/>
-                <w:szCs w:val="24"/>
-                <w:lang w:eastAsia="en-IN"/>
-              </w:rPr>
-            </w:pPr>
-            <w:r>
-              <w:rPr>
-                <w:rFonts w:asciiTheme="majorHAnsi" w:eastAsia="Times New Roman" w:hAnsiTheme="majorHAnsi" w:cstheme="majorHAnsi"/>
-                <w:sz w:val="24"/>
-                <w:szCs w:val="24"/>
-                <w:lang w:eastAsia="en-IN"/>
-              </w:rPr>
-              <w:t>Annotation</w:t>
-            </w:r>
-          </w:p>
-        </w:tc>
-        <w:tc>
-          <w:tcPr>
-            <w:tcW w:w="5344" w:type="dxa"/>
-            <w:vAlign w:val="center"/>
-            <w:hideMark/>
-          </w:tcPr>
-          <w:p>
-            <w:pPr>
-              <w:spacing w:after="0" w:line="276" w:lineRule="auto"/>
-              <w:rPr>
-                <w:rFonts w:asciiTheme="majorHAnsi" w:eastAsia="Times New Roman" w:hAnsiTheme="majorHAnsi" w:cstheme="majorHAnsi"/>
-                <w:sz w:val="24"/>
-                <w:szCs w:val="24"/>
-                <w:lang w:eastAsia="en-IN"/>
-              </w:rPr>
-            </w:pPr>
-            <w:r>
-              <w:rPr>
-                <w:rFonts w:asciiTheme="majorHAnsi" w:eastAsia="Times New Roman" w:hAnsiTheme="majorHAnsi" w:cstheme="majorHAnsi"/>
-                <w:sz w:val="24"/>
-                <w:szCs w:val="24"/>
-                <w:lang w:eastAsia="en-IN"/>
-              </w:rPr>
-              <w:t>@</w:t>
-            </w:r>
-            <w:proofErr w:type="spellStart"/>
-            <w:r>
-              <w:rPr>
-                <w:rFonts w:asciiTheme="majorHAnsi" w:eastAsia="Times New Roman" w:hAnsiTheme="majorHAnsi" w:cstheme="majorHAnsi"/>
-                <w:sz w:val="24"/>
-                <w:szCs w:val="24"/>
-                <w:lang w:eastAsia="en-IN"/>
-              </w:rPr>
-              <w:t>Autowired</w:t>
-            </w:r>
-            <w:proofErr w:type="spellEnd"/>
-            <w:r>
-              <w:rPr>
-                <w:rFonts w:asciiTheme="majorHAnsi" w:eastAsia="Times New Roman" w:hAnsiTheme="majorHAnsi" w:cstheme="majorHAnsi"/>
-                <w:sz w:val="24"/>
-                <w:szCs w:val="24"/>
-                <w:lang w:eastAsia="en-IN"/>
-              </w:rPr>
-              <w:t xml:space="preserve">  // </w:t>
-            </w:r>
-            <w:proofErr w:type="spellStart"/>
-            <w:r>
-              <w:rPr>
-                <w:rFonts w:asciiTheme="majorHAnsi" w:eastAsia="Times New Roman" w:hAnsiTheme="majorHAnsi" w:cstheme="majorHAnsi"/>
-                <w:sz w:val="24"/>
-                <w:szCs w:val="24"/>
+                <w:sz w:val="20"/>
+                <w:szCs w:val="20"/>
                 <w:lang w:eastAsia="en-IN"/>
               </w:rPr>
               <w:t>byType</w:t>
@@ -18844,16 +18852,16 @@
               <w:spacing w:after="0" w:line="276" w:lineRule="auto"/>
               <w:rPr>
                 <w:rFonts w:asciiTheme="majorHAnsi" w:eastAsia="Times New Roman" w:hAnsiTheme="majorHAnsi" w:cstheme="majorHAnsi"/>
-                <w:sz w:val="24"/>
-                <w:szCs w:val="24"/>
+                <w:sz w:val="20"/>
+                <w:szCs w:val="20"/>
                 <w:lang w:eastAsia="en-IN"/>
               </w:rPr>
             </w:pPr>
             <w:r>
               <w:rPr>
                 <w:rFonts w:asciiTheme="majorHAnsi" w:eastAsia="Times New Roman" w:hAnsiTheme="majorHAnsi" w:cstheme="majorHAnsi"/>
-                <w:sz w:val="24"/>
-                <w:szCs w:val="24"/>
+                <w:sz w:val="20"/>
+                <w:szCs w:val="20"/>
                 <w:lang w:eastAsia="en-IN"/>
               </w:rPr>
               <w:t>@Qualifier("engineV8")  // narrow down by name</w:t>
@@ -18864,16 +18872,16 @@
               <w:spacing w:after="0" w:line="276" w:lineRule="auto"/>
               <w:rPr>
                 <w:rFonts w:asciiTheme="majorHAnsi" w:eastAsia="Times New Roman" w:hAnsiTheme="majorHAnsi" w:cstheme="majorHAnsi"/>
-                <w:sz w:val="24"/>
-                <w:szCs w:val="24"/>
+                <w:sz w:val="20"/>
+                <w:szCs w:val="20"/>
                 <w:lang w:eastAsia="en-IN"/>
               </w:rPr>
             </w:pPr>
             <w:r>
               <w:rPr>
                 <w:rFonts w:asciiTheme="majorHAnsi" w:eastAsia="Times New Roman" w:hAnsiTheme="majorHAnsi" w:cstheme="majorHAnsi"/>
-                <w:sz w:val="24"/>
-                <w:szCs w:val="24"/>
+                <w:sz w:val="20"/>
+                <w:szCs w:val="20"/>
                 <w:lang w:eastAsia="en-IN"/>
               </w:rPr>
               <w:t xml:space="preserve">private Engine </w:t>
@@ -18882,8 +18890,8 @@
             <w:r>
               <w:rPr>
                 <w:rFonts w:asciiTheme="majorHAnsi" w:eastAsia="Times New Roman" w:hAnsiTheme="majorHAnsi" w:cstheme="majorHAnsi"/>
-                <w:sz w:val="24"/>
-                <w:szCs w:val="24"/>
+                <w:sz w:val="20"/>
+                <w:szCs w:val="20"/>
                 <w:lang w:eastAsia="en-IN"/>
               </w:rPr>
               <w:t>engine</w:t>
@@ -18892,8 +18900,8 @@
             <w:r>
               <w:rPr>
                 <w:rFonts w:asciiTheme="majorHAnsi" w:eastAsia="Times New Roman" w:hAnsiTheme="majorHAnsi" w:cstheme="majorHAnsi"/>
-                <w:sz w:val="24"/>
-                <w:szCs w:val="24"/>
+                <w:sz w:val="20"/>
+                <w:szCs w:val="20"/>
                 <w:lang w:eastAsia="en-IN"/>
               </w:rPr>
               <w:t>;</w:t>
@@ -18920,6 +18928,7 @@
           <w:color w:val="385623" w:themeColor="accent6" w:themeShade="80"/>
           <w:sz w:val="28"/>
         </w:rPr>
+        <w:lastRenderedPageBreak/>
         <w:t>Q</w:t>
       </w:r>
       <w:r>
@@ -18928,7 +18937,15 @@
           <w:color w:val="385623" w:themeColor="accent6" w:themeShade="80"/>
           <w:sz w:val="28"/>
         </w:rPr>
-        <w:t>15</w:t>
+        <w:t>2</w:t>
+      </w:r>
+      <w:r>
+        <w:rPr>
+          <w:rFonts w:ascii="Segoe UI Symbol" w:hAnsi="Segoe UI Symbol" w:cs="Segoe UI Symbol"/>
+          <w:color w:val="385623" w:themeColor="accent6" w:themeShade="80"/>
+          <w:sz w:val="28"/>
+        </w:rPr>
+        <w:t>1</w:t>
       </w:r>
       <w:r>
         <w:rPr>
@@ -19673,7 +19690,15 @@
           <w:color w:val="385623" w:themeColor="accent6" w:themeShade="80"/>
           <w:sz w:val="28"/>
         </w:rPr>
-        <w:t>16</w:t>
+        <w:t>2</w:t>
+      </w:r>
+      <w:r>
+        <w:rPr>
+          <w:rFonts w:ascii="Segoe UI Symbol" w:hAnsi="Segoe UI Symbol" w:cs="Segoe UI Symbol"/>
+          <w:color w:val="385623" w:themeColor="accent6" w:themeShade="80"/>
+          <w:sz w:val="28"/>
+        </w:rPr>
+        <w:t>2</w:t>
       </w:r>
       <w:r>
         <w:rPr>
@@ -19692,17 +19717,6 @@
         </w:rPr>
         <w:t>When to prefer each type of dependency Injection?</w:t>
       </w:r>
-    </w:p>
-    <w:p>
-      <w:pPr>
-        <w:spacing w:after="0" w:line="276" w:lineRule="auto"/>
-        <w:rPr>
-          <w:rFonts w:asciiTheme="majorHAnsi" w:eastAsia="Times New Roman" w:hAnsiTheme="majorHAnsi" w:cstheme="majorHAnsi"/>
-          <w:sz w:val="12"/>
-          <w:szCs w:val="24"/>
-          <w:lang w:eastAsia="en-IN"/>
-        </w:rPr>
-      </w:pPr>
     </w:p>
     <w:tbl>
       <w:tblPr>
@@ -19763,7 +19777,6 @@
                 <w:szCs w:val="24"/>
                 <w:lang w:eastAsia="en-IN"/>
               </w:rPr>
-              <w:lastRenderedPageBreak/>
               <w:t>Injection Type</w:t>
             </w:r>
           </w:p>
@@ -20714,7 +20727,8 @@
           <w:sz w:val="28"/>
           <w:szCs w:val="26"/>
         </w:rPr>
-        <w:t>Q1</w:t>
+        <w:lastRenderedPageBreak/>
+        <w:t>Q2</w:t>
       </w:r>
       <w:r>
         <w:rPr>
@@ -20723,7 +20737,7 @@
           <w:sz w:val="28"/>
           <w:szCs w:val="26"/>
         </w:rPr>
-        <w:t>7</w:t>
+        <w:t>3</w:t>
       </w:r>
       <w:r>
         <w:rPr>
@@ -21175,7 +21189,7 @@
         <w:spacing w:after="0" w:line="276" w:lineRule="auto"/>
         <w:rPr>
           <w:rFonts w:asciiTheme="majorHAnsi" w:eastAsia="Times New Roman" w:hAnsiTheme="majorHAnsi" w:cstheme="majorHAnsi"/>
-          <w:sz w:val="24"/>
+          <w:sz w:val="20"/>
           <w:szCs w:val="24"/>
           <w:lang w:eastAsia="en-IN"/>
         </w:rPr>
@@ -21726,7 +21740,7 @@
         <w:spacing w:after="0" w:line="276" w:lineRule="auto"/>
         <w:rPr>
           <w:rFonts w:asciiTheme="majorHAnsi" w:eastAsia="Times New Roman" w:hAnsiTheme="majorHAnsi" w:cstheme="majorHAnsi"/>
-          <w:sz w:val="24"/>
+          <w:sz w:val="40"/>
           <w:szCs w:val="24"/>
           <w:lang w:eastAsia="en-IN"/>
         </w:rPr>
@@ -21754,8 +21768,7 @@
           <w:sz w:val="28"/>
           <w:szCs w:val="26"/>
         </w:rPr>
-        <w:lastRenderedPageBreak/>
-        <w:t>Q1</w:t>
+        <w:t>Q2</w:t>
       </w:r>
       <w:r>
         <w:rPr>
@@ -21764,7 +21777,7 @@
           <w:sz w:val="28"/>
           <w:szCs w:val="26"/>
         </w:rPr>
-        <w:t>8</w:t>
+        <w:t>4</w:t>
       </w:r>
       <w:r>
         <w:rPr>
@@ -22777,17 +22790,6 @@
         <w:spacing w:after="0" w:line="276" w:lineRule="auto"/>
         <w:rPr>
           <w:rFonts w:asciiTheme="majorHAnsi" w:eastAsia="Times New Roman" w:hAnsiTheme="majorHAnsi" w:cstheme="majorHAnsi"/>
-          <w:sz w:val="24"/>
-          <w:szCs w:val="24"/>
-          <w:lang w:eastAsia="en-IN"/>
-        </w:rPr>
-      </w:pPr>
-    </w:p>
-    <w:p>
-      <w:pPr>
-        <w:spacing w:after="0" w:line="276" w:lineRule="auto"/>
-        <w:rPr>
-          <w:rFonts w:asciiTheme="majorHAnsi" w:eastAsia="Times New Roman" w:hAnsiTheme="majorHAnsi" w:cstheme="majorHAnsi"/>
           <w:b/>
           <w:sz w:val="24"/>
           <w:szCs w:val="24"/>
@@ -22810,7 +22812,24 @@
           <w:color w:val="385623" w:themeColor="accent6" w:themeShade="80"/>
           <w:sz w:val="28"/>
         </w:rPr>
-        <w:t>Q19. What happens when one bean is marked @Primary, but another bean is injected using @Qualifier.</w:t>
+        <w:lastRenderedPageBreak/>
+        <w:t>Q2</w:t>
+      </w:r>
+      <w:r>
+        <w:rPr>
+          <w:rFonts w:ascii="Segoe UI" w:hAnsi="Segoe UI" w:cs="Segoe UI"/>
+          <w:color w:val="385623" w:themeColor="accent6" w:themeShade="80"/>
+          <w:sz w:val="28"/>
+        </w:rPr>
+        <w:t>6</w:t>
+      </w:r>
+      <w:r>
+        <w:rPr>
+          <w:rFonts w:ascii="Segoe UI" w:hAnsi="Segoe UI" w:cs="Segoe UI"/>
+          <w:color w:val="385623" w:themeColor="accent6" w:themeShade="80"/>
+          <w:sz w:val="28"/>
+        </w:rPr>
+        <w:t>. What happens when one bean is marked @Primary, but another bean is injected using @Qualifier.</w:t>
       </w:r>
     </w:p>
     <w:p>
@@ -23289,62 +23308,7 @@
         <w:spacing w:after="0" w:line="276" w:lineRule="auto"/>
         <w:rPr>
           <w:rFonts w:asciiTheme="majorHAnsi" w:eastAsia="Times New Roman" w:hAnsiTheme="majorHAnsi" w:cstheme="majorHAnsi"/>
-          <w:sz w:val="24"/>
-          <w:szCs w:val="24"/>
-          <w:lang w:eastAsia="en-IN"/>
-        </w:rPr>
-      </w:pPr>
-    </w:p>
-    <w:p>
-      <w:pPr>
-        <w:spacing w:after="0" w:line="276" w:lineRule="auto"/>
-        <w:rPr>
-          <w:rFonts w:asciiTheme="majorHAnsi" w:eastAsia="Times New Roman" w:hAnsiTheme="majorHAnsi" w:cstheme="majorHAnsi"/>
-          <w:sz w:val="24"/>
-          <w:szCs w:val="24"/>
-          <w:lang w:eastAsia="en-IN"/>
-        </w:rPr>
-      </w:pPr>
-    </w:p>
-    <w:p>
-      <w:pPr>
-        <w:spacing w:after="0" w:line="276" w:lineRule="auto"/>
-        <w:rPr>
-          <w:rFonts w:asciiTheme="majorHAnsi" w:eastAsia="Times New Roman" w:hAnsiTheme="majorHAnsi" w:cstheme="majorHAnsi"/>
-          <w:sz w:val="24"/>
-          <w:szCs w:val="24"/>
-          <w:lang w:eastAsia="en-IN"/>
-        </w:rPr>
-      </w:pPr>
-    </w:p>
-    <w:p>
-      <w:pPr>
-        <w:spacing w:after="0" w:line="276" w:lineRule="auto"/>
-        <w:rPr>
-          <w:rFonts w:asciiTheme="majorHAnsi" w:eastAsia="Times New Roman" w:hAnsiTheme="majorHAnsi" w:cstheme="majorHAnsi"/>
-          <w:sz w:val="24"/>
-          <w:szCs w:val="24"/>
-          <w:lang w:eastAsia="en-IN"/>
-        </w:rPr>
-      </w:pPr>
-    </w:p>
-    <w:p>
-      <w:pPr>
-        <w:spacing w:after="0" w:line="276" w:lineRule="auto"/>
-        <w:rPr>
-          <w:rFonts w:asciiTheme="majorHAnsi" w:eastAsia="Times New Roman" w:hAnsiTheme="majorHAnsi" w:cstheme="majorHAnsi"/>
-          <w:sz w:val="24"/>
-          <w:szCs w:val="24"/>
-          <w:lang w:eastAsia="en-IN"/>
-        </w:rPr>
-      </w:pPr>
-    </w:p>
-    <w:p>
-      <w:pPr>
-        <w:spacing w:after="0" w:line="276" w:lineRule="auto"/>
-        <w:rPr>
-          <w:rFonts w:asciiTheme="majorHAnsi" w:eastAsia="Times New Roman" w:hAnsiTheme="majorHAnsi" w:cstheme="majorHAnsi"/>
-          <w:sz w:val="24"/>
+          <w:sz w:val="44"/>
           <w:szCs w:val="24"/>
           <w:lang w:eastAsia="en-IN"/>
         </w:rPr>
@@ -23365,8 +23329,23 @@
           <w:color w:val="385623" w:themeColor="accent6" w:themeShade="80"/>
           <w:sz w:val="28"/>
         </w:rPr>
-        <w:lastRenderedPageBreak/>
-        <w:t>Q19.</w:t>
+        <w:t>Q2</w:t>
+      </w:r>
+      <w:r>
+        <w:rPr>
+          <w:rFonts w:ascii="Segoe UI" w:hAnsi="Segoe UI" w:cs="Segoe UI"/>
+          <w:color w:val="385623" w:themeColor="accent6" w:themeShade="80"/>
+          <w:sz w:val="28"/>
+        </w:rPr>
+        <w:t>7</w:t>
+      </w:r>
+      <w:r>
+        <w:rPr>
+          <w:rFonts w:ascii="Segoe UI" w:hAnsi="Segoe UI" w:cs="Segoe UI"/>
+          <w:color w:val="385623" w:themeColor="accent6" w:themeShade="80"/>
+          <w:sz w:val="28"/>
+        </w:rPr>
+        <w:t>.</w:t>
       </w:r>
       <w:r>
         <w:rPr>
@@ -23555,7 +23534,7 @@
         <w:spacing w:after="0" w:line="276" w:lineRule="auto"/>
         <w:rPr>
           <w:rFonts w:asciiTheme="majorHAnsi" w:eastAsia="Times New Roman" w:hAnsiTheme="majorHAnsi" w:cstheme="majorHAnsi"/>
-          <w:sz w:val="24"/>
+          <w:sz w:val="10"/>
           <w:szCs w:val="24"/>
           <w:lang w:eastAsia="en-IN"/>
         </w:rPr>
@@ -23873,7 +23852,7 @@
         <w:spacing w:after="0" w:line="276" w:lineRule="auto"/>
         <w:rPr>
           <w:rFonts w:asciiTheme="majorHAnsi" w:eastAsia="Times New Roman" w:hAnsiTheme="majorHAnsi" w:cstheme="majorHAnsi"/>
-          <w:sz w:val="24"/>
+          <w:sz w:val="18"/>
           <w:szCs w:val="24"/>
           <w:lang w:eastAsia="en-IN"/>
         </w:rPr>
@@ -24219,39 +24198,6 @@
         </w:rPr>
         <w:t xml:space="preserve"> as defined in the BOM.</w:t>
       </w:r>
-    </w:p>
-    <w:p>
-      <w:pPr>
-        <w:spacing w:after="0" w:line="276" w:lineRule="auto"/>
-        <w:rPr>
-          <w:rFonts w:asciiTheme="majorHAnsi" w:eastAsia="Times New Roman" w:hAnsiTheme="majorHAnsi" w:cstheme="majorHAnsi"/>
-          <w:sz w:val="24"/>
-          <w:szCs w:val="24"/>
-          <w:lang w:eastAsia="en-IN"/>
-        </w:rPr>
-      </w:pPr>
-    </w:p>
-    <w:p>
-      <w:pPr>
-        <w:spacing w:after="0" w:line="276" w:lineRule="auto"/>
-        <w:rPr>
-          <w:rFonts w:asciiTheme="majorHAnsi" w:eastAsia="Times New Roman" w:hAnsiTheme="majorHAnsi" w:cstheme="majorHAnsi"/>
-          <w:sz w:val="24"/>
-          <w:szCs w:val="24"/>
-          <w:lang w:eastAsia="en-IN"/>
-        </w:rPr>
-      </w:pPr>
-    </w:p>
-    <w:p>
-      <w:pPr>
-        <w:spacing w:after="0" w:line="276" w:lineRule="auto"/>
-        <w:rPr>
-          <w:rFonts w:asciiTheme="majorHAnsi" w:eastAsia="Times New Roman" w:hAnsiTheme="majorHAnsi" w:cstheme="majorHAnsi"/>
-          <w:sz w:val="24"/>
-          <w:szCs w:val="24"/>
-          <w:lang w:eastAsia="en-IN"/>
-        </w:rPr>
-      </w:pPr>
     </w:p>
     <w:p>
       <w:pPr>
@@ -24268,7 +24214,8 @@
           <w:color w:val="385623" w:themeColor="accent6" w:themeShade="80"/>
           <w:sz w:val="28"/>
         </w:rPr>
-        <w:t>Q19.</w:t>
+        <w:lastRenderedPageBreak/>
+        <w:t>Q2</w:t>
       </w:r>
       <w:r>
         <w:rPr>
@@ -24276,7 +24223,7 @@
           <w:color w:val="385623" w:themeColor="accent6" w:themeShade="80"/>
           <w:sz w:val="28"/>
         </w:rPr>
-        <w:t xml:space="preserve"> </w:t>
+        <w:t>8</w:t>
       </w:r>
       <w:r>
         <w:rPr>
@@ -24284,7 +24231,15 @@
           <w:color w:val="385623" w:themeColor="accent6" w:themeShade="80"/>
           <w:sz w:val="28"/>
         </w:rPr>
-        <w:t>What all design patterns are used in spring?</w:t>
+        <w:t>.</w:t>
+      </w:r>
+      <w:r>
+        <w:rPr>
+          <w:rFonts w:ascii="Segoe UI" w:hAnsi="Segoe UI" w:cs="Segoe UI"/>
+          <w:color w:val="385623" w:themeColor="accent6" w:themeShade="80"/>
+          <w:sz w:val="28"/>
+        </w:rPr>
+        <w:t xml:space="preserve"> What all design patterns are used in spring?</w:t>
       </w:r>
     </w:p>
     <w:p>
@@ -24377,7 +24332,7 @@
         <w:spacing w:after="0" w:line="276" w:lineRule="auto"/>
         <w:rPr>
           <w:rFonts w:asciiTheme="majorHAnsi" w:eastAsia="Times New Roman" w:hAnsiTheme="majorHAnsi" w:cstheme="majorHAnsi"/>
-          <w:sz w:val="24"/>
+          <w:sz w:val="16"/>
           <w:szCs w:val="24"/>
           <w:lang w:eastAsia="en-IN"/>
         </w:rPr>
@@ -24794,29 +24749,30 @@
         <w:spacing w:after="0" w:line="276" w:lineRule="auto"/>
         <w:rPr>
           <w:rFonts w:asciiTheme="majorHAnsi" w:eastAsia="Times New Roman" w:hAnsiTheme="majorHAnsi" w:cstheme="majorHAnsi"/>
-          <w:sz w:val="24"/>
-          <w:szCs w:val="24"/>
-          <w:lang w:eastAsia="en-IN"/>
-        </w:rPr>
-      </w:pPr>
-      <w:r>
-        <w:rPr>
-          <w:rFonts w:asciiTheme="majorHAnsi" w:eastAsia="Times New Roman" w:hAnsiTheme="majorHAnsi" w:cstheme="majorHAnsi"/>
-          <w:sz w:val="24"/>
-          <w:szCs w:val="24"/>
-          <w:lang w:eastAsia="en-IN"/>
-        </w:rPr>
-        <w:lastRenderedPageBreak/>
-        <w:t>Structural</w:t>
-      </w:r>
-      <w:r>
-        <w:rPr>
-          <w:rFonts w:asciiTheme="majorHAnsi" w:eastAsia="Times New Roman" w:hAnsiTheme="majorHAnsi" w:cstheme="majorHAnsi"/>
-          <w:sz w:val="24"/>
-          <w:szCs w:val="24"/>
-          <w:lang w:eastAsia="en-IN"/>
-        </w:rPr>
-        <w:t xml:space="preserve"> Design patterns:</w:t>
+          <w:sz w:val="20"/>
+          <w:szCs w:val="24"/>
+          <w:lang w:eastAsia="en-IN"/>
+        </w:rPr>
+      </w:pPr>
+    </w:p>
+    <w:p>
+      <w:pPr>
+        <w:spacing w:after="0" w:line="276" w:lineRule="auto"/>
+        <w:rPr>
+          <w:rFonts w:asciiTheme="majorHAnsi" w:eastAsia="Times New Roman" w:hAnsiTheme="majorHAnsi" w:cstheme="majorHAnsi"/>
+          <w:sz w:val="24"/>
+          <w:szCs w:val="24"/>
+          <w:lang w:eastAsia="en-IN"/>
+        </w:rPr>
+      </w:pPr>
+      <w:r>
+        <w:rPr>
+          <w:rFonts w:asciiTheme="majorHAnsi" w:eastAsia="Times New Roman" w:hAnsiTheme="majorHAnsi" w:cstheme="majorHAnsi"/>
+          <w:sz w:val="24"/>
+          <w:szCs w:val="24"/>
+          <w:lang w:eastAsia="en-IN"/>
+        </w:rPr>
+        <w:t>Structural Design patterns:</w:t>
       </w:r>
     </w:p>
     <w:tbl>
@@ -25221,7 +25177,7 @@
         <w:spacing w:after="0" w:line="276" w:lineRule="auto"/>
         <w:rPr>
           <w:rFonts w:asciiTheme="majorHAnsi" w:eastAsia="Times New Roman" w:hAnsiTheme="majorHAnsi" w:cstheme="majorHAnsi"/>
-          <w:sz w:val="24"/>
+          <w:sz w:val="20"/>
           <w:szCs w:val="24"/>
           <w:lang w:eastAsia="en-IN"/>
         </w:rPr>
@@ -25237,17 +25193,6 @@
           <w:lang w:eastAsia="en-IN"/>
         </w:rPr>
       </w:pPr>
-    </w:p>
-    <w:p>
-      <w:pPr>
-        <w:spacing w:after="0" w:line="276" w:lineRule="auto"/>
-        <w:rPr>
-          <w:rFonts w:asciiTheme="majorHAnsi" w:eastAsia="Times New Roman" w:hAnsiTheme="majorHAnsi" w:cstheme="majorHAnsi"/>
-          <w:sz w:val="24"/>
-          <w:szCs w:val="24"/>
-          <w:lang w:eastAsia="en-IN"/>
-        </w:rPr>
-      </w:pPr>
       <w:proofErr w:type="spellStart"/>
       <w:r>
         <w:rPr>
@@ -25266,16 +25211,7 @@
           <w:szCs w:val="24"/>
           <w:lang w:eastAsia="en-IN"/>
         </w:rPr>
-        <w:t xml:space="preserve"> D</w:t>
-      </w:r>
-      <w:r>
-        <w:rPr>
-          <w:rFonts w:asciiTheme="majorHAnsi" w:eastAsia="Times New Roman" w:hAnsiTheme="majorHAnsi" w:cstheme="majorHAnsi"/>
-          <w:sz w:val="24"/>
-          <w:szCs w:val="24"/>
-          <w:lang w:eastAsia="en-IN"/>
-        </w:rPr>
-        <w:t>esign patterns:</w:t>
+        <w:t xml:space="preserve"> Design patterns:</w:t>
       </w:r>
     </w:p>
     <w:tbl>
@@ -25316,7 +25252,7 @@
           </w:tcPr>
           <w:p>
             <w:pPr>
-              <w:spacing w:after="0" w:line="276" w:lineRule="auto"/>
+              <w:spacing w:after="0" w:line="240" w:lineRule="auto"/>
               <w:rPr>
                 <w:rFonts w:asciiTheme="majorHAnsi" w:eastAsia="Times New Roman" w:hAnsiTheme="majorHAnsi" w:cstheme="majorHAnsi"/>
                 <w:b/>
@@ -25347,7 +25283,7 @@
           </w:tcPr>
           <w:p>
             <w:pPr>
-              <w:spacing w:after="0" w:line="276" w:lineRule="auto"/>
+              <w:spacing w:after="0" w:line="240" w:lineRule="auto"/>
               <w:rPr>
                 <w:rFonts w:asciiTheme="majorHAnsi" w:eastAsia="Times New Roman" w:hAnsiTheme="majorHAnsi" w:cstheme="majorHAnsi"/>
                 <w:b/>
@@ -25384,7 +25320,7 @@
           </w:tcPr>
           <w:p>
             <w:pPr>
-              <w:spacing w:after="0" w:line="276" w:lineRule="auto"/>
+              <w:spacing w:after="0" w:line="240" w:lineRule="auto"/>
               <w:rPr>
                 <w:rFonts w:asciiTheme="majorHAnsi" w:eastAsia="Times New Roman" w:hAnsiTheme="majorHAnsi" w:cstheme="majorHAnsi"/>
                 <w:sz w:val="24"/>
@@ -25413,7 +25349,7 @@
           </w:tcPr>
           <w:p>
             <w:pPr>
-              <w:spacing w:after="0" w:line="276" w:lineRule="auto"/>
+              <w:spacing w:after="0" w:line="240" w:lineRule="auto"/>
               <w:rPr>
                 <w:rFonts w:asciiTheme="majorHAnsi" w:eastAsia="Times New Roman" w:hAnsiTheme="majorHAnsi" w:cstheme="majorHAnsi"/>
                 <w:sz w:val="24"/>
@@ -25466,7 +25402,7 @@
           </w:tcPr>
           <w:p>
             <w:pPr>
-              <w:spacing w:after="0" w:line="276" w:lineRule="auto"/>
+              <w:spacing w:after="0" w:line="240" w:lineRule="auto"/>
               <w:rPr>
                 <w:rFonts w:asciiTheme="majorHAnsi" w:eastAsia="Times New Roman" w:hAnsiTheme="majorHAnsi" w:cstheme="majorHAnsi"/>
                 <w:sz w:val="24"/>
@@ -25495,7 +25431,7 @@
           </w:tcPr>
           <w:p>
             <w:pPr>
-              <w:spacing w:after="0" w:line="276" w:lineRule="auto"/>
+              <w:spacing w:after="0" w:line="240" w:lineRule="auto"/>
               <w:rPr>
                 <w:rFonts w:asciiTheme="majorHAnsi" w:eastAsia="Times New Roman" w:hAnsiTheme="majorHAnsi" w:cstheme="majorHAnsi"/>
                 <w:sz w:val="24"/>
@@ -25528,7 +25464,7 @@
           </w:tcPr>
           <w:p>
             <w:pPr>
-              <w:spacing w:after="0" w:line="276" w:lineRule="auto"/>
+              <w:spacing w:after="0" w:line="240" w:lineRule="auto"/>
               <w:rPr>
                 <w:rFonts w:asciiTheme="majorHAnsi" w:eastAsia="Times New Roman" w:hAnsiTheme="majorHAnsi" w:cstheme="majorHAnsi"/>
                 <w:sz w:val="24"/>
@@ -25557,7 +25493,7 @@
           </w:tcPr>
           <w:p>
             <w:pPr>
-              <w:spacing w:after="0" w:line="276" w:lineRule="auto"/>
+              <w:spacing w:after="0" w:line="240" w:lineRule="auto"/>
               <w:rPr>
                 <w:rFonts w:asciiTheme="majorHAnsi" w:eastAsia="Times New Roman" w:hAnsiTheme="majorHAnsi" w:cstheme="majorHAnsi"/>
                 <w:sz w:val="24"/>
@@ -25610,7 +25546,7 @@
           </w:tcPr>
           <w:p>
             <w:pPr>
-              <w:spacing w:after="0" w:line="276" w:lineRule="auto"/>
+              <w:spacing w:after="0" w:line="240" w:lineRule="auto"/>
               <w:rPr>
                 <w:rFonts w:asciiTheme="majorHAnsi" w:eastAsia="Times New Roman" w:hAnsiTheme="majorHAnsi" w:cstheme="majorHAnsi"/>
                 <w:sz w:val="24"/>
@@ -25639,7 +25575,7 @@
           </w:tcPr>
           <w:p>
             <w:pPr>
-              <w:spacing w:after="0" w:line="276" w:lineRule="auto"/>
+              <w:spacing w:after="0" w:line="240" w:lineRule="auto"/>
               <w:rPr>
                 <w:rFonts w:asciiTheme="majorHAnsi" w:eastAsia="Times New Roman" w:hAnsiTheme="majorHAnsi" w:cstheme="majorHAnsi"/>
                 <w:sz w:val="24"/>
@@ -25672,7 +25608,7 @@
           </w:tcPr>
           <w:p>
             <w:pPr>
-              <w:spacing w:after="0" w:line="276" w:lineRule="auto"/>
+              <w:spacing w:after="0" w:line="240" w:lineRule="auto"/>
               <w:rPr>
                 <w:rFonts w:asciiTheme="majorHAnsi" w:eastAsia="Times New Roman" w:hAnsiTheme="majorHAnsi" w:cstheme="majorHAnsi"/>
                 <w:sz w:val="24"/>
@@ -25701,7 +25637,7 @@
           </w:tcPr>
           <w:p>
             <w:pPr>
-              <w:spacing w:after="0" w:line="276" w:lineRule="auto"/>
+              <w:spacing w:after="0" w:line="240" w:lineRule="auto"/>
               <w:rPr>
                 <w:rFonts w:asciiTheme="majorHAnsi" w:eastAsia="Times New Roman" w:hAnsiTheme="majorHAnsi" w:cstheme="majorHAnsi"/>
                 <w:sz w:val="24"/>
@@ -25856,7 +25792,7 @@
         <w:noProof/>
         <w:color w:val="385623" w:themeColor="accent6" w:themeShade="80"/>
       </w:rPr>
-      <w:t>17</w:t>
+      <w:t>16</w:t>
     </w:r>
     <w:r>
       <w:rPr>
@@ -28412,6 +28348,7 @@
   <w:style w:type="character" w:default="1" w:styleId="DefaultParagraphFont">
     <w:name w:val="Default Paragraph Font"/>
     <w:uiPriority w:val="1"/>
+    <w:semiHidden/>
     <w:unhideWhenUsed/>
   </w:style>
   <w:style w:type="table" w:default="1" w:styleId="TableNormal">
@@ -29054,7 +28991,7 @@
 </file>
 
 <file path=customXml/itemProps1.xml><?xml version="1.0" encoding="utf-8"?>
-<ds:datastoreItem xmlns:ds="http://schemas.openxmlformats.org/officeDocument/2006/customXml" ds:itemID="{5DEE30F2-6AEC-47EF-9425-9005E3B891FE}">
+<ds:datastoreItem xmlns:ds="http://schemas.openxmlformats.org/officeDocument/2006/customXml" ds:itemID="{8C2B6C3E-09CA-4A4D-BF41-39155F9F916C}">
   <ds:schemaRefs>
     <ds:schemaRef ds:uri="http://schemas.openxmlformats.org/officeDocument/2006/bibliography"/>
   </ds:schemaRefs>

</xml_diff>